<commit_message>
corrección de plan de prueba Se han añadido más correcciones al plan de prueba
</commit_message>
<xml_diff>
--- a/Docs/Test Plans/US398771-OrdenarGasolinerasPrecio-TestPlan.docx
+++ b/Docs/Test Plans/US398771-OrdenarGasolinerasPrecio-TestPlan.docx
@@ -223,6 +223,7 @@
           <w:lang w:eastAsia="es-ES"/>
         </w:rPr>
       </w:pPr>
+      <w:proofErr w:type="gramStart"/>
       <w:r>
         <w:rPr>
           <w:rFonts w:eastAsiaTheme="minorHAnsi" w:cs="Calibri"/>
@@ -241,6 +242,7 @@
         </w:rPr>
         <w:t>A</w:t>
       </w:r>
+      <w:proofErr w:type="gramEnd"/>
       <w:r>
         <w:rPr>
           <w:rFonts w:eastAsiaTheme="minorHAnsi" w:cs="Calibri"/>
@@ -396,6 +398,7 @@
           <w:lang w:eastAsia="es-ES"/>
         </w:rPr>
       </w:pPr>
+      <w:proofErr w:type="gramStart"/>
       <w:r>
         <w:rPr>
           <w:rFonts w:eastAsiaTheme="minorHAnsi" w:cs="Calibri"/>
@@ -417,6 +420,7 @@
         </w:rPr>
         <w:t>B</w:t>
       </w:r>
+      <w:proofErr w:type="gramEnd"/>
       <w:r>
         <w:rPr>
           <w:rFonts w:ascii="Tahoma" w:eastAsia="Times New Roman" w:hAnsi="Tahoma" w:cs="Tahoma"/>
@@ -782,6 +786,7 @@
           <w:lang w:eastAsia="es-ES"/>
         </w:rPr>
       </w:pPr>
+      <w:proofErr w:type="gramStart"/>
       <w:r>
         <w:rPr>
           <w:rFonts w:eastAsiaTheme="minorHAnsi" w:cs="Calibri"/>
@@ -803,6 +808,7 @@
         </w:rPr>
         <w:t>D</w:t>
       </w:r>
+      <w:proofErr w:type="gramEnd"/>
       <w:r>
         <w:rPr>
           <w:rFonts w:ascii="Tahoma" w:eastAsia="Times New Roman" w:hAnsi="Tahoma" w:cs="Tahoma"/>
@@ -978,6 +984,7 @@
           <w:lang w:eastAsia="es-ES"/>
         </w:rPr>
       </w:pPr>
+      <w:proofErr w:type="gramStart"/>
       <w:r>
         <w:rPr>
           <w:rFonts w:eastAsiaTheme="minorHAnsi" w:cs="Calibri"/>
@@ -999,6 +1006,7 @@
         </w:rPr>
         <w:t>E</w:t>
       </w:r>
+      <w:proofErr w:type="gramEnd"/>
       <w:r>
         <w:rPr>
           <w:rFonts w:ascii="Tahoma" w:eastAsia="Times New Roman" w:hAnsi="Tahoma" w:cs="Tahoma"/>
@@ -1175,6 +1183,7 @@
           <w:lang w:eastAsia="es-ES"/>
         </w:rPr>
       </w:pPr>
+      <w:proofErr w:type="gramStart"/>
       <w:r>
         <w:rPr>
           <w:rFonts w:eastAsiaTheme="minorHAnsi" w:cs="Calibri"/>
@@ -1196,6 +1205,7 @@
         </w:rPr>
         <w:t>F</w:t>
       </w:r>
+      <w:proofErr w:type="gramEnd"/>
       <w:r>
         <w:rPr>
           <w:rFonts w:ascii="Tahoma" w:eastAsia="Times New Roman" w:hAnsi="Tahoma" w:cs="Tahoma"/>
@@ -1338,6 +1348,7 @@
           <w:lang w:eastAsia="es-ES"/>
         </w:rPr>
       </w:pPr>
+      <w:proofErr w:type="gramStart"/>
       <w:r>
         <w:rPr>
           <w:rFonts w:eastAsiaTheme="minorHAnsi" w:cs="Calibri"/>
@@ -1359,6 +1370,7 @@
         </w:rPr>
         <w:t>G</w:t>
       </w:r>
+      <w:proofErr w:type="gramEnd"/>
       <w:r>
         <w:rPr>
           <w:rFonts w:ascii="Tahoma" w:eastAsia="Times New Roman" w:hAnsi="Tahoma" w:cs="Tahoma"/>
@@ -1595,6 +1607,7 @@
             <w:tcW w:w="1526" w:type="dxa"/>
           </w:tcPr>
           <w:p>
+            <w:proofErr w:type="gramStart"/>
             <w:r>
               <w:t>A</w:t>
             </w:r>
@@ -1607,6 +1620,7 @@
             <w:r>
               <w:t>A</w:t>
             </w:r>
+            <w:proofErr w:type="gramEnd"/>
           </w:p>
         </w:tc>
         <w:tc>
@@ -1636,6 +1650,7 @@
             <w:tcW w:w="1526" w:type="dxa"/>
           </w:tcPr>
           <w:p>
+            <w:proofErr w:type="gramStart"/>
             <w:r>
               <w:t>A</w:t>
             </w:r>
@@ -1648,6 +1663,7 @@
             <w:r>
               <w:t>B</w:t>
             </w:r>
+            <w:proofErr w:type="gramEnd"/>
           </w:p>
         </w:tc>
         <w:tc>
@@ -1718,6 +1734,7 @@
             <w:tcW w:w="1526" w:type="dxa"/>
           </w:tcPr>
           <w:p>
+            <w:proofErr w:type="gramStart"/>
             <w:r>
               <w:t>A</w:t>
             </w:r>
@@ -1730,6 +1747,7 @@
             <w:r>
               <w:t>D</w:t>
             </w:r>
+            <w:proofErr w:type="gramEnd"/>
           </w:p>
         </w:tc>
         <w:tc>
@@ -1759,6 +1777,7 @@
             <w:tcW w:w="1526" w:type="dxa"/>
           </w:tcPr>
           <w:p>
+            <w:proofErr w:type="gramStart"/>
             <w:r>
               <w:t>A</w:t>
             </w:r>
@@ -1771,6 +1790,7 @@
             <w:r>
               <w:t>E</w:t>
             </w:r>
+            <w:proofErr w:type="gramEnd"/>
           </w:p>
         </w:tc>
         <w:tc>
@@ -1805,6 +1825,7 @@
             <w:tcW w:w="1526" w:type="dxa"/>
           </w:tcPr>
           <w:p>
+            <w:proofErr w:type="gramStart"/>
             <w:r>
               <w:t>A</w:t>
             </w:r>
@@ -1817,6 +1838,7 @@
             <w:r>
               <w:t>F</w:t>
             </w:r>
+            <w:proofErr w:type="gramEnd"/>
           </w:p>
         </w:tc>
         <w:tc>
@@ -1846,6 +1868,7 @@
             <w:tcW w:w="1526" w:type="dxa"/>
           </w:tcPr>
           <w:p>
+            <w:proofErr w:type="gramStart"/>
             <w:r>
               <w:t>A</w:t>
             </w:r>
@@ -1858,6 +1881,7 @@
             <w:r>
               <w:t>G</w:t>
             </w:r>
+            <w:proofErr w:type="gramEnd"/>
           </w:p>
         </w:tc>
         <w:tc>
@@ -2388,8 +2412,13 @@
               <w:ind w:left="0"/>
               <w:jc w:val="both"/>
             </w:pPr>
-            <w:r>
-              <w:t xml:space="preserve">La  primera gasolinera será más barata que la </w:t>
+            <w:proofErr w:type="gramStart"/>
+            <w:r>
+              <w:t>La  primera</w:t>
+            </w:r>
+            <w:proofErr w:type="gramEnd"/>
+            <w:r>
+              <w:t xml:space="preserve"> gasolinera será más barata que la </w:t>
             </w:r>
             <w:proofErr w:type="spellStart"/>
             <w:r>
@@ -2511,8 +2540,13 @@
               <w:ind w:left="0"/>
               <w:jc w:val="both"/>
             </w:pPr>
-            <w:r>
-              <w:t>La  primera gasolinera será más cara que la segunda, y la segunda más cara que la tercera</w:t>
+            <w:proofErr w:type="gramStart"/>
+            <w:r>
+              <w:t>La  primera</w:t>
+            </w:r>
+            <w:proofErr w:type="gramEnd"/>
+            <w:r>
+              <w:t xml:space="preserve"> gasolinera será más cara que la segunda, y la segunda más cara que la tercera</w:t>
             </w:r>
           </w:p>
         </w:tc>
@@ -2802,6 +2836,7 @@
         <w:t xml:space="preserve"> unitarias del método </w:t>
       </w:r>
       <w:proofErr w:type="spellStart"/>
+      <w:proofErr w:type="gramStart"/>
       <w:r>
         <w:rPr>
           <w:b/>
@@ -2822,584 +2857,210 @@
           <w:b/>
           <w:u w:val="single"/>
         </w:rPr>
-        <w:t>()</w:t>
-      </w:r>
+        <w:t>(</w:t>
+      </w:r>
+      <w:proofErr w:type="gramEnd"/>
       <w:r>
         <w:rPr>
           <w:b/>
           <w:u w:val="single"/>
         </w:rPr>
-        <w:t xml:space="preserve"> utilizando </w:t>
-      </w:r>
-      <w:proofErr w:type="spellStart"/>
+        <w:t>)</w:t>
+      </w:r>
       <w:r>
         <w:rPr>
           <w:b/>
           <w:u w:val="single"/>
         </w:rPr>
-        <w:t>junit</w:t>
-      </w:r>
-      <w:proofErr w:type="spellEnd"/>
+        <w:t xml:space="preserve"> utilizando </w:t>
+      </w:r>
+      <w:proofErr w:type="spellStart"/>
       <w:r>
         <w:rPr>
           <w:b/>
           <w:u w:val="single"/>
         </w:rPr>
+        <w:t>junit</w:t>
+      </w:r>
+      <w:proofErr w:type="spellEnd"/>
+      <w:r>
+        <w:rPr>
+          <w:b/>
+          <w:u w:val="single"/>
+        </w:rPr>
         <w:t>.</w:t>
       </w:r>
     </w:p>
     <w:p>
       <w:pPr>
-        <w:jc w:val="both"/>
-        <w:rPr>
-          <w:b/>
-        </w:rPr>
-      </w:pPr>
-      <w:r>
-        <w:rPr>
-          <w:b/>
-        </w:rPr>
-        <w:t xml:space="preserve">        gasolineras:</w:t>
-      </w:r>
-      <w:r>
-        <w:rPr>
-          <w:rFonts w:ascii="Consolas" w:eastAsia="Times New Roman" w:hAnsi="Consolas" w:cs="Courier New"/>
-          <w:color w:val="000000"/>
-          <w:sz w:val="20"/>
-          <w:szCs w:val="20"/>
-          <w:lang w:eastAsia="es-ES"/>
-        </w:rPr>
-        <w:t xml:space="preserve"> </w:t>
-      </w:r>
-      <w:r>
-        <w:rPr>
-          <w:b/>
-        </w:rPr>
-        <w:t xml:space="preserve">(1, </w:t>
-      </w:r>
-      <w:r>
-        <w:rPr>
-          <w:b/>
-          <w:bCs/>
-        </w:rPr>
-        <w:t>"Santander"</w:t>
-      </w:r>
-      <w:r>
-        <w:rPr>
-          <w:b/>
-        </w:rPr>
-        <w:t xml:space="preserve">, </w:t>
-      </w:r>
-      <w:r>
-        <w:rPr>
-          <w:b/>
-          <w:bCs/>
-        </w:rPr>
-        <w:t>"Cantabria"</w:t>
-      </w:r>
-      <w:r>
-        <w:rPr>
-          <w:b/>
-        </w:rPr>
-        <w:t xml:space="preserve">, </w:t>
-      </w:r>
-      <w:r>
-        <w:rPr>
-          <w:b/>
-          <w:bCs/>
-        </w:rPr>
-        <w:t>""</w:t>
-      </w:r>
-      <w:r>
-        <w:rPr>
-          <w:b/>
-        </w:rPr>
-        <w:t>,</w:t>
-      </w:r>
-      <w:r>
-        <w:rPr>
-          <w:b/>
-        </w:rPr>
-        <w:br/>
-        <w:t xml:space="preserve">        3.0, 2.0, 1.0, 4.0, 5.0, </w:t>
-      </w:r>
-      <w:r>
-        <w:rPr>
-          <w:b/>
-          <w:bCs/>
-        </w:rPr>
-        <w:t>"TEXACO"</w:t>
-      </w:r>
-      <w:r>
-        <w:rPr>
-          <w:b/>
-        </w:rPr>
-        <w:t>)</w:t>
-      </w:r>
-      <w:r>
-        <w:rPr>
-          <w:b/>
-        </w:rPr>
-        <w:t>,</w:t>
-      </w:r>
-      <w:r>
-        <w:rPr>
-          <w:rFonts w:ascii="Consolas" w:eastAsia="Times New Roman" w:hAnsi="Consolas" w:cs="Courier New"/>
-          <w:color w:val="000000"/>
-          <w:sz w:val="20"/>
-          <w:szCs w:val="20"/>
-          <w:lang w:eastAsia="es-ES"/>
-        </w:rPr>
-        <w:t xml:space="preserve"> </w:t>
-      </w:r>
-      <w:r>
-        <w:rPr>
-          <w:b/>
-        </w:rPr>
-        <w:t xml:space="preserve">(1, </w:t>
-      </w:r>
-      <w:r>
-        <w:rPr>
-          <w:b/>
-          <w:bCs/>
-        </w:rPr>
-        <w:t>"Santander"</w:t>
-      </w:r>
-      <w:r>
-        <w:rPr>
-          <w:b/>
-        </w:rPr>
-        <w:t xml:space="preserve">, </w:t>
-      </w:r>
-      <w:r>
-        <w:rPr>
-          <w:b/>
-          <w:bCs/>
-        </w:rPr>
-        <w:t>"Cantabria"</w:t>
-      </w:r>
-      <w:r>
-        <w:rPr>
-          <w:b/>
-        </w:rPr>
-        <w:t xml:space="preserve">, </w:t>
-      </w:r>
-      <w:r>
-        <w:rPr>
-          <w:b/>
-          <w:bCs/>
-        </w:rPr>
-        <w:t>""</w:t>
-      </w:r>
-      <w:r>
-        <w:rPr>
-          <w:b/>
-        </w:rPr>
-        <w:t>,</w:t>
-      </w:r>
-      <w:r>
-        <w:rPr>
-          <w:b/>
-        </w:rPr>
-        <w:br/>
-        <w:t xml:space="preserve">        1.0, 6.0, 5.0, 3.0, 5.0, </w:t>
-      </w:r>
-      <w:r>
-        <w:rPr>
-          <w:b/>
-          <w:bCs/>
-        </w:rPr>
-        <w:t>"TEXACO"</w:t>
-      </w:r>
-      <w:r>
-        <w:rPr>
-          <w:b/>
-        </w:rPr>
-        <w:t>);</w:t>
-      </w:r>
-      <w:r>
-        <w:rPr>
-          <w:rFonts w:ascii="Consolas" w:eastAsia="Times New Roman" w:hAnsi="Consolas" w:cs="Courier New"/>
-          <w:color w:val="000000"/>
-          <w:sz w:val="20"/>
-          <w:szCs w:val="20"/>
-          <w:lang w:eastAsia="es-ES"/>
-        </w:rPr>
-        <w:t xml:space="preserve"> </w:t>
-      </w:r>
-      <w:r>
-        <w:rPr>
-          <w:b/>
-        </w:rPr>
-        <w:t xml:space="preserve">(1, </w:t>
-      </w:r>
-      <w:r>
-        <w:rPr>
-          <w:b/>
-          <w:bCs/>
-        </w:rPr>
-        <w:t>"Santander"</w:t>
-      </w:r>
-      <w:r>
-        <w:rPr>
-          <w:b/>
-        </w:rPr>
-        <w:t xml:space="preserve">, </w:t>
-      </w:r>
-      <w:r>
-        <w:rPr>
-          <w:b/>
-          <w:bCs/>
-        </w:rPr>
-        <w:t>"Cantabria"</w:t>
-      </w:r>
-      <w:r>
-        <w:rPr>
-          <w:b/>
-        </w:rPr>
-        <w:t xml:space="preserve">, </w:t>
-      </w:r>
-      <w:r>
-        <w:rPr>
-          <w:b/>
-          <w:bCs/>
-        </w:rPr>
-        <w:t>""</w:t>
-      </w:r>
-      <w:r>
-        <w:rPr>
-          <w:b/>
-        </w:rPr>
-        <w:t>,</w:t>
-      </w:r>
-      <w:r>
-        <w:rPr>
-          <w:b/>
-        </w:rPr>
-        <w:br/>
-        <w:t xml:space="preserve">        2.0, 5.0, 1.0, 2.0, 4.0, </w:t>
-      </w:r>
-      <w:r>
-        <w:rPr>
-          <w:b/>
-          <w:bCs/>
-        </w:rPr>
-        <w:t>"TEXACO"</w:t>
-      </w:r>
-      <w:r>
-        <w:rPr>
-          <w:b/>
-        </w:rPr>
-        <w:t>);</w:t>
-      </w:r>
-      <w:r>
-        <w:rPr>
-          <w:rFonts w:ascii="Consolas" w:eastAsia="Times New Roman" w:hAnsi="Consolas" w:cs="Courier New"/>
-          <w:color w:val="000000"/>
-          <w:sz w:val="20"/>
-          <w:szCs w:val="20"/>
-          <w:lang w:eastAsia="es-ES"/>
-        </w:rPr>
-        <w:t xml:space="preserve"> </w:t>
-      </w:r>
-      <w:r>
-        <w:rPr>
-          <w:b/>
-        </w:rPr>
-        <w:t xml:space="preserve">(1, </w:t>
-      </w:r>
-      <w:r>
-        <w:rPr>
-          <w:b/>
-          <w:bCs/>
-        </w:rPr>
-        <w:t>"Santander"</w:t>
-      </w:r>
-      <w:r>
-        <w:rPr>
-          <w:b/>
-        </w:rPr>
-        <w:t xml:space="preserve">, </w:t>
-      </w:r>
-      <w:r>
-        <w:rPr>
-          <w:b/>
-          <w:bCs/>
-        </w:rPr>
-        <w:t>"Cantabria"</w:t>
-      </w:r>
-      <w:r>
-        <w:rPr>
-          <w:b/>
-        </w:rPr>
-        <w:t xml:space="preserve">, </w:t>
-      </w:r>
-      <w:r>
-        <w:rPr>
-          <w:b/>
-          <w:bCs/>
-        </w:rPr>
-        <w:t>""</w:t>
-      </w:r>
-      <w:r>
-        <w:rPr>
-          <w:b/>
-        </w:rPr>
-        <w:t>,</w:t>
-      </w:r>
-      <w:r>
-        <w:rPr>
-          <w:b/>
-        </w:rPr>
-        <w:br/>
-        <w:t xml:space="preserve">        3.0, 4.0, 2.0, 6.0, 1.0, </w:t>
-      </w:r>
-      <w:r>
-        <w:rPr>
-          <w:b/>
-          <w:bCs/>
-        </w:rPr>
-        <w:t>"TEXACO"</w:t>
-      </w:r>
-      <w:r>
-        <w:rPr>
-          <w:b/>
-        </w:rPr>
-        <w:t>);</w:t>
-      </w:r>
-      <w:r>
-        <w:rPr>
-          <w:rFonts w:ascii="Consolas" w:eastAsia="Times New Roman" w:hAnsi="Consolas" w:cs="Courier New"/>
-          <w:color w:val="000000"/>
-          <w:sz w:val="20"/>
-          <w:szCs w:val="20"/>
-          <w:lang w:eastAsia="es-ES"/>
-        </w:rPr>
-        <w:t xml:space="preserve"> </w:t>
-      </w:r>
-      <w:r>
-        <w:rPr>
-          <w:b/>
-        </w:rPr>
-        <w:t xml:space="preserve">(1, </w:t>
-      </w:r>
-      <w:r>
-        <w:rPr>
-          <w:b/>
-          <w:bCs/>
-        </w:rPr>
-        <w:t>"Santander"</w:t>
-      </w:r>
-      <w:r>
-        <w:rPr>
-          <w:b/>
-        </w:rPr>
-        <w:t xml:space="preserve">, </w:t>
-      </w:r>
-      <w:r>
-        <w:rPr>
-          <w:b/>
-          <w:bCs/>
-        </w:rPr>
-        <w:t>"Cantabria"</w:t>
-      </w:r>
-      <w:r>
-        <w:rPr>
-          <w:b/>
-        </w:rPr>
-        <w:t xml:space="preserve">, </w:t>
-      </w:r>
-      <w:r>
-        <w:rPr>
-          <w:b/>
-          <w:bCs/>
-        </w:rPr>
-        <w:t>""</w:t>
-      </w:r>
-      <w:r>
-        <w:rPr>
-          <w:b/>
-        </w:rPr>
-        <w:t>,</w:t>
-      </w:r>
-      <w:r>
-        <w:rPr>
-          <w:b/>
-        </w:rPr>
-        <w:br/>
-        <w:t xml:space="preserve">        4.0, 3.0, 3.0, 1.0, 6.0, </w:t>
-      </w:r>
-      <w:r>
-        <w:rPr>
-          <w:b/>
-          <w:bCs/>
-        </w:rPr>
-        <w:t>"TEXACO"</w:t>
-      </w:r>
-      <w:r>
-        <w:rPr>
-          <w:b/>
-        </w:rPr>
-        <w:t>);</w:t>
-      </w:r>
-      <w:r>
-        <w:rPr>
-          <w:rFonts w:ascii="Consolas" w:eastAsia="Times New Roman" w:hAnsi="Consolas" w:cs="Courier New"/>
-          <w:color w:val="000000"/>
-          <w:sz w:val="20"/>
-          <w:szCs w:val="20"/>
-          <w:lang w:eastAsia="es-ES"/>
-        </w:rPr>
-        <w:t xml:space="preserve"> </w:t>
-      </w:r>
-      <w:r>
-        <w:rPr>
-          <w:b/>
-        </w:rPr>
-        <w:t xml:space="preserve">(1, </w:t>
-      </w:r>
-      <w:r>
-        <w:rPr>
-          <w:b/>
-          <w:bCs/>
-        </w:rPr>
-        <w:t>"Santander"</w:t>
-      </w:r>
-      <w:r>
-        <w:rPr>
-          <w:b/>
-        </w:rPr>
-        <w:t xml:space="preserve">, </w:t>
-      </w:r>
-      <w:r>
-        <w:rPr>
-          <w:b/>
-          <w:bCs/>
-        </w:rPr>
-        <w:t>"Cantabria"</w:t>
-      </w:r>
-      <w:r>
-        <w:rPr>
-          <w:b/>
-        </w:rPr>
-        <w:t xml:space="preserve">, </w:t>
-      </w:r>
-      <w:r>
-        <w:rPr>
-          <w:b/>
-          <w:bCs/>
-        </w:rPr>
-        <w:t>""</w:t>
-      </w:r>
-      <w:r>
-        <w:rPr>
-          <w:b/>
-        </w:rPr>
-        <w:t>,</w:t>
-      </w:r>
-      <w:r>
-        <w:rPr>
-          <w:b/>
-        </w:rPr>
-        <w:br/>
-        <w:t xml:space="preserve">        5.0, 2.0, 6.0, 4.0, 2.0, </w:t>
-      </w:r>
-      <w:r>
-        <w:rPr>
-          <w:b/>
-          <w:bCs/>
-        </w:rPr>
-        <w:t>"TEXACO"</w:t>
-      </w:r>
-      <w:r>
-        <w:rPr>
-          <w:b/>
-        </w:rPr>
-        <w:t>);</w:t>
-      </w:r>
-      <w:r>
-        <w:rPr>
-          <w:rFonts w:ascii="Consolas" w:eastAsia="Times New Roman" w:hAnsi="Consolas" w:cs="Courier New"/>
-          <w:color w:val="000000"/>
-          <w:sz w:val="20"/>
-          <w:szCs w:val="20"/>
-          <w:lang w:eastAsia="es-ES"/>
-        </w:rPr>
-        <w:t xml:space="preserve"> </w:t>
-      </w:r>
-      <w:r>
-        <w:rPr>
-          <w:b/>
-        </w:rPr>
-        <w:t xml:space="preserve">(1, </w:t>
-      </w:r>
-      <w:r>
-        <w:rPr>
-          <w:b/>
-          <w:bCs/>
-        </w:rPr>
-        <w:t>"Santander"</w:t>
-      </w:r>
-      <w:r>
-        <w:rPr>
-          <w:b/>
-        </w:rPr>
-        <w:t xml:space="preserve">, </w:t>
-      </w:r>
-      <w:r>
-        <w:rPr>
-          <w:b/>
-          <w:bCs/>
-        </w:rPr>
-        <w:t>"Cantabria"</w:t>
-      </w:r>
-      <w:r>
-        <w:rPr>
-          <w:b/>
-        </w:rPr>
-        <w:t xml:space="preserve">, </w:t>
-      </w:r>
-      <w:r>
-        <w:rPr>
-          <w:b/>
-          <w:bCs/>
-        </w:rPr>
-        <w:t>""</w:t>
-      </w:r>
-      <w:r>
-        <w:rPr>
-          <w:b/>
-        </w:rPr>
-        <w:t>,</w:t>
-      </w:r>
-      <w:r>
-        <w:rPr>
-          <w:b/>
-        </w:rPr>
-        <w:br/>
-        <w:t xml:space="preserve">        6.0, 1.0, 4.0, 5.0, 3.0, </w:t>
-      </w:r>
-      <w:r>
-        <w:rPr>
-          <w:b/>
-          <w:bCs/>
-        </w:rPr>
-        <w:t>"TEXACO"</w:t>
-      </w:r>
-      <w:r>
-        <w:rPr>
-          <w:b/>
-        </w:rPr>
-        <w:t>);</w:t>
+        <w:pStyle w:val="Sinespaciado"/>
+      </w:pPr>
+      <w:r>
+        <w:t>Gasolineras:</w:t>
+      </w:r>
+      <w:r>
+        <w:t>( (0, "Castro", "Cantabria", "Calle 1",</w:t>
       </w:r>
     </w:p>
     <w:p>
       <w:pPr>
-        <w:jc w:val="both"/>
-        <w:rPr>
-          <w:b/>
-        </w:rPr>
-      </w:pPr>
+        <w:pStyle w:val="Sinespaciado"/>
+      </w:pPr>
+      <w:r>
+        <w:t xml:space="preserve">                0.91, 1.06, 1.11, 1.31, 1.01, "CEPSA"));</w:t>
+      </w:r>
+    </w:p>
+    <w:p>
+      <w:pPr>
+        <w:pStyle w:val="Sinespaciado"/>
+      </w:pPr>
+      <w:r>
+        <w:t xml:space="preserve">        </w:t>
+      </w:r>
+      <w:proofErr w:type="gramStart"/>
+      <w:r>
+        <w:t>( (</w:t>
+      </w:r>
+      <w:proofErr w:type="gramEnd"/>
+      <w:r>
+        <w:t>0, "Viesgo", "Cantabria", "Calle 2",</w:t>
+      </w:r>
+    </w:p>
+    <w:p>
+      <w:pPr>
+        <w:pStyle w:val="Sinespaciado"/>
+      </w:pPr>
+      <w:r>
+        <w:t xml:space="preserve">                1.01, 1.09, 1.11, 1.26, 1.16, "</w:t>
+      </w:r>
+      <w:proofErr w:type="spellStart"/>
+      <w:r>
+        <w:t>Respol</w:t>
+      </w:r>
+      <w:proofErr w:type="spellEnd"/>
+      <w:r>
+        <w:t>"));</w:t>
+      </w:r>
+    </w:p>
+    <w:p>
+      <w:pPr>
+        <w:pStyle w:val="Sinespaciado"/>
+      </w:pPr>
+      <w:r>
+        <w:t xml:space="preserve">        </w:t>
+      </w:r>
+      <w:proofErr w:type="gramStart"/>
+      <w:r>
+        <w:t>( (</w:t>
+      </w:r>
+      <w:proofErr w:type="gramEnd"/>
+      <w:r>
+        <w:t>0, "Puente San Miguel", "Cantabria", "Calle 1",</w:t>
+      </w:r>
+    </w:p>
+    <w:p>
+      <w:pPr>
+        <w:pStyle w:val="Sinespaciado"/>
+      </w:pPr>
+      <w:r>
+        <w:t xml:space="preserve">                0.92, 1.12, 1.09, 1.26, 0.97, "Shell"));</w:t>
+      </w:r>
+    </w:p>
+    <w:p>
+      <w:pPr>
+        <w:pStyle w:val="Sinespaciado"/>
+      </w:pPr>
+      <w:r>
+        <w:t xml:space="preserve">        </w:t>
+      </w:r>
+      <w:proofErr w:type="gramStart"/>
+      <w:r>
+        <w:t>( (</w:t>
+      </w:r>
+      <w:proofErr w:type="gramEnd"/>
+      <w:r>
+        <w:t>0, "Tanos", "Cantabria", "Calle 3",</w:t>
+      </w:r>
+    </w:p>
+    <w:p>
+      <w:pPr>
+        <w:pStyle w:val="Sinespaciado"/>
+      </w:pPr>
+      <w:r>
+        <w:t xml:space="preserve">                1.02, 1.21, 1.08, 1.35, 0.93, "Repsol"));</w:t>
+      </w:r>
+    </w:p>
+    <w:p>
+      <w:pPr>
+        <w:pStyle w:val="Sinespaciado"/>
+      </w:pPr>
+      <w:r>
+        <w:t xml:space="preserve">        </w:t>
+      </w:r>
+      <w:proofErr w:type="gramStart"/>
+      <w:r>
+        <w:t>( (</w:t>
+      </w:r>
+      <w:proofErr w:type="gramEnd"/>
+      <w:r>
+        <w:t>0, "Ganzo", "Cantabria", "Calle 4",</w:t>
+      </w:r>
+    </w:p>
+    <w:p>
+      <w:pPr>
+        <w:pStyle w:val="Sinespaciado"/>
+      </w:pPr>
+      <w:r>
+        <w:t xml:space="preserve">                0.96, 0.99, 1.07, 1.15, 0.94, "CEPSA"));</w:t>
+      </w:r>
+    </w:p>
+    <w:p>
+      <w:pPr>
+        <w:pStyle w:val="Sinespaciado"/>
+      </w:pPr>
+      <w:r>
+        <w:t xml:space="preserve">        </w:t>
+      </w:r>
+      <w:proofErr w:type="gramStart"/>
+      <w:r>
+        <w:t>( (</w:t>
+      </w:r>
+      <w:proofErr w:type="gramEnd"/>
+      <w:r>
+        <w:t>0, "Torrelavega", "Cantabria", "Calle 5",</w:t>
+      </w:r>
+    </w:p>
+    <w:p>
+      <w:pPr>
+        <w:pStyle w:val="Sinespaciado"/>
+      </w:pPr>
+      <w:r>
+        <w:t xml:space="preserve">                0.97, 1.11, 1.07, 1.10, 0.92, "Shell"));</w:t>
+      </w:r>
+    </w:p>
+    <w:p>
+      <w:pPr>
+        <w:pStyle w:val="Sinespaciado"/>
+      </w:pPr>
+      <w:r>
+        <w:t xml:space="preserve">        </w:t>
+      </w:r>
+      <w:proofErr w:type="gramStart"/>
+      <w:r>
+        <w:t>( (</w:t>
+      </w:r>
+      <w:proofErr w:type="gramEnd"/>
+      <w:r>
+        <w:t>0, "Santander", "Cantabria", "Calle 6",</w:t>
+      </w:r>
+    </w:p>
+    <w:p>
+      <w:pPr>
+        <w:pStyle w:val="Sinespaciado"/>
+      </w:pPr>
+      <w:r>
+        <w:t xml:space="preserve">                0.90, 1.03, 1.07, 1.14, 0.97, "CEPSA"));</w:t>
+      </w:r>
     </w:p>
     <w:p>
       <w:pPr>
@@ -3414,27 +3075,14 @@
       <w:r>
         <w:t xml:space="preserve">Tabla </w:t>
       </w:r>
-      <w:r>
-        <w:fldChar w:fldCharType="begin"/>
-      </w:r>
-      <w:r>
-        <w:instrText xml:space="preserve"> SEQ Tabla \* ARABIC </w:instrText>
-      </w:r>
-      <w:r>
-        <w:fldChar w:fldCharType="separate"/>
-      </w:r>
-      <w:r>
-        <w:rPr>
-          <w:noProof/>
-        </w:rPr>
-        <w:t>3</w:t>
-      </w:r>
-      <w:r>
-        <w:rPr>
-          <w:noProof/>
-        </w:rPr>
-        <w:fldChar w:fldCharType="end"/>
-      </w:r>
+      <w:fldSimple w:instr=" SEQ Tabla \* ARABIC ">
+        <w:r>
+          <w:rPr>
+            <w:noProof/>
+          </w:rPr>
+          <w:t>3</w:t>
+        </w:r>
+      </w:fldSimple>
       <w:r>
         <w:t xml:space="preserve">. Pruebas de </w:t>
       </w:r>
@@ -3533,7 +3181,15 @@
               <w:t>1</w:t>
             </w:r>
             <w:r>
-              <w:t xml:space="preserve"> A </w:t>
+              <w:t xml:space="preserve"> </w:t>
+            </w:r>
+            <w:proofErr w:type="gramStart"/>
+            <w:r>
+              <w:t>A</w:t>
+            </w:r>
+            <w:proofErr w:type="gramEnd"/>
+            <w:r>
+              <w:t xml:space="preserve"> </w:t>
             </w:r>
           </w:p>
         </w:tc>
@@ -3565,6 +3221,7 @@
               <w:t>true/</w:t>
             </w:r>
             <w:proofErr w:type="spellStart"/>
+            <w:proofErr w:type="gramStart"/>
             <w:r>
               <w:t>false</w:t>
             </w:r>
@@ -3572,6 +3229,7 @@
               <w:t>,combustible</w:t>
             </w:r>
             <w:proofErr w:type="spellEnd"/>
+            <w:proofErr w:type="gramEnd"/>
             <w:r>
               <w:t>=</w:t>
             </w:r>
@@ -3651,10 +3309,12 @@
               <w:t>=</w:t>
             </w:r>
             <w:proofErr w:type="spellStart"/>
+            <w:proofErr w:type="gramStart"/>
             <w:r>
               <w:t>true,combustible</w:t>
             </w:r>
             <w:proofErr w:type="spellEnd"/>
+            <w:proofErr w:type="gramEnd"/>
             <w:r>
               <w:t>=”</w:t>
             </w:r>
@@ -3677,7 +3337,7 @@
               <w:jc w:val="both"/>
             </w:pPr>
             <w:r>
-              <w:t xml:space="preserve">1 </w:t>
+              <w:t>0.9</w:t>
             </w:r>
           </w:p>
         </w:tc>
@@ -3723,7 +3383,15 @@
             </w:r>
             <w:proofErr w:type="spellEnd"/>
             <w:r>
-              <w:t>=false ,combustible=”</w:t>
+              <w:t>=</w:t>
+            </w:r>
+            <w:proofErr w:type="gramStart"/>
+            <w:r>
+              <w:t>false ,combustible</w:t>
+            </w:r>
+            <w:proofErr w:type="gramEnd"/>
+            <w:r>
+              <w:t>=”</w:t>
             </w:r>
             <w:r>
               <w:t xml:space="preserve"> Gasóleo A</w:t>
@@ -3744,7 +3412,10 @@
               <w:jc w:val="both"/>
             </w:pPr>
             <w:r>
-              <w:t xml:space="preserve">6 </w:t>
+              <w:t>1.02</w:t>
+            </w:r>
+            <w:r>
+              <w:t xml:space="preserve"> </w:t>
             </w:r>
           </w:p>
           <w:p>
@@ -3798,10 +3469,12 @@
               <w:t>=</w:t>
             </w:r>
             <w:proofErr w:type="spellStart"/>
+            <w:proofErr w:type="gramStart"/>
             <w:r>
               <w:t>true,combustible</w:t>
             </w:r>
             <w:proofErr w:type="spellEnd"/>
+            <w:proofErr w:type="gramEnd"/>
             <w:r>
               <w:t>=”</w:t>
             </w:r>
@@ -3824,7 +3497,7 @@
               <w:jc w:val="both"/>
             </w:pPr>
             <w:r>
-              <w:t xml:space="preserve">1 </w:t>
+              <w:t>0.99</w:t>
             </w:r>
           </w:p>
         </w:tc>
@@ -3870,7 +3543,15 @@
             </w:r>
             <w:proofErr w:type="spellEnd"/>
             <w:r>
-              <w:t>=false ,combustible=”</w:t>
+              <w:t>=</w:t>
+            </w:r>
+            <w:proofErr w:type="gramStart"/>
+            <w:r>
+              <w:t>false ,combustible</w:t>
+            </w:r>
+            <w:proofErr w:type="gramEnd"/>
+            <w:r>
+              <w:t>=”</w:t>
             </w:r>
             <w:r>
               <w:t>Gasolina 98</w:t>
@@ -3891,7 +3572,7 @@
               <w:jc w:val="both"/>
             </w:pPr>
             <w:r>
-              <w:t>6</w:t>
+              <w:t>1.21</w:t>
             </w:r>
           </w:p>
           <w:p>
@@ -3945,10 +3626,12 @@
               <w:t>=</w:t>
             </w:r>
             <w:proofErr w:type="spellStart"/>
+            <w:proofErr w:type="gramStart"/>
             <w:r>
               <w:t>true,combustible</w:t>
             </w:r>
             <w:proofErr w:type="spellEnd"/>
+            <w:proofErr w:type="gramEnd"/>
             <w:r>
               <w:t>=”</w:t>
             </w:r>
@@ -3972,6 +3655,9 @@
             </w:pPr>
             <w:r>
               <w:t xml:space="preserve">1 </w:t>
+            </w:r>
+            <w:r>
+              <w:t>.07</w:t>
             </w:r>
           </w:p>
         </w:tc>
@@ -4017,7 +3703,15 @@
             </w:r>
             <w:proofErr w:type="spellEnd"/>
             <w:r>
-              <w:t>=false ,combustible=”</w:t>
+              <w:t>=</w:t>
+            </w:r>
+            <w:proofErr w:type="gramStart"/>
+            <w:r>
+              <w:t>false ,combustible</w:t>
+            </w:r>
+            <w:proofErr w:type="gramEnd"/>
+            <w:r>
+              <w:t>=”</w:t>
             </w:r>
             <w:r>
               <w:t xml:space="preserve"> Gasolina 95</w:t>
@@ -4038,7 +3732,10 @@
               <w:jc w:val="both"/>
             </w:pPr>
             <w:r>
-              <w:t xml:space="preserve">6 </w:t>
+              <w:t>1.11</w:t>
+            </w:r>
+            <w:r>
+              <w:t xml:space="preserve"> </w:t>
             </w:r>
           </w:p>
           <w:p>
@@ -4092,10 +3789,12 @@
               <w:t>=</w:t>
             </w:r>
             <w:proofErr w:type="spellStart"/>
+            <w:proofErr w:type="gramStart"/>
             <w:r>
               <w:t>true,combustible</w:t>
             </w:r>
             <w:proofErr w:type="spellEnd"/>
+            <w:proofErr w:type="gramEnd"/>
             <w:r>
               <w:t>=”</w:t>
             </w:r>
@@ -4119,6 +3818,9 @@
             </w:pPr>
             <w:r>
               <w:t xml:space="preserve">1 </w:t>
+            </w:r>
+            <w:r>
+              <w:t>.10</w:t>
             </w:r>
           </w:p>
         </w:tc>
@@ -4164,7 +3866,15 @@
             </w:r>
             <w:proofErr w:type="spellEnd"/>
             <w:r>
-              <w:t>=false ,combustible=”</w:t>
+              <w:t>=</w:t>
+            </w:r>
+            <w:proofErr w:type="gramStart"/>
+            <w:r>
+              <w:t>false ,combustible</w:t>
+            </w:r>
+            <w:proofErr w:type="gramEnd"/>
+            <w:r>
+              <w:t>=”</w:t>
             </w:r>
             <w:r>
               <w:t xml:space="preserve"> Biodiésel </w:t>
@@ -4185,7 +3895,7 @@
               <w:jc w:val="both"/>
             </w:pPr>
             <w:r>
-              <w:t xml:space="preserve">6 </w:t>
+              <w:t>1.35</w:t>
             </w:r>
           </w:p>
           <w:p>
@@ -4239,10 +3949,12 @@
               <w:t>=</w:t>
             </w:r>
             <w:proofErr w:type="spellStart"/>
+            <w:proofErr w:type="gramStart"/>
             <w:r>
               <w:t>true,combustible</w:t>
             </w:r>
             <w:proofErr w:type="spellEnd"/>
+            <w:proofErr w:type="gramEnd"/>
             <w:r>
               <w:t>=”</w:t>
             </w:r>
@@ -4265,7 +3977,7 @@
               <w:jc w:val="both"/>
             </w:pPr>
             <w:r>
-              <w:t xml:space="preserve">1 </w:t>
+              <w:t>0.92</w:t>
             </w:r>
           </w:p>
         </w:tc>
@@ -4311,7 +4023,15 @@
             </w:r>
             <w:proofErr w:type="spellEnd"/>
             <w:r>
-              <w:t>=false ,combustible=”</w:t>
+              <w:t>=</w:t>
+            </w:r>
+            <w:proofErr w:type="gramStart"/>
+            <w:r>
+              <w:t>false ,combustible</w:t>
+            </w:r>
+            <w:proofErr w:type="gramEnd"/>
+            <w:r>
+              <w:t>=”</w:t>
             </w:r>
             <w:r>
               <w:t xml:space="preserve"> Gasóleo Premium</w:t>
@@ -4332,7 +4052,7 @@
               <w:jc w:val="both"/>
             </w:pPr>
             <w:r>
-              <w:t xml:space="preserve">6 </w:t>
+              <w:t>1.16</w:t>
             </w:r>
           </w:p>
           <w:p>
@@ -4443,37 +4163,29 @@
       <w:r>
         <w:t xml:space="preserve">Tabla </w:t>
       </w:r>
-      <w:r>
-        <w:fldChar w:fldCharType="begin"/>
-      </w:r>
-      <w:r>
-        <w:instrText xml:space="preserve"> SEQ Tabla \* ARABIC </w:instrText>
-      </w:r>
-      <w:r>
-        <w:fldChar w:fldCharType="separate"/>
-      </w:r>
-      <w:r>
-        <w:rPr>
-          <w:noProof/>
-        </w:rPr>
-        <w:t>4</w:t>
-      </w:r>
-      <w:r>
-        <w:rPr>
-          <w:noProof/>
-        </w:rPr>
-        <w:fldChar w:fldCharType="end"/>
-      </w:r>
+      <w:fldSimple w:instr=" SEQ Tabla \* ARABIC ">
+        <w:r>
+          <w:rPr>
+            <w:noProof/>
+          </w:rPr>
+          <w:t>4</w:t>
+        </w:r>
+      </w:fldSimple>
       <w:r>
         <w:t xml:space="preserve">. Pruebas de </w:t>
       </w:r>
       <w:proofErr w:type="spellStart"/>
+      <w:proofErr w:type="gramStart"/>
       <w:r>
         <w:t>getPrecioGasolinera</w:t>
       </w:r>
       <w:proofErr w:type="spellEnd"/>
       <w:r>
-        <w:t>()</w:t>
+        <w:t>(</w:t>
+      </w:r>
+      <w:proofErr w:type="gramEnd"/>
+      <w:r>
+        <w:t>)</w:t>
       </w:r>
     </w:p>
     <w:tbl>
@@ -4553,6 +4265,7 @@
               <w:jc w:val="both"/>
             </w:pPr>
             <w:r>
+              <w:lastRenderedPageBreak/>
               <w:t>UT.</w:t>
             </w:r>
             <w:r>
@@ -4586,6 +4299,7 @@
               <w:t>=</w:t>
             </w:r>
             <w:proofErr w:type="spellStart"/>
+            <w:proofErr w:type="gramStart"/>
             <w:r>
               <w:t>null,</w:t>
             </w:r>
@@ -4593,6 +4307,7 @@
               <w:t>gasolinera</w:t>
             </w:r>
             <w:proofErr w:type="spellEnd"/>
+            <w:proofErr w:type="gramEnd"/>
             <w:r>
               <w:t>=</w:t>
             </w:r>
@@ -4683,11 +4398,18 @@
               <w:jc w:val="both"/>
             </w:pPr>
             <w:r>
-              <w:lastRenderedPageBreak/>
               <w:t>gasolinera=</w:t>
             </w:r>
             <w:r>
-              <w:t>(1,”santander”,”cantabria”,””,3.0,2.0,1.0,4.0,5.0,”texaco”)</w:t>
+              <w:t>(1</w:t>
+            </w:r>
+            <w:proofErr w:type="gramStart"/>
+            <w:r>
+              <w:t>,”santander</w:t>
+            </w:r>
+            <w:proofErr w:type="gramEnd"/>
+            <w:r>
+              <w:t>”,”cantabria”,””,3.0,2.0,1.0,4.0,5.0,”texaco”)</w:t>
             </w:r>
             <w:r>
               <w:t>)</w:t>
@@ -4705,7 +4427,6 @@
               <w:jc w:val="both"/>
             </w:pPr>
             <w:r>
-              <w:lastRenderedPageBreak/>
               <w:t>3.0</w:t>
             </w:r>
           </w:p>
@@ -4766,7 +4487,15 @@
               <w:jc w:val="both"/>
             </w:pPr>
             <w:r>
-              <w:t>gasolinera=(1,”santander”,”cantabria”,””,3.0,2.0,1.0,4.0,5.0,”texaco”))</w:t>
+              <w:t>gasolinera=(1</w:t>
+            </w:r>
+            <w:proofErr w:type="gramStart"/>
+            <w:r>
+              <w:t>,”santander</w:t>
+            </w:r>
+            <w:proofErr w:type="gramEnd"/>
+            <w:r>
+              <w:t>”,”cantabria”,””,3.0,2.0,1.0,4.0,5.0,”texaco”))</w:t>
             </w:r>
           </w:p>
         </w:tc>
@@ -4846,7 +4575,15 @@
               <w:jc w:val="both"/>
             </w:pPr>
             <w:r>
-              <w:t>gasolinera=(1,”santander”,”cantabria”,””,3.0,2.0,1.0,4.0,5.0,”texaco”))</w:t>
+              <w:t>gasolinera=(1</w:t>
+            </w:r>
+            <w:proofErr w:type="gramStart"/>
+            <w:r>
+              <w:t>,”santander</w:t>
+            </w:r>
+            <w:proofErr w:type="gramEnd"/>
+            <w:r>
+              <w:t>”,”cantabria”,””,3.0,2.0,1.0,4.0,5.0,”texaco”))</w:t>
             </w:r>
           </w:p>
         </w:tc>
@@ -4902,11 +4639,16 @@
               <w:jc w:val="both"/>
             </w:pPr>
             <w:r>
-              <w:t>(combustible=”</w:t>
+              <w:t>(combustible</w:t>
+            </w:r>
+            <w:proofErr w:type="gramStart"/>
+            <w:r>
+              <w:t>=”</w:t>
             </w:r>
             <w:r>
               <w:t>Biodiésel</w:t>
             </w:r>
+            <w:proofErr w:type="gramEnd"/>
             <w:r>
               <w:t>”, gasolinera=(1,”santander”,”cantabria”,””,3.0,2.0,1.0,4.0,5.0,”texaco”))</w:t>
             </w:r>
@@ -4991,7 +4733,15 @@
               <w:jc w:val="both"/>
             </w:pPr>
             <w:r>
-              <w:t>gasolinera=(1,”santander”,”cantabria”,””,3.0,2.0,1.0,4.0,5.0,”texaco”))</w:t>
+              <w:t>gasolinera=(1</w:t>
+            </w:r>
+            <w:proofErr w:type="gramStart"/>
+            <w:r>
+              <w:t>,”santander</w:t>
+            </w:r>
+            <w:proofErr w:type="gramEnd"/>
+            <w:r>
+              <w:t>”,”cantabria”,””,3.0,2.0,1.0,4.0,5.0,”texaco”))</w:t>
             </w:r>
           </w:p>
         </w:tc>
@@ -5204,7 +4954,15 @@
       </w:pBdr>
     </w:pPr>
     <w:r>
-      <w:t>Estructura de Datos y Algoritmos –  Práctica 3</w:t>
+      <w:t xml:space="preserve">Estructura de Datos y Algoritmos </w:t>
+    </w:r>
+    <w:proofErr w:type="gramStart"/>
+    <w:r>
+      <w:t>–  Práctica</w:t>
+    </w:r>
+    <w:proofErr w:type="gramEnd"/>
+    <w:r>
+      <w:t xml:space="preserve"> 3</w:t>
     </w:r>
   </w:p>
 </w:hdr>
@@ -10479,6 +10237,7 @@
   <w:style w:type="character" w:default="1" w:styleId="Fuentedeprrafopredeter">
     <w:name w:val="Default Paragraph Font"/>
     <w:uiPriority w:val="1"/>
+    <w:semiHidden/>
     <w:unhideWhenUsed/>
   </w:style>
   <w:style w:type="table" w:default="1" w:styleId="Tablanormal">

</xml_diff>

<commit_message>
Corrección errores gramaticales y ortográficos del plan de pruebas. Se corrigen los valores para los casos de prueba del método getPrecioGasolinera.
</commit_message>
<xml_diff>
--- a/Docs/Test Plans/US398771-OrdenarGasolinerasPrecio-TestPlan.docx
+++ b/Docs/Test Plans/US398771-OrdenarGasolinerasPrecio-TestPlan.docx
@@ -1,6 +1,6 @@
 
 <file path=word/document.xml><?xml version="1.0" encoding="utf-8"?>
-<w:document xmlns:wpc="http://schemas.microsoft.com/office/word/2010/wordprocessingCanvas" xmlns:cx="http://schemas.microsoft.com/office/drawing/2014/chartex" xmlns:cx1="http://schemas.microsoft.com/office/drawing/2015/9/8/chartex" xmlns:cx2="http://schemas.microsoft.com/office/drawing/2015/10/21/chartex" xmlns:cx3="http://schemas.microsoft.com/office/drawing/2016/5/9/chartex" xmlns:cx4="http://schemas.microsoft.com/office/drawing/2016/5/10/chartex" xmlns:cx5="http://schemas.microsoft.com/office/drawing/2016/5/11/chartex" xmlns:cx6="http://schemas.microsoft.com/office/drawing/2016/5/12/chartex" xmlns:cx7="http://schemas.microsoft.com/office/drawing/2016/5/13/chartex" xmlns:cx8="http://schemas.microsoft.com/office/drawing/2016/5/14/chartex" xmlns:mc="http://schemas.openxmlformats.org/markup-compatibility/2006" xmlns:aink="http://schemas.microsoft.com/office/drawing/2016/ink" xmlns:am3d="http://schemas.microsoft.com/office/drawing/2017/model3d" xmlns:o="urn:schemas-microsoft-com:office:office" xmlns:r="http://schemas.openxmlformats.org/officeDocument/2006/relationships" xmlns:m="http://schemas.openxmlformats.org/officeDocument/2006/math" xmlns:v="urn:schemas-microsoft-com:vml" xmlns:wp14="http://schemas.microsoft.com/office/word/2010/wordprocessingDrawing" xmlns:wp="http://schemas.openxmlformats.org/drawingml/2006/wordprocessingDrawing" xmlns:w10="urn:schemas-microsoft-com:office:word" xmlns:w="http://schemas.openxmlformats.org/wordprocessingml/2006/main" xmlns:w14="http://schemas.microsoft.com/office/word/2010/wordml" xmlns:w15="http://schemas.microsoft.com/office/word/2012/wordml" xmlns:w16cex="http://schemas.microsoft.com/office/word/2018/wordml/cex" xmlns:w16cid="http://schemas.microsoft.com/office/word/2016/wordml/cid" xmlns:w16="http://schemas.microsoft.com/office/word/2018/wordml" xmlns:w16se="http://schemas.microsoft.com/office/word/2015/wordml/symex" xmlns:wpg="http://schemas.microsoft.com/office/word/2010/wordprocessingGroup" xmlns:wpi="http://schemas.microsoft.com/office/word/2010/wordprocessingInk" xmlns:wne="http://schemas.microsoft.com/office/word/2006/wordml" xmlns:wps="http://schemas.microsoft.com/office/word/2010/wordprocessingShape" mc:Ignorable="w14 w15 w16se w16cid w16 w16cex wp14">
+<w:document xmlns:wpc="http://schemas.microsoft.com/office/word/2010/wordprocessingCanvas" xmlns:mo="http://schemas.microsoft.com/office/mac/office/2008/main" xmlns:mc="http://schemas.openxmlformats.org/markup-compatibility/2006" xmlns:mv="urn:schemas-microsoft-com:mac:vml" xmlns:o="urn:schemas-microsoft-com:office:office" xmlns:r="http://schemas.openxmlformats.org/officeDocument/2006/relationships" xmlns:m="http://schemas.openxmlformats.org/officeDocument/2006/math" xmlns:v="urn:schemas-microsoft-com:vml" xmlns:wp14="http://schemas.microsoft.com/office/word/2010/wordprocessingDrawing" xmlns:wp="http://schemas.openxmlformats.org/drawingml/2006/wordprocessingDrawing" xmlns:w10="urn:schemas-microsoft-com:office:word" xmlns:w="http://schemas.openxmlformats.org/wordprocessingml/2006/main" xmlns:w14="http://schemas.microsoft.com/office/word/2010/wordml" xmlns:w15="http://schemas.microsoft.com/office/word/2012/wordml" xmlns:wpg="http://schemas.microsoft.com/office/word/2010/wordprocessingGroup" xmlns:wpi="http://schemas.microsoft.com/office/word/2010/wordprocessingInk" xmlns:wne="http://schemas.microsoft.com/office/word/2006/wordml" xmlns:wps="http://schemas.microsoft.com/office/word/2010/wordprocessingShape" mc:Ignorable="w14 w15 wp14">
   <w:body>
     <w:p>
       <w:pPr>
@@ -26,7 +26,31 @@
         <w:rPr>
           <w:lang w:val="es-ES_tradnl"/>
         </w:rPr>
-        <w:t xml:space="preserve"> historia de usuario Ordenar Gasolinera por Precio</w:t>
+        <w:t xml:space="preserve"> aplicación Gasolineras - H</w:t>
+      </w:r>
+      <w:r>
+        <w:rPr>
+          <w:lang w:val="es-ES_tradnl"/>
+        </w:rPr>
+        <w:t xml:space="preserve">istoria de usuario </w:t>
+      </w:r>
+      <w:r>
+        <w:rPr>
+          <w:lang w:val="es-ES_tradnl"/>
+        </w:rPr>
+        <w:t>“</w:t>
+      </w:r>
+      <w:r>
+        <w:rPr>
+          <w:lang w:val="es-ES_tradnl"/>
+        </w:rPr>
+        <w:t>Ordenar Gasolinera por Precio</w:t>
+      </w:r>
+      <w:r>
+        <w:rPr>
+          <w:lang w:val="es-ES_tradnl"/>
+        </w:rPr>
+        <w:t>”</w:t>
       </w:r>
     </w:p>
     <w:p>
@@ -91,15 +115,10 @@
         <w:t>realizarán</w:t>
       </w:r>
       <w:r>
-        <w:t xml:space="preserve"> con </w:t>
-      </w:r>
-      <w:proofErr w:type="spellStart"/>
-      <w:r>
-        <w:t>espresso</w:t>
-      </w:r>
-      <w:proofErr w:type="spellEnd"/>
-      <w:r>
-        <w:t xml:space="preserve"> y </w:t>
+        <w:t xml:space="preserve"> con E</w:t>
+      </w:r>
+      <w:r>
+        <w:t xml:space="preserve">spresso y </w:t>
       </w:r>
       <w:r>
         <w:t>verificarán</w:t>
@@ -133,15 +152,13 @@
         <w:t>utilizarán</w:t>
       </w:r>
       <w:r>
-        <w:t xml:space="preserve"> las herramientas de </w:t>
-      </w:r>
-      <w:proofErr w:type="spellStart"/>
-      <w:r>
-        <w:t>junit</w:t>
-      </w:r>
-      <w:proofErr w:type="spellEnd"/>
-      <w:r>
-        <w:t xml:space="preserve">. </w:t>
+        <w:t xml:space="preserve"> las herramientas de J</w:t>
+      </w:r>
+      <w:r>
+        <w:t>U</w:t>
+      </w:r>
+      <w:r>
+        <w:t xml:space="preserve">nit. </w:t>
       </w:r>
     </w:p>
     <w:p>
@@ -152,9 +169,6 @@
         <w:t xml:space="preserve">A continuación, se muestra una especificación detallada </w:t>
       </w:r>
       <w:r>
-        <w:rPr>
-          <w:u w:val="single"/>
-        </w:rPr>
         <w:t>de</w:t>
       </w:r>
       <w:r>
@@ -223,7 +237,6 @@
           <w:lang w:eastAsia="es-ES"/>
         </w:rPr>
       </w:pPr>
-      <w:proofErr w:type="gramStart"/>
       <w:r>
         <w:rPr>
           <w:rFonts w:eastAsiaTheme="minorHAnsi" w:cs="Calibri"/>
@@ -242,7 +255,6 @@
         </w:rPr>
         <w:t>A</w:t>
       </w:r>
-      <w:proofErr w:type="gramEnd"/>
       <w:r>
         <w:rPr>
           <w:rFonts w:eastAsiaTheme="minorHAnsi" w:cs="Calibri"/>
@@ -398,7 +410,6 @@
           <w:lang w:eastAsia="es-ES"/>
         </w:rPr>
       </w:pPr>
-      <w:proofErr w:type="gramStart"/>
       <w:r>
         <w:rPr>
           <w:rFonts w:eastAsiaTheme="minorHAnsi" w:cs="Calibri"/>
@@ -420,7 +431,6 @@
         </w:rPr>
         <w:t>B</w:t>
       </w:r>
-      <w:proofErr w:type="gramEnd"/>
       <w:r>
         <w:rPr>
           <w:rFonts w:ascii="Tahoma" w:eastAsia="Times New Roman" w:hAnsi="Tahoma" w:cs="Tahoma"/>
@@ -786,7 +796,6 @@
           <w:lang w:eastAsia="es-ES"/>
         </w:rPr>
       </w:pPr>
-      <w:proofErr w:type="gramStart"/>
       <w:r>
         <w:rPr>
           <w:rFonts w:eastAsiaTheme="minorHAnsi" w:cs="Calibri"/>
@@ -808,7 +817,6 @@
         </w:rPr>
         <w:t>D</w:t>
       </w:r>
-      <w:proofErr w:type="gramEnd"/>
       <w:r>
         <w:rPr>
           <w:rFonts w:ascii="Tahoma" w:eastAsia="Times New Roman" w:hAnsi="Tahoma" w:cs="Tahoma"/>
@@ -984,7 +992,6 @@
           <w:lang w:eastAsia="es-ES"/>
         </w:rPr>
       </w:pPr>
-      <w:proofErr w:type="gramStart"/>
       <w:r>
         <w:rPr>
           <w:rFonts w:eastAsiaTheme="minorHAnsi" w:cs="Calibri"/>
@@ -1006,7 +1013,6 @@
         </w:rPr>
         <w:t>E</w:t>
       </w:r>
-      <w:proofErr w:type="gramEnd"/>
       <w:r>
         <w:rPr>
           <w:rFonts w:ascii="Tahoma" w:eastAsia="Times New Roman" w:hAnsi="Tahoma" w:cs="Tahoma"/>
@@ -1183,7 +1189,6 @@
           <w:lang w:eastAsia="es-ES"/>
         </w:rPr>
       </w:pPr>
-      <w:proofErr w:type="gramStart"/>
       <w:r>
         <w:rPr>
           <w:rFonts w:eastAsiaTheme="minorHAnsi" w:cs="Calibri"/>
@@ -1205,7 +1210,6 @@
         </w:rPr>
         <w:t>F</w:t>
       </w:r>
-      <w:proofErr w:type="gramEnd"/>
       <w:r>
         <w:rPr>
           <w:rFonts w:ascii="Tahoma" w:eastAsia="Times New Roman" w:hAnsi="Tahoma" w:cs="Tahoma"/>
@@ -1348,7 +1352,6 @@
           <w:lang w:eastAsia="es-ES"/>
         </w:rPr>
       </w:pPr>
-      <w:proofErr w:type="gramStart"/>
       <w:r>
         <w:rPr>
           <w:rFonts w:eastAsiaTheme="minorHAnsi" w:cs="Calibri"/>
@@ -1370,7 +1373,6 @@
         </w:rPr>
         <w:t>G</w:t>
       </w:r>
-      <w:proofErr w:type="gramEnd"/>
       <w:r>
         <w:rPr>
           <w:rFonts w:ascii="Tahoma" w:eastAsia="Times New Roman" w:hAnsi="Tahoma" w:cs="Tahoma"/>
@@ -1505,33 +1507,6 @@
         <w:pStyle w:val="Descripcin"/>
         <w:keepNext/>
       </w:pPr>
-      <w:r>
-        <w:t xml:space="preserve">Tabla </w:t>
-      </w:r>
-      <w:r>
-        <w:fldChar w:fldCharType="begin"/>
-      </w:r>
-      <w:r>
-        <w:instrText xml:space="preserve"> SEQ Tabla \* ARABIC </w:instrText>
-      </w:r>
-      <w:r>
-        <w:fldChar w:fldCharType="separate"/>
-      </w:r>
-      <w:r>
-        <w:rPr>
-          <w:noProof/>
-        </w:rPr>
-        <w:t>1</w:t>
-      </w:r>
-      <w:r>
-        <w:rPr>
-          <w:noProof/>
-        </w:rPr>
-        <w:fldChar w:fldCharType="end"/>
-      </w:r>
-      <w:r>
-        <w:t>. Casos de prueba de aceptación</w:t>
-      </w:r>
     </w:p>
     <w:tbl>
       <w:tblPr>
@@ -1607,7 +1582,6 @@
             <w:tcW w:w="1526" w:type="dxa"/>
           </w:tcPr>
           <w:p>
-            <w:proofErr w:type="gramStart"/>
             <w:r>
               <w:t>A</w:t>
             </w:r>
@@ -1620,7 +1594,6 @@
             <w:r>
               <w:t>A</w:t>
             </w:r>
-            <w:proofErr w:type="gramEnd"/>
           </w:p>
         </w:tc>
         <w:tc>
@@ -1650,7 +1623,6 @@
             <w:tcW w:w="1526" w:type="dxa"/>
           </w:tcPr>
           <w:p>
-            <w:proofErr w:type="gramStart"/>
             <w:r>
               <w:t>A</w:t>
             </w:r>
@@ -1663,7 +1635,6 @@
             <w:r>
               <w:t>B</w:t>
             </w:r>
-            <w:proofErr w:type="gramEnd"/>
           </w:p>
         </w:tc>
         <w:tc>
@@ -1734,7 +1705,6 @@
             <w:tcW w:w="1526" w:type="dxa"/>
           </w:tcPr>
           <w:p>
-            <w:proofErr w:type="gramStart"/>
             <w:r>
               <w:t>A</w:t>
             </w:r>
@@ -1747,7 +1717,6 @@
             <w:r>
               <w:t>D</w:t>
             </w:r>
-            <w:proofErr w:type="gramEnd"/>
           </w:p>
         </w:tc>
         <w:tc>
@@ -1777,7 +1746,6 @@
             <w:tcW w:w="1526" w:type="dxa"/>
           </w:tcPr>
           <w:p>
-            <w:proofErr w:type="gramStart"/>
             <w:r>
               <w:t>A</w:t>
             </w:r>
@@ -1790,7 +1758,6 @@
             <w:r>
               <w:t>E</w:t>
             </w:r>
-            <w:proofErr w:type="gramEnd"/>
           </w:p>
         </w:tc>
         <w:tc>
@@ -1825,7 +1792,6 @@
             <w:tcW w:w="1526" w:type="dxa"/>
           </w:tcPr>
           <w:p>
-            <w:proofErr w:type="gramStart"/>
             <w:r>
               <w:t>A</w:t>
             </w:r>
@@ -1838,7 +1804,6 @@
             <w:r>
               <w:t>F</w:t>
             </w:r>
-            <w:proofErr w:type="gramEnd"/>
           </w:p>
         </w:tc>
         <w:tc>
@@ -1868,7 +1833,6 @@
             <w:tcW w:w="1526" w:type="dxa"/>
           </w:tcPr>
           <w:p>
-            <w:proofErr w:type="gramStart"/>
             <w:r>
               <w:t>A</w:t>
             </w:r>
@@ -1881,7 +1845,6 @@
             <w:r>
               <w:t>G</w:t>
             </w:r>
-            <w:proofErr w:type="gramEnd"/>
           </w:p>
         </w:tc>
         <w:tc>
@@ -1908,10 +1871,26 @@
     </w:tbl>
     <w:p>
       <w:pPr>
-        <w:rPr>
-          <w:b/>
-        </w:rPr>
-      </w:pPr>
+        <w:pStyle w:val="Descripcin"/>
+        <w:jc w:val="center"/>
+        <w:rPr>
+          <w:b w:val="0"/>
+        </w:rPr>
+      </w:pPr>
+      <w:r>
+        <w:t xml:space="preserve">Tabla </w:t>
+      </w:r>
+      <w:fldSimple w:instr=" SEQ Tabla \* ARABIC ">
+        <w:r>
+          <w:rPr>
+            <w:noProof/>
+          </w:rPr>
+          <w:t>1</w:t>
+        </w:r>
+      </w:fldSimple>
+      <w:r>
+        <w:t>. Casos de prueba de aceptación</w:t>
+      </w:r>
     </w:p>
     <w:p>
       <w:pPr>
@@ -2024,7 +2003,6 @@
         </w:rPr>
         <w:t xml:space="preserve"> de las clases </w:t>
       </w:r>
-      <w:proofErr w:type="spellStart"/>
       <w:r>
         <w:rPr>
           <w:b/>
@@ -2032,7 +2010,6 @@
         </w:rPr>
         <w:t>MainActivity</w:t>
       </w:r>
-      <w:proofErr w:type="spellEnd"/>
     </w:p>
     <w:p>
       <w:pPr>
@@ -2047,15 +2024,7 @@
         <w:t xml:space="preserve"> A</w:t>
       </w:r>
       <w:r>
-        <w:t>: Se deberá comprobar que al iniciar la aplicación el botón de precio tenga un texto que lea “Precio (</w:t>
-      </w:r>
-      <w:proofErr w:type="spellStart"/>
-      <w:r>
-        <w:t>asc</w:t>
-      </w:r>
-      <w:proofErr w:type="spellEnd"/>
-      <w:r>
-        <w:t>)”.</w:t>
+        <w:t>: Se deberá comprobar que al iniciar la aplicación el botón de precio tenga un texto que lea “Precio (asc)”.</w:t>
       </w:r>
     </w:p>
     <w:p>
@@ -2102,6 +2071,9 @@
       <w:r>
         <w:t>cambia para indicar que el orden ahora es descendente</w:t>
       </w:r>
+      <w:r>
+        <w:t>.</w:t>
+      </w:r>
     </w:p>
     <w:p>
       <w:pPr>
@@ -2181,69 +2153,12 @@
     </w:p>
     <w:p>
       <w:pPr>
-        <w:pStyle w:val="Prrafodelista"/>
-        <w:ind w:left="360"/>
-        <w:jc w:val="both"/>
-      </w:pPr>
-    </w:p>
-    <w:p>
-      <w:pPr>
-        <w:pStyle w:val="Prrafodelista"/>
-        <w:ind w:left="360"/>
-        <w:jc w:val="both"/>
-      </w:pPr>
-    </w:p>
-    <w:p>
-      <w:pPr>
-        <w:pStyle w:val="Prrafodelista"/>
-        <w:ind w:left="360"/>
-        <w:jc w:val="both"/>
-      </w:pPr>
-    </w:p>
-    <w:p>
-      <w:pPr>
         <w:pStyle w:val="Descripcin"/>
         <w:keepNext/>
         <w:jc w:val="center"/>
       </w:pPr>
     </w:p>
-    <w:p>
-      <w:pPr>
-        <w:pStyle w:val="Descripcin"/>
-        <w:keepNext/>
-        <w:jc w:val="center"/>
-      </w:pPr>
-      <w:r>
-        <w:t xml:space="preserve">Tabla </w:t>
-      </w:r>
-      <w:r>
-        <w:fldChar w:fldCharType="begin"/>
-      </w:r>
-      <w:r>
-        <w:instrText xml:space="preserve"> SEQ Tabla \* ARABIC </w:instrText>
-      </w:r>
-      <w:r>
-        <w:fldChar w:fldCharType="separate"/>
-      </w:r>
-      <w:r>
-        <w:rPr>
-          <w:noProof/>
-        </w:rPr>
-        <w:t>2</w:t>
-      </w:r>
-      <w:r>
-        <w:rPr>
-          <w:noProof/>
-        </w:rPr>
-        <w:fldChar w:fldCharType="end"/>
-      </w:r>
-      <w:r>
-        <w:t>.</w:t>
-      </w:r>
-      <w:r>
-        <w:t xml:space="preserve"> Pruebas de interfaz</w:t>
-      </w:r>
-    </w:p>
+    <w:p/>
     <w:tbl>
       <w:tblPr>
         <w:tblStyle w:val="Tablaconcuadrcula"/>
@@ -2412,21 +2327,17 @@
               <w:ind w:left="0"/>
               <w:jc w:val="both"/>
             </w:pPr>
-            <w:proofErr w:type="gramStart"/>
-            <w:r>
-              <w:t>La  primera</w:t>
-            </w:r>
-            <w:proofErr w:type="gramEnd"/>
-            <w:r>
-              <w:t xml:space="preserve"> gasolinera será más barata que la </w:t>
-            </w:r>
-            <w:proofErr w:type="spellStart"/>
-            <w:r>
-              <w:t>segunda,y</w:t>
-            </w:r>
-            <w:proofErr w:type="spellEnd"/>
-            <w:r>
-              <w:t xml:space="preserve"> la segunda más </w:t>
+            <w:r>
+              <w:t xml:space="preserve">La </w:t>
+            </w:r>
+            <w:r>
+              <w:t>primera gasolinera</w:t>
+            </w:r>
+            <w:r>
+              <w:t xml:space="preserve"> será más barata que la segunda </w:t>
+            </w:r>
+            <w:r>
+              <w:t xml:space="preserve">y la segunda más </w:t>
             </w:r>
             <w:r>
               <w:t>barata que la tercera</w:t>
@@ -2540,13 +2451,11 @@
               <w:ind w:left="0"/>
               <w:jc w:val="both"/>
             </w:pPr>
-            <w:proofErr w:type="gramStart"/>
-            <w:r>
-              <w:t>La  primera</w:t>
-            </w:r>
-            <w:proofErr w:type="gramEnd"/>
-            <w:r>
-              <w:t xml:space="preserve"> gasolinera será más cara que la segunda, y la segunda más cara que la tercera</w:t>
+            <w:r>
+              <w:t xml:space="preserve">La </w:t>
+            </w:r>
+            <w:r>
+              <w:t>primera gasolinera será más cara que la segunda, y la segunda más cara que la tercera</w:t>
             </w:r>
           </w:p>
         </w:tc>
@@ -2723,8 +2632,62 @@
     <w:p>
       <w:pPr>
         <w:pStyle w:val="Descripcin"/>
-        <w:keepNext/>
         <w:jc w:val="center"/>
+      </w:pPr>
+      <w:r>
+        <w:t xml:space="preserve">Tabla </w:t>
+      </w:r>
+      <w:fldSimple w:instr=" SEQ Tabla \* ARABIC ">
+        <w:r>
+          <w:rPr>
+            <w:noProof/>
+          </w:rPr>
+          <w:t>2</w:t>
+        </w:r>
+      </w:fldSimple>
+      <w:r>
+        <w:t>. Pruebas de interfaz</w:t>
+      </w:r>
+      <w:r>
+        <w:t xml:space="preserve"> de usuario</w:t>
+      </w:r>
+      <w:bookmarkStart w:id="0" w:name="_GoBack"/>
+      <w:bookmarkEnd w:id="0"/>
+    </w:p>
+    <w:p>
+      <w:pPr>
+        <w:pStyle w:val="Default"/>
+        <w:rPr>
+          <w:b/>
+          <w:bCs/>
+          <w:color w:val="auto"/>
+          <w:sz w:val="22"/>
+          <w:szCs w:val="22"/>
+        </w:rPr>
+      </w:pPr>
+    </w:p>
+    <w:p>
+      <w:pPr>
+        <w:pStyle w:val="Default"/>
+        <w:rPr>
+          <w:b/>
+          <w:bCs/>
+          <w:color w:val="auto"/>
+          <w:sz w:val="22"/>
+          <w:szCs w:val="22"/>
+        </w:rPr>
+      </w:pPr>
+    </w:p>
+    <w:p>
+      <w:pPr>
+        <w:pStyle w:val="Default"/>
+        <w:rPr>
+          <w:b/>
+          <w:bCs/>
+          <w:color w:val="auto"/>
+          <w:sz w:val="22"/>
+          <w:szCs w:val="22"/>
+        </w:rPr>
       </w:pPr>
     </w:p>
     <w:p>
@@ -2833,61 +2796,41 @@
           <w:b/>
           <w:u w:val="single"/>
         </w:rPr>
-        <w:t xml:space="preserve"> unitarias del método </w:t>
-      </w:r>
-      <w:proofErr w:type="spellStart"/>
-      <w:proofErr w:type="gramStart"/>
+        <w:t xml:space="preserve"> unitarias del método ordena</w:t>
+      </w:r>
       <w:r>
         <w:rPr>
           <w:b/>
           <w:u w:val="single"/>
         </w:rPr>
-        <w:t>ordena</w:t>
+        <w:t>rGasolineras</w:t>
       </w:r>
       <w:r>
         <w:rPr>
           <w:b/>
           <w:u w:val="single"/>
         </w:rPr>
-        <w:t>rGasolineras</w:t>
-      </w:r>
-      <w:proofErr w:type="spellEnd"/>
+        <w:t>()</w:t>
+      </w:r>
       <w:r>
         <w:rPr>
           <w:b/>
           <w:u w:val="single"/>
         </w:rPr>
-        <w:t>(</w:t>
-      </w:r>
-      <w:proofErr w:type="gramEnd"/>
+        <w:t xml:space="preserve"> utilizando JU</w:t>
+      </w:r>
       <w:r>
         <w:rPr>
           <w:b/>
           <w:u w:val="single"/>
         </w:rPr>
-        <w:t>)</w:t>
+        <w:t>nit</w:t>
       </w:r>
       <w:r>
         <w:rPr>
           <w:b/>
           <w:u w:val="single"/>
         </w:rPr>
-        <w:t xml:space="preserve"> utilizando </w:t>
-      </w:r>
-      <w:proofErr w:type="spellStart"/>
-      <w:r>
-        <w:rPr>
-          <w:b/>
-          <w:u w:val="single"/>
-        </w:rPr>
-        <w:t>junit</w:t>
-      </w:r>
-      <w:proofErr w:type="spellEnd"/>
-      <w:r>
-        <w:rPr>
-          <w:b/>
-          <w:u w:val="single"/>
-        </w:rPr>
         <w:t>.</w:t>
       </w:r>
     </w:p>
@@ -2915,15 +2858,10 @@
         <w:pStyle w:val="Sinespaciado"/>
       </w:pPr>
       <w:r>
-        <w:t xml:space="preserve">        </w:t>
-      </w:r>
-      <w:proofErr w:type="gramStart"/>
-      <w:r>
-        <w:t>( (</w:t>
-      </w:r>
-      <w:proofErr w:type="gramEnd"/>
-      <w:r>
-        <w:t>0, "Viesgo", "Cantabria", "Calle 2",</w:t>
+        <w:t xml:space="preserve">        (</w:t>
+      </w:r>
+      <w:r>
+        <w:t>(0, "Viesgo", "Cantabria", "Calle 2",</w:t>
       </w:r>
     </w:p>
     <w:p>
@@ -2931,15 +2869,7 @@
         <w:pStyle w:val="Sinespaciado"/>
       </w:pPr>
       <w:r>
-        <w:t xml:space="preserve">                1.01, 1.09, 1.11, 1.26, 1.16, "</w:t>
-      </w:r>
-      <w:proofErr w:type="spellStart"/>
-      <w:r>
-        <w:t>Respol</w:t>
-      </w:r>
-      <w:proofErr w:type="spellEnd"/>
-      <w:r>
-        <w:t>"));</w:t>
+        <w:t xml:space="preserve">                1.01, 1.09, 1.11, 1.26, 1.16, "Respol"));</w:t>
       </w:r>
     </w:p>
     <w:p>
@@ -2947,15 +2877,10 @@
         <w:pStyle w:val="Sinespaciado"/>
       </w:pPr>
       <w:r>
-        <w:t xml:space="preserve">        </w:t>
-      </w:r>
-      <w:proofErr w:type="gramStart"/>
-      <w:r>
-        <w:t>( (</w:t>
-      </w:r>
-      <w:proofErr w:type="gramEnd"/>
-      <w:r>
-        <w:t>0, "Puente San Miguel", "Cantabria", "Calle 1",</w:t>
+        <w:t xml:space="preserve">        (</w:t>
+      </w:r>
+      <w:r>
+        <w:t>(0, "Puente San Miguel", "Cantabria", "Calle 1",</w:t>
       </w:r>
     </w:p>
     <w:p>
@@ -2971,15 +2896,10 @@
         <w:pStyle w:val="Sinespaciado"/>
       </w:pPr>
       <w:r>
-        <w:t xml:space="preserve">        </w:t>
-      </w:r>
-      <w:proofErr w:type="gramStart"/>
-      <w:r>
-        <w:t>( (</w:t>
-      </w:r>
-      <w:proofErr w:type="gramEnd"/>
-      <w:r>
-        <w:t>0, "Tanos", "Cantabria", "Calle 3",</w:t>
+        <w:t xml:space="preserve">        (</w:t>
+      </w:r>
+      <w:r>
+        <w:t>(0, "Tanos", "Cantabria", "Calle 3",</w:t>
       </w:r>
     </w:p>
     <w:p>
@@ -2995,15 +2915,10 @@
         <w:pStyle w:val="Sinespaciado"/>
       </w:pPr>
       <w:r>
-        <w:t xml:space="preserve">        </w:t>
-      </w:r>
-      <w:proofErr w:type="gramStart"/>
-      <w:r>
-        <w:t>( (</w:t>
-      </w:r>
-      <w:proofErr w:type="gramEnd"/>
-      <w:r>
-        <w:t>0, "Ganzo", "Cantabria", "Calle 4",</w:t>
+        <w:t xml:space="preserve">        (</w:t>
+      </w:r>
+      <w:r>
+        <w:t>(0, "Ganzo", "Cantabria", "Calle 4",</w:t>
       </w:r>
     </w:p>
     <w:p>
@@ -3019,15 +2934,10 @@
         <w:pStyle w:val="Sinespaciado"/>
       </w:pPr>
       <w:r>
-        <w:t xml:space="preserve">        </w:t>
-      </w:r>
-      <w:proofErr w:type="gramStart"/>
-      <w:r>
-        <w:t>( (</w:t>
-      </w:r>
-      <w:proofErr w:type="gramEnd"/>
-      <w:r>
-        <w:t>0, "Torrelavega", "Cantabria", "Calle 5",</w:t>
+        <w:t xml:space="preserve">        (</w:t>
+      </w:r>
+      <w:r>
+        <w:t>(0, "Torrelavega", "Cantabria", "Calle 5",</w:t>
       </w:r>
     </w:p>
     <w:p>
@@ -3043,15 +2953,10 @@
         <w:pStyle w:val="Sinespaciado"/>
       </w:pPr>
       <w:r>
-        <w:t xml:space="preserve">        </w:t>
-      </w:r>
-      <w:proofErr w:type="gramStart"/>
-      <w:r>
-        <w:t>( (</w:t>
-      </w:r>
-      <w:proofErr w:type="gramEnd"/>
-      <w:r>
-        <w:t>0, "Santander", "Cantabria", "Calle 6",</w:t>
+        <w:t xml:space="preserve">        (</w:t>
+      </w:r>
+      <w:r>
+        <w:t>(0, "Santander", "Cantabria", "Calle 6",</w:t>
       </w:r>
     </w:p>
     <w:p>
@@ -3064,36 +2969,18 @@
     </w:p>
     <w:p>
       <w:pPr>
-        <w:pStyle w:val="Descripcin"/>
-        <w:keepNext/>
-        <w:numPr>
-          <w:ilvl w:val="0"/>
-          <w:numId w:val="43"/>
-        </w:numPr>
-        <w:jc w:val="center"/>
-      </w:pPr>
-      <w:r>
-        <w:t xml:space="preserve">Tabla </w:t>
-      </w:r>
-      <w:fldSimple w:instr=" SEQ Tabla \* ARABIC ">
-        <w:r>
-          <w:rPr>
-            <w:noProof/>
-          </w:rPr>
-          <w:t>3</w:t>
-        </w:r>
-      </w:fldSimple>
-      <w:r>
-        <w:t xml:space="preserve">. Pruebas de </w:t>
-      </w:r>
-      <w:proofErr w:type="spellStart"/>
-      <w:r>
-        <w:t>ordena</w:t>
-      </w:r>
-      <w:r>
-        <w:t>rGasolineras</w:t>
-      </w:r>
-      <w:proofErr w:type="spellEnd"/>
+        <w:pStyle w:val="Sinespaciado"/>
+      </w:pPr>
+    </w:p>
+    <w:p>
+      <w:pPr>
+        <w:pStyle w:val="Sinespaciado"/>
+      </w:pPr>
+    </w:p>
+    <w:p>
+      <w:pPr>
+        <w:pStyle w:val="Sinespaciado"/>
+      </w:pPr>
     </w:p>
     <w:tbl>
       <w:tblPr>
@@ -3181,15 +3068,7 @@
               <w:t>1</w:t>
             </w:r>
             <w:r>
-              <w:t xml:space="preserve"> </w:t>
-            </w:r>
-            <w:proofErr w:type="gramStart"/>
-            <w:r>
-              <w:t>A</w:t>
-            </w:r>
-            <w:proofErr w:type="gramEnd"/>
-            <w:r>
-              <w:t xml:space="preserve"> </w:t>
+              <w:t xml:space="preserve"> A </w:t>
             </w:r>
           </w:p>
         </w:tc>
@@ -3205,41 +3084,39 @@
               </w:tabs>
               <w:ind w:left="0"/>
               <w:jc w:val="both"/>
+              <w:rPr>
+                <w:lang w:val="en-US"/>
+              </w:rPr>
             </w:pPr>
             <w:r>
+              <w:rPr>
+                <w:lang w:val="en-US"/>
+              </w:rPr>
               <w:t>(</w:t>
             </w:r>
-            <w:proofErr w:type="spellStart"/>
-            <w:r>
+            <w:r>
+              <w:rPr>
+                <w:lang w:val="en-US"/>
+              </w:rPr>
               <w:t>asc</w:t>
             </w:r>
-            <w:proofErr w:type="spellEnd"/>
-            <w:r>
+            <w:r>
+              <w:rPr>
+                <w:lang w:val="en-US"/>
+              </w:rPr>
               <w:t>=</w:t>
             </w:r>
             <w:r>
-              <w:t>true/</w:t>
-            </w:r>
-            <w:proofErr w:type="spellStart"/>
-            <w:proofErr w:type="gramStart"/>
-            <w:r>
-              <w:t>false</w:t>
-            </w:r>
-            <w:r>
-              <w:t>,combustible</w:t>
-            </w:r>
-            <w:proofErr w:type="spellEnd"/>
-            <w:proofErr w:type="gramEnd"/>
-            <w:r>
-              <w:t>=</w:t>
-            </w:r>
-            <w:proofErr w:type="spellStart"/>
-            <w:r>
-              <w:t>null</w:t>
-            </w:r>
-            <w:proofErr w:type="spellEnd"/>
-            <w:r>
-              <w:t>)</w:t>
+              <w:rPr>
+                <w:lang w:val="en-US"/>
+              </w:rPr>
+              <w:t>true/false</w:t>
+            </w:r>
+            <w:r>
+              <w:rPr>
+                <w:lang w:val="en-US"/>
+              </w:rPr>
+              <w:t>,combustible=null)</w:t>
             </w:r>
           </w:p>
         </w:tc>
@@ -3256,14 +3133,12 @@
                 <w:u w:val="single"/>
               </w:rPr>
             </w:pPr>
-            <w:proofErr w:type="spellStart"/>
             <w:r>
               <w:rPr>
                 <w:u w:val="single"/>
               </w:rPr>
               <w:t>NullPointerException</w:t>
             </w:r>
-            <w:proofErr w:type="spellEnd"/>
           </w:p>
         </w:tc>
       </w:tr>
@@ -3298,25 +3173,7 @@
               <w:jc w:val="both"/>
             </w:pPr>
             <w:r>
-              <w:t>(</w:t>
-            </w:r>
-            <w:proofErr w:type="spellStart"/>
-            <w:r>
-              <w:t>asc</w:t>
-            </w:r>
-            <w:proofErr w:type="spellEnd"/>
-            <w:r>
-              <w:t>=</w:t>
-            </w:r>
-            <w:proofErr w:type="spellStart"/>
-            <w:proofErr w:type="gramStart"/>
-            <w:r>
-              <w:t>true,combustible</w:t>
-            </w:r>
-            <w:proofErr w:type="spellEnd"/>
-            <w:proofErr w:type="gramEnd"/>
-            <w:r>
-              <w:t>=”</w:t>
+              <w:t>(asc=true,combustible=”</w:t>
             </w:r>
             <w:r>
               <w:t>Gasóleo A</w:t>
@@ -3375,23 +3232,7 @@
               <w:jc w:val="both"/>
             </w:pPr>
             <w:r>
-              <w:t>(</w:t>
-            </w:r>
-            <w:proofErr w:type="spellStart"/>
-            <w:r>
-              <w:t>asc</w:t>
-            </w:r>
-            <w:proofErr w:type="spellEnd"/>
-            <w:r>
-              <w:t>=</w:t>
-            </w:r>
-            <w:proofErr w:type="gramStart"/>
-            <w:r>
-              <w:t>false ,combustible</w:t>
-            </w:r>
-            <w:proofErr w:type="gramEnd"/>
-            <w:r>
-              <w:t>=”</w:t>
+              <w:t>(asc=false ,combustible=”</w:t>
             </w:r>
             <w:r>
               <w:t xml:space="preserve"> Gasóleo A</w:t>
@@ -3458,25 +3299,7 @@
               <w:jc w:val="both"/>
             </w:pPr>
             <w:r>
-              <w:t>(</w:t>
-            </w:r>
-            <w:proofErr w:type="spellStart"/>
-            <w:r>
-              <w:t>asc</w:t>
-            </w:r>
-            <w:proofErr w:type="spellEnd"/>
-            <w:r>
-              <w:t>=</w:t>
-            </w:r>
-            <w:proofErr w:type="spellStart"/>
-            <w:proofErr w:type="gramStart"/>
-            <w:r>
-              <w:t>true,combustible</w:t>
-            </w:r>
-            <w:proofErr w:type="spellEnd"/>
-            <w:proofErr w:type="gramEnd"/>
-            <w:r>
-              <w:t>=”</w:t>
+              <w:t>(asc=true,combustible=”</w:t>
             </w:r>
             <w:r>
               <w:t>Gasolina 98</w:t>
@@ -3535,23 +3358,7 @@
               <w:jc w:val="both"/>
             </w:pPr>
             <w:r>
-              <w:t>(</w:t>
-            </w:r>
-            <w:proofErr w:type="spellStart"/>
-            <w:r>
-              <w:t>asc</w:t>
-            </w:r>
-            <w:proofErr w:type="spellEnd"/>
-            <w:r>
-              <w:t>=</w:t>
-            </w:r>
-            <w:proofErr w:type="gramStart"/>
-            <w:r>
-              <w:t>false ,combustible</w:t>
-            </w:r>
-            <w:proofErr w:type="gramEnd"/>
-            <w:r>
-              <w:t>=”</w:t>
+              <w:t>(asc=false ,combustible=”</w:t>
             </w:r>
             <w:r>
               <w:t>Gasolina 98</w:t>
@@ -3615,25 +3422,7 @@
               <w:jc w:val="both"/>
             </w:pPr>
             <w:r>
-              <w:t>(</w:t>
-            </w:r>
-            <w:proofErr w:type="spellStart"/>
-            <w:r>
-              <w:t>asc</w:t>
-            </w:r>
-            <w:proofErr w:type="spellEnd"/>
-            <w:r>
-              <w:t>=</w:t>
-            </w:r>
-            <w:proofErr w:type="spellStart"/>
-            <w:proofErr w:type="gramStart"/>
-            <w:r>
-              <w:t>true,combustible</w:t>
-            </w:r>
-            <w:proofErr w:type="spellEnd"/>
-            <w:proofErr w:type="gramEnd"/>
-            <w:r>
-              <w:t>=”</w:t>
+              <w:t>(asc=true,combustible=”</w:t>
             </w:r>
             <w:r>
               <w:t>Gasolina 95</w:t>
@@ -3695,23 +3484,7 @@
               <w:jc w:val="both"/>
             </w:pPr>
             <w:r>
-              <w:t>(</w:t>
-            </w:r>
-            <w:proofErr w:type="spellStart"/>
-            <w:r>
-              <w:t>asc</w:t>
-            </w:r>
-            <w:proofErr w:type="spellEnd"/>
-            <w:r>
-              <w:t>=</w:t>
-            </w:r>
-            <w:proofErr w:type="gramStart"/>
-            <w:r>
-              <w:t>false ,combustible</w:t>
-            </w:r>
-            <w:proofErr w:type="gramEnd"/>
-            <w:r>
-              <w:t>=”</w:t>
+              <w:t>(asc=false ,combustible=”</w:t>
             </w:r>
             <w:r>
               <w:t xml:space="preserve"> Gasolina 95</w:t>
@@ -3778,25 +3551,7 @@
               <w:jc w:val="both"/>
             </w:pPr>
             <w:r>
-              <w:t>(</w:t>
-            </w:r>
-            <w:proofErr w:type="spellStart"/>
-            <w:r>
-              <w:t>asc</w:t>
-            </w:r>
-            <w:proofErr w:type="spellEnd"/>
-            <w:r>
-              <w:t>=</w:t>
-            </w:r>
-            <w:proofErr w:type="spellStart"/>
-            <w:proofErr w:type="gramStart"/>
-            <w:r>
-              <w:t>true,combustible</w:t>
-            </w:r>
-            <w:proofErr w:type="spellEnd"/>
-            <w:proofErr w:type="gramEnd"/>
-            <w:r>
-              <w:t>=”</w:t>
+              <w:t>(asc=true,combustible=”</w:t>
             </w:r>
             <w:r>
               <w:t>Biodiésel</w:t>
@@ -3858,23 +3613,7 @@
               <w:jc w:val="both"/>
             </w:pPr>
             <w:r>
-              <w:t>(</w:t>
-            </w:r>
-            <w:proofErr w:type="spellStart"/>
-            <w:r>
-              <w:t>asc</w:t>
-            </w:r>
-            <w:proofErr w:type="spellEnd"/>
-            <w:r>
-              <w:t>=</w:t>
-            </w:r>
-            <w:proofErr w:type="gramStart"/>
-            <w:r>
-              <w:t>false ,combustible</w:t>
-            </w:r>
-            <w:proofErr w:type="gramEnd"/>
-            <w:r>
-              <w:t>=”</w:t>
+              <w:t>(asc=false ,combustible=”</w:t>
             </w:r>
             <w:r>
               <w:t xml:space="preserve"> Biodiésel </w:t>
@@ -3938,25 +3677,7 @@
               <w:jc w:val="both"/>
             </w:pPr>
             <w:r>
-              <w:t>(</w:t>
-            </w:r>
-            <w:proofErr w:type="spellStart"/>
-            <w:r>
-              <w:t>asc</w:t>
-            </w:r>
-            <w:proofErr w:type="spellEnd"/>
-            <w:r>
-              <w:t>=</w:t>
-            </w:r>
-            <w:proofErr w:type="spellStart"/>
-            <w:proofErr w:type="gramStart"/>
-            <w:r>
-              <w:t>true,combustible</w:t>
-            </w:r>
-            <w:proofErr w:type="spellEnd"/>
-            <w:proofErr w:type="gramEnd"/>
-            <w:r>
-              <w:t>=”</w:t>
+              <w:t>(asc=true,combustible=”</w:t>
             </w:r>
             <w:r>
               <w:t>Gasóleo Premium</w:t>
@@ -4015,23 +3736,7 @@
               <w:jc w:val="both"/>
             </w:pPr>
             <w:r>
-              <w:t>(</w:t>
-            </w:r>
-            <w:proofErr w:type="spellStart"/>
-            <w:r>
-              <w:t>asc</w:t>
-            </w:r>
-            <w:proofErr w:type="spellEnd"/>
-            <w:r>
-              <w:t>=</w:t>
-            </w:r>
-            <w:proofErr w:type="gramStart"/>
-            <w:r>
-              <w:t>false ,combustible</w:t>
-            </w:r>
-            <w:proofErr w:type="gramEnd"/>
-            <w:r>
-              <w:t>=”</w:t>
+              <w:t>(asc=false ,combustible=”</w:t>
             </w:r>
             <w:r>
               <w:t xml:space="preserve"> Gasóleo Premium</w:t>
@@ -4068,12 +3773,55 @@
     <w:p>
       <w:pPr>
         <w:pStyle w:val="Descripcin"/>
-        <w:keepNext/>
         <w:jc w:val="center"/>
       </w:pPr>
+      <w:r>
+        <w:t xml:space="preserve">Tabla </w:t>
+      </w:r>
+      <w:fldSimple w:instr=" SEQ Tabla \* ARABIC ">
+        <w:r>
+          <w:rPr>
+            <w:noProof/>
+          </w:rPr>
+          <w:t>3</w:t>
+        </w:r>
+      </w:fldSimple>
+      <w:r>
+        <w:t>. Pruebas de ordenarGasolineras</w:t>
+      </w:r>
+      <w:r>
+        <w:t>()</w:t>
+      </w:r>
     </w:p>
     <w:p/>
     <w:p/>
+    <w:p>
+      <w:pPr>
+        <w:jc w:val="both"/>
+        <w:rPr>
+          <w:b/>
+          <w:u w:val="single"/>
+        </w:rPr>
+      </w:pPr>
+    </w:p>
+    <w:p>
+      <w:pPr>
+        <w:jc w:val="both"/>
+        <w:rPr>
+          <w:b/>
+          <w:u w:val="single"/>
+        </w:rPr>
+      </w:pPr>
+    </w:p>
+    <w:p>
+      <w:pPr>
+        <w:jc w:val="both"/>
+        <w:rPr>
+          <w:b/>
+          <w:u w:val="single"/>
+        </w:rPr>
+      </w:pPr>
+    </w:p>
     <w:p>
       <w:pPr>
         <w:jc w:val="both"/>
@@ -4101,6 +3849,7 @@
           <w:b/>
           <w:u w:val="single"/>
         </w:rPr>
+        <w:lastRenderedPageBreak/>
         <w:t>Pruebas</w:t>
       </w:r>
       <w:r>
@@ -4115,78 +3864,24 @@
           <w:b/>
           <w:u w:val="single"/>
         </w:rPr>
-        <w:t xml:space="preserve"> </w:t>
-      </w:r>
-      <w:proofErr w:type="spellStart"/>
+        <w:t xml:space="preserve"> getPrecioGasolinera</w:t>
+      </w:r>
       <w:r>
         <w:rPr>
           <w:b/>
           <w:u w:val="single"/>
         </w:rPr>
-        <w:t>getPrecioGasolinera</w:t>
-      </w:r>
-      <w:proofErr w:type="spellEnd"/>
-      <w:r>
+        <w:t xml:space="preserve"> utilizando junit.</w:t>
+      </w:r>
+    </w:p>
+    <w:p>
+      <w:pPr>
+        <w:jc w:val="both"/>
         <w:rPr>
           <w:b/>
           <w:u w:val="single"/>
         </w:rPr>
-        <w:t xml:space="preserve"> utilizando </w:t>
-      </w:r>
-      <w:proofErr w:type="spellStart"/>
-      <w:r>
-        <w:rPr>
-          <w:b/>
-          <w:u w:val="single"/>
-        </w:rPr>
-        <w:t>junit</w:t>
-      </w:r>
-      <w:proofErr w:type="spellEnd"/>
-      <w:r>
-        <w:rPr>
-          <w:b/>
-          <w:u w:val="single"/>
-        </w:rPr>
-        <w:t>.</w:t>
-      </w:r>
-    </w:p>
-    <w:p>
-      <w:pPr>
-        <w:pStyle w:val="Descripcin"/>
-        <w:keepNext/>
-        <w:numPr>
-          <w:ilvl w:val="0"/>
-          <w:numId w:val="43"/>
-        </w:numPr>
-        <w:jc w:val="center"/>
-      </w:pPr>
-      <w:r>
-        <w:t xml:space="preserve">Tabla </w:t>
-      </w:r>
-      <w:fldSimple w:instr=" SEQ Tabla \* ARABIC ">
-        <w:r>
-          <w:rPr>
-            <w:noProof/>
-          </w:rPr>
-          <w:t>4</w:t>
-        </w:r>
-      </w:fldSimple>
-      <w:r>
-        <w:t xml:space="preserve">. Pruebas de </w:t>
-      </w:r>
-      <w:proofErr w:type="spellStart"/>
-      <w:proofErr w:type="gramStart"/>
-      <w:r>
-        <w:t>getPrecioGasolinera</w:t>
-      </w:r>
-      <w:proofErr w:type="spellEnd"/>
-      <w:r>
-        <w:t>(</w:t>
-      </w:r>
-      <w:proofErr w:type="gramEnd"/>
-      <w:r>
-        <w:t>)</w:t>
-      </w:r>
+      </w:pPr>
     </w:p>
     <w:tbl>
       <w:tblPr>
@@ -4196,9 +3891,9 @@
         <w:tblLook w:val="04A0" w:firstRow="1" w:lastRow="0" w:firstColumn="1" w:lastColumn="0" w:noHBand="0" w:noVBand="1"/>
       </w:tblPr>
       <w:tblGrid>
-        <w:gridCol w:w="1178"/>
-        <w:gridCol w:w="5511"/>
-        <w:gridCol w:w="1805"/>
+        <w:gridCol w:w="1361"/>
+        <w:gridCol w:w="5026"/>
+        <w:gridCol w:w="2107"/>
       </w:tblGrid>
       <w:tr>
         <w:trPr>
@@ -4265,7 +3960,6 @@
               <w:jc w:val="both"/>
             </w:pPr>
             <w:r>
-              <w:lastRenderedPageBreak/>
               <w:t>UT.</w:t>
             </w:r>
             <w:r>
@@ -4296,28 +3990,13 @@
               <w:t>combustible</w:t>
             </w:r>
             <w:r>
-              <w:t>=</w:t>
-            </w:r>
-            <w:proofErr w:type="spellStart"/>
-            <w:proofErr w:type="gramStart"/>
-            <w:r>
-              <w:t>null,</w:t>
+              <w:t>=null,</w:t>
             </w:r>
             <w:r>
               <w:t>gasolinera</w:t>
             </w:r>
-            <w:proofErr w:type="spellEnd"/>
-            <w:proofErr w:type="gramEnd"/>
-            <w:r>
-              <w:t>=</w:t>
-            </w:r>
-            <w:proofErr w:type="spellStart"/>
-            <w:r>
-              <w:t>null</w:t>
-            </w:r>
-            <w:proofErr w:type="spellEnd"/>
-            <w:r>
-              <w:t>)</w:t>
+            <w:r>
+              <w:t>=null)</w:t>
             </w:r>
           </w:p>
         </w:tc>
@@ -4334,14 +4013,12 @@
                 <w:u w:val="single"/>
               </w:rPr>
             </w:pPr>
-            <w:proofErr w:type="spellStart"/>
             <w:r>
               <w:rPr>
                 <w:u w:val="single"/>
               </w:rPr>
               <w:t>NullPointerException</w:t>
             </w:r>
-            <w:proofErr w:type="spellEnd"/>
           </w:p>
         </w:tc>
       </w:tr>
@@ -4385,7 +4062,10 @@
               <w:t>combustible</w:t>
             </w:r>
             <w:r>
-              <w:t>=” Gasóleo</w:t>
+              <w:t>=”</w:t>
+            </w:r>
+            <w:r>
+              <w:t>Gasóleo</w:t>
             </w:r>
             <w:r>
               <w:t xml:space="preserve"> A”</w:t>
@@ -4401,15 +4081,31 @@
               <w:t>gasolinera=</w:t>
             </w:r>
             <w:r>
-              <w:t>(1</w:t>
-            </w:r>
-            <w:proofErr w:type="gramStart"/>
-            <w:r>
-              <w:t>,”santander</w:t>
-            </w:r>
-            <w:proofErr w:type="gramEnd"/>
-            <w:r>
-              <w:t>”,”cantabria”,””,3.0,2.0,1.0,4.0,5.0,”texaco”)</w:t>
+              <w:t>(1,”</w:t>
+            </w:r>
+            <w:r>
+              <w:t>Castro”,”C</w:t>
+            </w:r>
+            <w:r>
+              <w:t>antabria”,”</w:t>
+            </w:r>
+            <w:r>
+              <w:t>Calle 1”,0.91,1.06,1.11</w:t>
+            </w:r>
+            <w:r>
+              <w:t>,</w:t>
+            </w:r>
+            <w:r>
+              <w:t xml:space="preserve"> 1.31,1.01</w:t>
+            </w:r>
+            <w:r>
+              <w:t>,”</w:t>
+            </w:r>
+            <w:r>
+              <w:t>CEPSA</w:t>
+            </w:r>
+            <w:r>
+              <w:t>”)</w:t>
             </w:r>
             <w:r>
               <w:t>)</w:t>
@@ -4427,7 +4123,7 @@
               <w:jc w:val="both"/>
             </w:pPr>
             <w:r>
-              <w:t>3.0</w:t>
+              <w:t>0.91</w:t>
             </w:r>
           </w:p>
         </w:tc>
@@ -4471,10 +4167,13 @@
               <w:t>(combustible</w:t>
             </w:r>
             <w:r>
-              <w:t>=” Gasolina</w:t>
-            </w:r>
-            <w:r>
-              <w:t xml:space="preserve"> 98</w:t>
+              <w:t>=”</w:t>
+            </w:r>
+            <w:r>
+              <w:t>Gasolina</w:t>
+            </w:r>
+            <w:r>
+              <w:t xml:space="preserve"> 95</w:t>
             </w:r>
             <w:r>
               <w:t xml:space="preserve">”, </w:t>
@@ -4487,15 +4186,7 @@
               <w:jc w:val="both"/>
             </w:pPr>
             <w:r>
-              <w:t>gasolinera=(1</w:t>
-            </w:r>
-            <w:proofErr w:type="gramStart"/>
-            <w:r>
-              <w:t>,”santander</w:t>
-            </w:r>
-            <w:proofErr w:type="gramEnd"/>
-            <w:r>
-              <w:t>”,”cantabria”,””,3.0,2.0,1.0,4.0,5.0,”texaco”))</w:t>
+              <w:t>gasolinera=(1,”Castro”,”Cantabria”,”Calle 1”,0.91,1.06,1.11, 1.31,1.01,”CEPSA”))</w:t>
             </w:r>
           </w:p>
         </w:tc>
@@ -4510,7 +4201,7 @@
               <w:jc w:val="both"/>
             </w:pPr>
             <w:r>
-              <w:t>1.0</w:t>
+              <w:t>1.06</w:t>
             </w:r>
           </w:p>
           <w:p>
@@ -4559,10 +4250,13 @@
               <w:t>(combustible</w:t>
             </w:r>
             <w:r>
-              <w:t>=” Gasolina</w:t>
-            </w:r>
-            <w:r>
-              <w:t xml:space="preserve"> 95</w:t>
+              <w:t>=”</w:t>
+            </w:r>
+            <w:r>
+              <w:t>Gasolina</w:t>
+            </w:r>
+            <w:r>
+              <w:t xml:space="preserve"> 98</w:t>
             </w:r>
             <w:r>
               <w:t>”,</w:t>
@@ -4575,15 +4269,7 @@
               <w:jc w:val="both"/>
             </w:pPr>
             <w:r>
-              <w:t>gasolinera=(1</w:t>
-            </w:r>
-            <w:proofErr w:type="gramStart"/>
-            <w:r>
-              <w:t>,”santander</w:t>
-            </w:r>
-            <w:proofErr w:type="gramEnd"/>
-            <w:r>
-              <w:t>”,”cantabria”,””,3.0,2.0,1.0,4.0,5.0,”texaco”))</w:t>
+              <w:t>gasolinera=(1,”Castro”,”Cantabria”,”Calle 1”,0.91,1.06,1.11, 1.31,1.01,”CEPSA”))</w:t>
             </w:r>
           </w:p>
         </w:tc>
@@ -4598,7 +4284,7 @@
               <w:jc w:val="both"/>
             </w:pPr>
             <w:r>
-              <w:t>2.0</w:t>
+              <w:t>1.11</w:t>
             </w:r>
           </w:p>
         </w:tc>
@@ -4639,18 +4325,16 @@
               <w:jc w:val="both"/>
             </w:pPr>
             <w:r>
-              <w:t>(combustible</w:t>
-            </w:r>
-            <w:proofErr w:type="gramStart"/>
-            <w:r>
-              <w:t>=”</w:t>
+              <w:t>(combustible=</w:t>
             </w:r>
             <w:r>
               <w:t>Biodiésel</w:t>
             </w:r>
-            <w:proofErr w:type="gramEnd"/>
-            <w:r>
-              <w:t>”, gasolinera=(1,”santander”,”cantabria”,””,3.0,2.0,1.0,4.0,5.0,”texaco”))</w:t>
+            <w:r>
+              <w:t xml:space="preserve">”, </w:t>
+            </w:r>
+            <w:r>
+              <w:t>gasolinera=(1,”Castro”,”Cantabria”,”Calle 1”,0.91,1.06,1.11, 1.31,1.01,”CEPSA”))</w:t>
             </w:r>
           </w:p>
         </w:tc>
@@ -4665,7 +4349,7 @@
               <w:jc w:val="both"/>
             </w:pPr>
             <w:r>
-              <w:t>4.0</w:t>
+              <w:t>1.31</w:t>
             </w:r>
           </w:p>
           <w:p>
@@ -4717,7 +4401,10 @@
               <w:t>le</w:t>
             </w:r>
             <w:r>
-              <w:t>=” Gasóleo</w:t>
+              <w:t>=”</w:t>
+            </w:r>
+            <w:r>
+              <w:t>Gasóleo</w:t>
             </w:r>
             <w:r>
               <w:t xml:space="preserve"> Premium</w:t>
@@ -4733,15 +4420,7 @@
               <w:jc w:val="both"/>
             </w:pPr>
             <w:r>
-              <w:t>gasolinera=(1</w:t>
-            </w:r>
-            <w:proofErr w:type="gramStart"/>
-            <w:r>
-              <w:t>,”santander</w:t>
-            </w:r>
-            <w:proofErr w:type="gramEnd"/>
-            <w:r>
-              <w:t>”,”cantabria”,””,3.0,2.0,1.0,4.0,5.0,”texaco”))</w:t>
+              <w:t>gasolinera=(1,”Castro”,”Cantabria”,”Calle 1”,0.91,1.06,1.11, 1.31,1.01,”CEPSA”))</w:t>
             </w:r>
           </w:p>
         </w:tc>
@@ -4756,7 +4435,7 @@
               <w:jc w:val="both"/>
             </w:pPr>
             <w:r>
-              <w:t>5.0</w:t>
+              <w:t>1.01</w:t>
             </w:r>
           </w:p>
         </w:tc>
@@ -4764,10 +4443,23 @@
     </w:tbl>
     <w:p>
       <w:pPr>
-        <w:pStyle w:val="Prrafodelista"/>
-        <w:ind w:left="360"/>
-        <w:jc w:val="both"/>
-      </w:pPr>
+        <w:pStyle w:val="Descripcin"/>
+        <w:jc w:val="center"/>
+      </w:pPr>
+      <w:r>
+        <w:t xml:space="preserve">Tabla </w:t>
+      </w:r>
+      <w:fldSimple w:instr=" SEQ Tabla \* ARABIC ">
+        <w:r>
+          <w:rPr>
+            <w:noProof/>
+          </w:rPr>
+          <w:t>4</w:t>
+        </w:r>
+      </w:fldSimple>
+      <w:r>
+        <w:t>. Pruebas de getPrecioGasolinera()</w:t>
+      </w:r>
     </w:p>
     <w:sectPr>
       <w:headerReference w:type="even" r:id="rId8"/>
@@ -4784,7 +4476,7 @@
 </file>
 
 <file path=word/endnotes.xml><?xml version="1.0" encoding="utf-8"?>
-<w:endnotes xmlns:wpc="http://schemas.microsoft.com/office/word/2010/wordprocessingCanvas" xmlns:cx="http://schemas.microsoft.com/office/drawing/2014/chartex" xmlns:cx1="http://schemas.microsoft.com/office/drawing/2015/9/8/chartex" xmlns:cx2="http://schemas.microsoft.com/office/drawing/2015/10/21/chartex" xmlns:cx3="http://schemas.microsoft.com/office/drawing/2016/5/9/chartex" xmlns:cx4="http://schemas.microsoft.com/office/drawing/2016/5/10/chartex" xmlns:cx5="http://schemas.microsoft.com/office/drawing/2016/5/11/chartex" xmlns:cx6="http://schemas.microsoft.com/office/drawing/2016/5/12/chartex" xmlns:cx7="http://schemas.microsoft.com/office/drawing/2016/5/13/chartex" xmlns:cx8="http://schemas.microsoft.com/office/drawing/2016/5/14/chartex" xmlns:mc="http://schemas.openxmlformats.org/markup-compatibility/2006" xmlns:aink="http://schemas.microsoft.com/office/drawing/2016/ink" xmlns:am3d="http://schemas.microsoft.com/office/drawing/2017/model3d" xmlns:o="urn:schemas-microsoft-com:office:office" xmlns:r="http://schemas.openxmlformats.org/officeDocument/2006/relationships" xmlns:m="http://schemas.openxmlformats.org/officeDocument/2006/math" xmlns:v="urn:schemas-microsoft-com:vml" xmlns:wp14="http://schemas.microsoft.com/office/word/2010/wordprocessingDrawing" xmlns:wp="http://schemas.openxmlformats.org/drawingml/2006/wordprocessingDrawing" xmlns:w10="urn:schemas-microsoft-com:office:word" xmlns:w="http://schemas.openxmlformats.org/wordprocessingml/2006/main" xmlns:w14="http://schemas.microsoft.com/office/word/2010/wordml" xmlns:w15="http://schemas.microsoft.com/office/word/2012/wordml" xmlns:w16cex="http://schemas.microsoft.com/office/word/2018/wordml/cex" xmlns:w16cid="http://schemas.microsoft.com/office/word/2016/wordml/cid" xmlns:w16="http://schemas.microsoft.com/office/word/2018/wordml" xmlns:w16se="http://schemas.microsoft.com/office/word/2015/wordml/symex" xmlns:wpg="http://schemas.microsoft.com/office/word/2010/wordprocessingGroup" xmlns:wpi="http://schemas.microsoft.com/office/word/2010/wordprocessingInk" xmlns:wne="http://schemas.microsoft.com/office/word/2006/wordml" xmlns:wps="http://schemas.microsoft.com/office/word/2010/wordprocessingShape" mc:Ignorable="w14 w15 w16se w16cid w16 w16cex wp14">
+<w:endnotes xmlns:wpc="http://schemas.microsoft.com/office/word/2010/wordprocessingCanvas" xmlns:mo="http://schemas.microsoft.com/office/mac/office/2008/main" xmlns:mc="http://schemas.openxmlformats.org/markup-compatibility/2006" xmlns:mv="urn:schemas-microsoft-com:mac:vml" xmlns:o="urn:schemas-microsoft-com:office:office" xmlns:r="http://schemas.openxmlformats.org/officeDocument/2006/relationships" xmlns:m="http://schemas.openxmlformats.org/officeDocument/2006/math" xmlns:v="urn:schemas-microsoft-com:vml" xmlns:wp14="http://schemas.microsoft.com/office/word/2010/wordprocessingDrawing" xmlns:wp="http://schemas.openxmlformats.org/drawingml/2006/wordprocessingDrawing" xmlns:w10="urn:schemas-microsoft-com:office:word" xmlns:w="http://schemas.openxmlformats.org/wordprocessingml/2006/main" xmlns:w14="http://schemas.microsoft.com/office/word/2010/wordml" xmlns:w15="http://schemas.microsoft.com/office/word/2012/wordml" xmlns:wpg="http://schemas.microsoft.com/office/word/2010/wordprocessingGroup" xmlns:wpi="http://schemas.microsoft.com/office/word/2010/wordprocessingInk" xmlns:wne="http://schemas.microsoft.com/office/word/2006/wordml" xmlns:wps="http://schemas.microsoft.com/office/word/2010/wordprocessingShape" mc:Ignorable="w14 w15 wp14">
   <w:endnote w:type="separator" w:id="-1">
     <w:p>
       <w:pPr>
@@ -4809,7 +4501,7 @@
 </file>
 
 <file path=word/footer1.xml><?xml version="1.0" encoding="utf-8"?>
-<w:ftr xmlns:wpc="http://schemas.microsoft.com/office/word/2010/wordprocessingCanvas" xmlns:cx="http://schemas.microsoft.com/office/drawing/2014/chartex" xmlns:cx1="http://schemas.microsoft.com/office/drawing/2015/9/8/chartex" xmlns:cx2="http://schemas.microsoft.com/office/drawing/2015/10/21/chartex" xmlns:cx3="http://schemas.microsoft.com/office/drawing/2016/5/9/chartex" xmlns:cx4="http://schemas.microsoft.com/office/drawing/2016/5/10/chartex" xmlns:cx5="http://schemas.microsoft.com/office/drawing/2016/5/11/chartex" xmlns:cx6="http://schemas.microsoft.com/office/drawing/2016/5/12/chartex" xmlns:cx7="http://schemas.microsoft.com/office/drawing/2016/5/13/chartex" xmlns:cx8="http://schemas.microsoft.com/office/drawing/2016/5/14/chartex" xmlns:mc="http://schemas.openxmlformats.org/markup-compatibility/2006" xmlns:aink="http://schemas.microsoft.com/office/drawing/2016/ink" xmlns:am3d="http://schemas.microsoft.com/office/drawing/2017/model3d" xmlns:o="urn:schemas-microsoft-com:office:office" xmlns:r="http://schemas.openxmlformats.org/officeDocument/2006/relationships" xmlns:m="http://schemas.openxmlformats.org/officeDocument/2006/math" xmlns:v="urn:schemas-microsoft-com:vml" xmlns:wp14="http://schemas.microsoft.com/office/word/2010/wordprocessingDrawing" xmlns:wp="http://schemas.openxmlformats.org/drawingml/2006/wordprocessingDrawing" xmlns:w10="urn:schemas-microsoft-com:office:word" xmlns:w="http://schemas.openxmlformats.org/wordprocessingml/2006/main" xmlns:w14="http://schemas.microsoft.com/office/word/2010/wordml" xmlns:w15="http://schemas.microsoft.com/office/word/2012/wordml" xmlns:w16cex="http://schemas.microsoft.com/office/word/2018/wordml/cex" xmlns:w16cid="http://schemas.microsoft.com/office/word/2016/wordml/cid" xmlns:w16="http://schemas.microsoft.com/office/word/2018/wordml" xmlns:w16se="http://schemas.microsoft.com/office/word/2015/wordml/symex" xmlns:wpg="http://schemas.microsoft.com/office/word/2010/wordprocessingGroup" xmlns:wpi="http://schemas.microsoft.com/office/word/2010/wordprocessingInk" xmlns:wne="http://schemas.microsoft.com/office/word/2006/wordml" xmlns:wps="http://schemas.microsoft.com/office/word/2010/wordprocessingShape" mc:Ignorable="w14 w15 w16se w16cid w16 w16cex wp14">
+<w:ftr xmlns:wpc="http://schemas.microsoft.com/office/word/2010/wordprocessingCanvas" xmlns:mo="http://schemas.microsoft.com/office/mac/office/2008/main" xmlns:mc="http://schemas.openxmlformats.org/markup-compatibility/2006" xmlns:mv="urn:schemas-microsoft-com:mac:vml" xmlns:o="urn:schemas-microsoft-com:office:office" xmlns:r="http://schemas.openxmlformats.org/officeDocument/2006/relationships" xmlns:m="http://schemas.openxmlformats.org/officeDocument/2006/math" xmlns:v="urn:schemas-microsoft-com:vml" xmlns:wp14="http://schemas.microsoft.com/office/word/2010/wordprocessingDrawing" xmlns:wp="http://schemas.openxmlformats.org/drawingml/2006/wordprocessingDrawing" xmlns:w10="urn:schemas-microsoft-com:office:word" xmlns:w="http://schemas.openxmlformats.org/wordprocessingml/2006/main" xmlns:w14="http://schemas.microsoft.com/office/word/2010/wordml" xmlns:w15="http://schemas.microsoft.com/office/word/2012/wordml" xmlns:wpg="http://schemas.microsoft.com/office/word/2010/wordprocessingGroup" xmlns:wpi="http://schemas.microsoft.com/office/word/2010/wordprocessingInk" xmlns:wne="http://schemas.microsoft.com/office/word/2006/wordml" xmlns:wps="http://schemas.microsoft.com/office/word/2010/wordprocessingShape" mc:Ignorable="w14 w15 wp14">
   <w:p>
     <w:pPr>
       <w:pStyle w:val="Piedepgina"/>
@@ -4865,7 +4557,7 @@
 </file>
 
 <file path=word/footer2.xml><?xml version="1.0" encoding="utf-8"?>
-<w:ftr xmlns:wpc="http://schemas.microsoft.com/office/word/2010/wordprocessingCanvas" xmlns:cx="http://schemas.microsoft.com/office/drawing/2014/chartex" xmlns:cx1="http://schemas.microsoft.com/office/drawing/2015/9/8/chartex" xmlns:cx2="http://schemas.microsoft.com/office/drawing/2015/10/21/chartex" xmlns:cx3="http://schemas.microsoft.com/office/drawing/2016/5/9/chartex" xmlns:cx4="http://schemas.microsoft.com/office/drawing/2016/5/10/chartex" xmlns:cx5="http://schemas.microsoft.com/office/drawing/2016/5/11/chartex" xmlns:cx6="http://schemas.microsoft.com/office/drawing/2016/5/12/chartex" xmlns:cx7="http://schemas.microsoft.com/office/drawing/2016/5/13/chartex" xmlns:cx8="http://schemas.microsoft.com/office/drawing/2016/5/14/chartex" xmlns:mc="http://schemas.openxmlformats.org/markup-compatibility/2006" xmlns:aink="http://schemas.microsoft.com/office/drawing/2016/ink" xmlns:am3d="http://schemas.microsoft.com/office/drawing/2017/model3d" xmlns:o="urn:schemas-microsoft-com:office:office" xmlns:r="http://schemas.openxmlformats.org/officeDocument/2006/relationships" xmlns:m="http://schemas.openxmlformats.org/officeDocument/2006/math" xmlns:v="urn:schemas-microsoft-com:vml" xmlns:wp14="http://schemas.microsoft.com/office/word/2010/wordprocessingDrawing" xmlns:wp="http://schemas.openxmlformats.org/drawingml/2006/wordprocessingDrawing" xmlns:w10="urn:schemas-microsoft-com:office:word" xmlns:w="http://schemas.openxmlformats.org/wordprocessingml/2006/main" xmlns:w14="http://schemas.microsoft.com/office/word/2010/wordml" xmlns:w15="http://schemas.microsoft.com/office/word/2012/wordml" xmlns:w16cex="http://schemas.microsoft.com/office/word/2018/wordml/cex" xmlns:w16cid="http://schemas.microsoft.com/office/word/2016/wordml/cid" xmlns:w16="http://schemas.microsoft.com/office/word/2018/wordml" xmlns:w16se="http://schemas.microsoft.com/office/word/2015/wordml/symex" xmlns:wpg="http://schemas.microsoft.com/office/word/2010/wordprocessingGroup" xmlns:wpi="http://schemas.microsoft.com/office/word/2010/wordprocessingInk" xmlns:wne="http://schemas.microsoft.com/office/word/2006/wordml" xmlns:wps="http://schemas.microsoft.com/office/word/2010/wordprocessingShape" mc:Ignorable="w14 w15 w16se w16cid w16 w16cex wp14">
+<w:ftr xmlns:wpc="http://schemas.microsoft.com/office/word/2010/wordprocessingCanvas" xmlns:mo="http://schemas.microsoft.com/office/mac/office/2008/main" xmlns:mc="http://schemas.openxmlformats.org/markup-compatibility/2006" xmlns:mv="urn:schemas-microsoft-com:mac:vml" xmlns:o="urn:schemas-microsoft-com:office:office" xmlns:r="http://schemas.openxmlformats.org/officeDocument/2006/relationships" xmlns:m="http://schemas.openxmlformats.org/officeDocument/2006/math" xmlns:v="urn:schemas-microsoft-com:vml" xmlns:wp14="http://schemas.microsoft.com/office/word/2010/wordprocessingDrawing" xmlns:wp="http://schemas.openxmlformats.org/drawingml/2006/wordprocessingDrawing" xmlns:w10="urn:schemas-microsoft-com:office:word" xmlns:w="http://schemas.openxmlformats.org/wordprocessingml/2006/main" xmlns:w14="http://schemas.microsoft.com/office/word/2010/wordml" xmlns:w15="http://schemas.microsoft.com/office/word/2012/wordml" xmlns:wpg="http://schemas.microsoft.com/office/word/2010/wordprocessingGroup" xmlns:wpi="http://schemas.microsoft.com/office/word/2010/wordprocessingInk" xmlns:wne="http://schemas.microsoft.com/office/word/2006/wordml" xmlns:wps="http://schemas.microsoft.com/office/word/2010/wordprocessingShape" mc:Ignorable="w14 w15 wp14">
   <w:p>
     <w:pPr>
       <w:pStyle w:val="Piedepgina"/>
@@ -4897,7 +4589,7 @@
           <w:rPr>
             <w:noProof/>
           </w:rPr>
-          <w:t>1</w:t>
+          <w:t>3</w:t>
         </w:r>
         <w:r>
           <w:rPr>
@@ -4920,7 +4612,7 @@
 </file>
 
 <file path=word/footnotes.xml><?xml version="1.0" encoding="utf-8"?>
-<w:footnotes xmlns:wpc="http://schemas.microsoft.com/office/word/2010/wordprocessingCanvas" xmlns:cx="http://schemas.microsoft.com/office/drawing/2014/chartex" xmlns:cx1="http://schemas.microsoft.com/office/drawing/2015/9/8/chartex" xmlns:cx2="http://schemas.microsoft.com/office/drawing/2015/10/21/chartex" xmlns:cx3="http://schemas.microsoft.com/office/drawing/2016/5/9/chartex" xmlns:cx4="http://schemas.microsoft.com/office/drawing/2016/5/10/chartex" xmlns:cx5="http://schemas.microsoft.com/office/drawing/2016/5/11/chartex" xmlns:cx6="http://schemas.microsoft.com/office/drawing/2016/5/12/chartex" xmlns:cx7="http://schemas.microsoft.com/office/drawing/2016/5/13/chartex" xmlns:cx8="http://schemas.microsoft.com/office/drawing/2016/5/14/chartex" xmlns:mc="http://schemas.openxmlformats.org/markup-compatibility/2006" xmlns:aink="http://schemas.microsoft.com/office/drawing/2016/ink" xmlns:am3d="http://schemas.microsoft.com/office/drawing/2017/model3d" xmlns:o="urn:schemas-microsoft-com:office:office" xmlns:r="http://schemas.openxmlformats.org/officeDocument/2006/relationships" xmlns:m="http://schemas.openxmlformats.org/officeDocument/2006/math" xmlns:v="urn:schemas-microsoft-com:vml" xmlns:wp14="http://schemas.microsoft.com/office/word/2010/wordprocessingDrawing" xmlns:wp="http://schemas.openxmlformats.org/drawingml/2006/wordprocessingDrawing" xmlns:w10="urn:schemas-microsoft-com:office:word" xmlns:w="http://schemas.openxmlformats.org/wordprocessingml/2006/main" xmlns:w14="http://schemas.microsoft.com/office/word/2010/wordml" xmlns:w15="http://schemas.microsoft.com/office/word/2012/wordml" xmlns:w16cex="http://schemas.microsoft.com/office/word/2018/wordml/cex" xmlns:w16cid="http://schemas.microsoft.com/office/word/2016/wordml/cid" xmlns:w16="http://schemas.microsoft.com/office/word/2018/wordml" xmlns:w16se="http://schemas.microsoft.com/office/word/2015/wordml/symex" xmlns:wpg="http://schemas.microsoft.com/office/word/2010/wordprocessingGroup" xmlns:wpi="http://schemas.microsoft.com/office/word/2010/wordprocessingInk" xmlns:wne="http://schemas.microsoft.com/office/word/2006/wordml" xmlns:wps="http://schemas.microsoft.com/office/word/2010/wordprocessingShape" mc:Ignorable="w14 w15 w16se w16cid w16 w16cex wp14">
+<w:footnotes xmlns:wpc="http://schemas.microsoft.com/office/word/2010/wordprocessingCanvas" xmlns:mo="http://schemas.microsoft.com/office/mac/office/2008/main" xmlns:mc="http://schemas.openxmlformats.org/markup-compatibility/2006" xmlns:mv="urn:schemas-microsoft-com:mac:vml" xmlns:o="urn:schemas-microsoft-com:office:office" xmlns:r="http://schemas.openxmlformats.org/officeDocument/2006/relationships" xmlns:m="http://schemas.openxmlformats.org/officeDocument/2006/math" xmlns:v="urn:schemas-microsoft-com:vml" xmlns:wp14="http://schemas.microsoft.com/office/word/2010/wordprocessingDrawing" xmlns:wp="http://schemas.openxmlformats.org/drawingml/2006/wordprocessingDrawing" xmlns:w10="urn:schemas-microsoft-com:office:word" xmlns:w="http://schemas.openxmlformats.org/wordprocessingml/2006/main" xmlns:w14="http://schemas.microsoft.com/office/word/2010/wordml" xmlns:w15="http://schemas.microsoft.com/office/word/2012/wordml" xmlns:wpg="http://schemas.microsoft.com/office/word/2010/wordprocessingGroup" xmlns:wpi="http://schemas.microsoft.com/office/word/2010/wordprocessingInk" xmlns:wne="http://schemas.microsoft.com/office/word/2006/wordml" xmlns:wps="http://schemas.microsoft.com/office/word/2010/wordprocessingShape" mc:Ignorable="w14 w15 wp14">
   <w:footnote w:type="separator" w:id="-1">
     <w:p>
       <w:pPr>
@@ -4945,7 +4637,7 @@
 </file>
 
 <file path=word/header1.xml><?xml version="1.0" encoding="utf-8"?>
-<w:hdr xmlns:wpc="http://schemas.microsoft.com/office/word/2010/wordprocessingCanvas" xmlns:cx="http://schemas.microsoft.com/office/drawing/2014/chartex" xmlns:cx1="http://schemas.microsoft.com/office/drawing/2015/9/8/chartex" xmlns:cx2="http://schemas.microsoft.com/office/drawing/2015/10/21/chartex" xmlns:cx3="http://schemas.microsoft.com/office/drawing/2016/5/9/chartex" xmlns:cx4="http://schemas.microsoft.com/office/drawing/2016/5/10/chartex" xmlns:cx5="http://schemas.microsoft.com/office/drawing/2016/5/11/chartex" xmlns:cx6="http://schemas.microsoft.com/office/drawing/2016/5/12/chartex" xmlns:cx7="http://schemas.microsoft.com/office/drawing/2016/5/13/chartex" xmlns:cx8="http://schemas.microsoft.com/office/drawing/2016/5/14/chartex" xmlns:mc="http://schemas.openxmlformats.org/markup-compatibility/2006" xmlns:aink="http://schemas.microsoft.com/office/drawing/2016/ink" xmlns:am3d="http://schemas.microsoft.com/office/drawing/2017/model3d" xmlns:o="urn:schemas-microsoft-com:office:office" xmlns:r="http://schemas.openxmlformats.org/officeDocument/2006/relationships" xmlns:m="http://schemas.openxmlformats.org/officeDocument/2006/math" xmlns:v="urn:schemas-microsoft-com:vml" xmlns:wp14="http://schemas.microsoft.com/office/word/2010/wordprocessingDrawing" xmlns:wp="http://schemas.openxmlformats.org/drawingml/2006/wordprocessingDrawing" xmlns:w10="urn:schemas-microsoft-com:office:word" xmlns:w="http://schemas.openxmlformats.org/wordprocessingml/2006/main" xmlns:w14="http://schemas.microsoft.com/office/word/2010/wordml" xmlns:w15="http://schemas.microsoft.com/office/word/2012/wordml" xmlns:w16cex="http://schemas.microsoft.com/office/word/2018/wordml/cex" xmlns:w16cid="http://schemas.microsoft.com/office/word/2016/wordml/cid" xmlns:w16="http://schemas.microsoft.com/office/word/2018/wordml" xmlns:w16se="http://schemas.microsoft.com/office/word/2015/wordml/symex" xmlns:wpg="http://schemas.microsoft.com/office/word/2010/wordprocessingGroup" xmlns:wpi="http://schemas.microsoft.com/office/word/2010/wordprocessingInk" xmlns:wne="http://schemas.microsoft.com/office/word/2006/wordml" xmlns:wps="http://schemas.microsoft.com/office/word/2010/wordprocessingShape" mc:Ignorable="w14 w15 w16se w16cid w16 w16cex wp14">
+<w:hdr xmlns:wpc="http://schemas.microsoft.com/office/word/2010/wordprocessingCanvas" xmlns:mo="http://schemas.microsoft.com/office/mac/office/2008/main" xmlns:mc="http://schemas.openxmlformats.org/markup-compatibility/2006" xmlns:mv="urn:schemas-microsoft-com:mac:vml" xmlns:o="urn:schemas-microsoft-com:office:office" xmlns:r="http://schemas.openxmlformats.org/officeDocument/2006/relationships" xmlns:m="http://schemas.openxmlformats.org/officeDocument/2006/math" xmlns:v="urn:schemas-microsoft-com:vml" xmlns:wp14="http://schemas.microsoft.com/office/word/2010/wordprocessingDrawing" xmlns:wp="http://schemas.openxmlformats.org/drawingml/2006/wordprocessingDrawing" xmlns:w10="urn:schemas-microsoft-com:office:word" xmlns:w="http://schemas.openxmlformats.org/wordprocessingml/2006/main" xmlns:w14="http://schemas.microsoft.com/office/word/2010/wordml" xmlns:w15="http://schemas.microsoft.com/office/word/2012/wordml" xmlns:wpg="http://schemas.microsoft.com/office/word/2010/wordprocessingGroup" xmlns:wpi="http://schemas.microsoft.com/office/word/2010/wordprocessingInk" xmlns:wne="http://schemas.microsoft.com/office/word/2006/wordml" xmlns:wps="http://schemas.microsoft.com/office/word/2010/wordprocessingShape" mc:Ignorable="w14 w15 wp14">
   <w:p>
     <w:pPr>
       <w:pStyle w:val="Encabezado"/>
@@ -4954,29 +4646,23 @@
       </w:pBdr>
     </w:pPr>
     <w:r>
-      <w:t xml:space="preserve">Estructura de Datos y Algoritmos </w:t>
-    </w:r>
-    <w:proofErr w:type="gramStart"/>
-    <w:r>
-      <w:t>–  Práctica</w:t>
-    </w:r>
-    <w:proofErr w:type="gramEnd"/>
-    <w:r>
-      <w:t xml:space="preserve"> 3</w:t>
+      <w:t>Estructura de Datos y Algoritmos –  Práctica 3</w:t>
     </w:r>
   </w:p>
 </w:hdr>
 </file>
 
 <file path=word/header2.xml><?xml version="1.0" encoding="utf-8"?>
-<w:hdr xmlns:wpc="http://schemas.microsoft.com/office/word/2010/wordprocessingCanvas" xmlns:cx="http://schemas.microsoft.com/office/drawing/2014/chartex" xmlns:cx1="http://schemas.microsoft.com/office/drawing/2015/9/8/chartex" xmlns:cx2="http://schemas.microsoft.com/office/drawing/2015/10/21/chartex" xmlns:cx3="http://schemas.microsoft.com/office/drawing/2016/5/9/chartex" xmlns:cx4="http://schemas.microsoft.com/office/drawing/2016/5/10/chartex" xmlns:cx5="http://schemas.microsoft.com/office/drawing/2016/5/11/chartex" xmlns:cx6="http://schemas.microsoft.com/office/drawing/2016/5/12/chartex" xmlns:cx7="http://schemas.microsoft.com/office/drawing/2016/5/13/chartex" xmlns:cx8="http://schemas.microsoft.com/office/drawing/2016/5/14/chartex" xmlns:mc="http://schemas.openxmlformats.org/markup-compatibility/2006" xmlns:aink="http://schemas.microsoft.com/office/drawing/2016/ink" xmlns:am3d="http://schemas.microsoft.com/office/drawing/2017/model3d" xmlns:o="urn:schemas-microsoft-com:office:office" xmlns:r="http://schemas.openxmlformats.org/officeDocument/2006/relationships" xmlns:m="http://schemas.openxmlformats.org/officeDocument/2006/math" xmlns:v="urn:schemas-microsoft-com:vml" xmlns:wp14="http://schemas.microsoft.com/office/word/2010/wordprocessingDrawing" xmlns:wp="http://schemas.openxmlformats.org/drawingml/2006/wordprocessingDrawing" xmlns:w10="urn:schemas-microsoft-com:office:word" xmlns:w="http://schemas.openxmlformats.org/wordprocessingml/2006/main" xmlns:w14="http://schemas.microsoft.com/office/word/2010/wordml" xmlns:w15="http://schemas.microsoft.com/office/word/2012/wordml" xmlns:w16cex="http://schemas.microsoft.com/office/word/2018/wordml/cex" xmlns:w16cid="http://schemas.microsoft.com/office/word/2016/wordml/cid" xmlns:w16="http://schemas.microsoft.com/office/word/2018/wordml" xmlns:w16se="http://schemas.microsoft.com/office/word/2015/wordml/symex" xmlns:wpg="http://schemas.microsoft.com/office/word/2010/wordprocessingGroup" xmlns:wpi="http://schemas.microsoft.com/office/word/2010/wordprocessingInk" xmlns:wne="http://schemas.microsoft.com/office/word/2006/wordml" xmlns:wps="http://schemas.microsoft.com/office/word/2010/wordprocessingShape" mc:Ignorable="w14 w15 w16se w16cid w16 w16cex wp14">
+<w:hdr xmlns:wpc="http://schemas.microsoft.com/office/word/2010/wordprocessingCanvas" xmlns:mo="http://schemas.microsoft.com/office/mac/office/2008/main" xmlns:mc="http://schemas.openxmlformats.org/markup-compatibility/2006" xmlns:mv="urn:schemas-microsoft-com:mac:vml" xmlns:o="urn:schemas-microsoft-com:office:office" xmlns:r="http://schemas.openxmlformats.org/officeDocument/2006/relationships" xmlns:m="http://schemas.openxmlformats.org/officeDocument/2006/math" xmlns:v="urn:schemas-microsoft-com:vml" xmlns:wp14="http://schemas.microsoft.com/office/word/2010/wordprocessingDrawing" xmlns:wp="http://schemas.openxmlformats.org/drawingml/2006/wordprocessingDrawing" xmlns:w10="urn:schemas-microsoft-com:office:word" xmlns:w="http://schemas.openxmlformats.org/wordprocessingml/2006/main" xmlns:w14="http://schemas.microsoft.com/office/word/2010/wordml" xmlns:w15="http://schemas.microsoft.com/office/word/2012/wordml" xmlns:wpg="http://schemas.microsoft.com/office/word/2010/wordprocessingGroup" xmlns:wpi="http://schemas.microsoft.com/office/word/2010/wordprocessingInk" xmlns:wne="http://schemas.microsoft.com/office/word/2006/wordml" xmlns:wps="http://schemas.microsoft.com/office/word/2010/wordprocessingShape" mc:Ignorable="w14 w15 wp14">
   <w:tbl>
     <w:tblPr>
       <w:tblW w:w="0" w:type="auto"/>
       <w:tblLook w:val="00A0" w:firstRow="1" w:lastRow="0" w:firstColumn="1" w:lastColumn="0" w:noHBand="0" w:noVBand="0"/>
     </w:tblPr>
     <w:tblGrid>
-      <w:gridCol w:w="883"/>
+      <w:gridCol w:w="888"/>
+      <w:gridCol w:w="2893"/>
+      <w:gridCol w:w="3607"/>
       <w:gridCol w:w="1116"/>
     </w:tblGrid>
     <w:tr>
@@ -4985,7 +4671,7 @@
       </w:trPr>
       <w:tc>
         <w:tcPr>
-          <w:tcW w:w="883" w:type="dxa"/>
+          <w:tcW w:w="888" w:type="dxa"/>
           <w:vAlign w:val="center"/>
           <w:hideMark/>
         </w:tcPr>
@@ -4996,13 +4682,13 @@
           <w:r>
             <w:rPr>
               <w:noProof/>
-              <w:lang w:eastAsia="es-ES"/>
+              <w:lang w:val="es-ES_tradnl" w:eastAsia="es-ES_tradnl"/>
             </w:rPr>
             <w:drawing>
-              <wp:inline distT="0" distB="0" distL="0" distR="0" wp14:anchorId="63482C34" wp14:editId="62D4A0E1">
+              <wp:inline distT="0" distB="0" distL="0" distR="0" wp14:anchorId="7F188B09" wp14:editId="6B9AE6DB">
                 <wp:extent cx="403973" cy="444321"/>
                 <wp:effectExtent l="19050" t="0" r="0" b="0"/>
-                <wp:docPr id="3" name="2 Imagen" descr="FacInformatica_new.eps"/>
+                <wp:docPr id="2" name="2 Imagen" descr="FacInformatica_new.eps"/>
                 <wp:cNvGraphicFramePr>
                   <a:graphicFrameLocks xmlns:a="http://schemas.openxmlformats.org/drawingml/2006/main" noChangeAspect="1"/>
                 </wp:cNvGraphicFramePr>
@@ -5048,6 +4734,54 @@
       </w:tc>
       <w:tc>
         <w:tcPr>
+          <w:tcW w:w="2893" w:type="dxa"/>
+          <w:vAlign w:val="center"/>
+          <w:hideMark/>
+        </w:tcPr>
+        <w:p>
+          <w:pPr>
+            <w:spacing w:after="0" w:line="240" w:lineRule="auto"/>
+            <w:jc w:val="right"/>
+          </w:pPr>
+          <w:r>
+            <w:t>Proyecto Integrado</w:t>
+          </w:r>
+        </w:p>
+        <w:p>
+          <w:pPr>
+            <w:spacing w:after="0" w:line="240" w:lineRule="auto"/>
+            <w:jc w:val="right"/>
+          </w:pPr>
+          <w:r>
+            <w:t>Facultad de Ciencias</w:t>
+          </w:r>
+        </w:p>
+      </w:tc>
+      <w:tc>
+        <w:tcPr>
+          <w:tcW w:w="3607" w:type="dxa"/>
+          <w:vAlign w:val="center"/>
+          <w:hideMark/>
+        </w:tcPr>
+        <w:p>
+          <w:pPr>
+            <w:spacing w:after="0" w:line="240" w:lineRule="auto"/>
+          </w:pPr>
+          <w:r>
+            <w:t>4º Grado en Ing. Informática</w:t>
+          </w:r>
+        </w:p>
+        <w:p>
+          <w:pPr>
+            <w:spacing w:after="0" w:line="240" w:lineRule="auto"/>
+          </w:pPr>
+          <w:r>
+            <w:t>Universidad de Cantabria</w:t>
+          </w:r>
+        </w:p>
+      </w:tc>
+      <w:tc>
+        <w:tcPr>
           <w:tcW w:w="1116" w:type="dxa"/>
           <w:vAlign w:val="center"/>
           <w:hideMark/>
@@ -5060,13 +4794,13 @@
           <w:r>
             <w:rPr>
               <w:noProof/>
-              <w:lang w:eastAsia="es-ES"/>
+              <w:lang w:val="es-ES_tradnl" w:eastAsia="es-ES_tradnl"/>
             </w:rPr>
             <w:drawing>
-              <wp:inline distT="0" distB="0" distL="0" distR="0" wp14:anchorId="122CB75A" wp14:editId="5882A27A">
+              <wp:inline distT="0" distB="0" distL="0" distR="0" wp14:anchorId="309752E0" wp14:editId="385323D5">
                 <wp:extent cx="547392" cy="547392"/>
                 <wp:effectExtent l="19050" t="0" r="5058" b="0"/>
-                <wp:docPr id="1" name="0 Imagen" descr="logoUC [Convertido].eps"/>
+                <wp:docPr id="4" name="0 Imagen" descr="logoUC [Convertido].eps"/>
                 <wp:cNvGraphicFramePr>
                   <a:graphicFrameLocks xmlns:a="http://schemas.openxmlformats.org/drawingml/2006/main" noChangeAspect="1"/>
                 </wp:cNvGraphicFramePr>
@@ -5106,16 +4840,13 @@
     <w:pPr>
       <w:pStyle w:val="Encabezado"/>
     </w:pPr>
-    <w:r>
-      <w:t>Ricardo Blanco</w:t>
-    </w:r>
   </w:p>
 </w:hdr>
 </file>
 
 <file path=word/numbering.xml><?xml version="1.0" encoding="utf-8"?>
-<w:numbering xmlns:wpc="http://schemas.microsoft.com/office/word/2010/wordprocessingCanvas" xmlns:cx="http://schemas.microsoft.com/office/drawing/2014/chartex" xmlns:cx1="http://schemas.microsoft.com/office/drawing/2015/9/8/chartex" xmlns:cx2="http://schemas.microsoft.com/office/drawing/2015/10/21/chartex" xmlns:cx3="http://schemas.microsoft.com/office/drawing/2016/5/9/chartex" xmlns:cx4="http://schemas.microsoft.com/office/drawing/2016/5/10/chartex" xmlns:cx5="http://schemas.microsoft.com/office/drawing/2016/5/11/chartex" xmlns:cx6="http://schemas.microsoft.com/office/drawing/2016/5/12/chartex" xmlns:cx7="http://schemas.microsoft.com/office/drawing/2016/5/13/chartex" xmlns:cx8="http://schemas.microsoft.com/office/drawing/2016/5/14/chartex" xmlns:mc="http://schemas.openxmlformats.org/markup-compatibility/2006" xmlns:aink="http://schemas.microsoft.com/office/drawing/2016/ink" xmlns:am3d="http://schemas.microsoft.com/office/drawing/2017/model3d" xmlns:o="urn:schemas-microsoft-com:office:office" xmlns:r="http://schemas.openxmlformats.org/officeDocument/2006/relationships" xmlns:m="http://schemas.openxmlformats.org/officeDocument/2006/math" xmlns:v="urn:schemas-microsoft-com:vml" xmlns:wp14="http://schemas.microsoft.com/office/word/2010/wordprocessingDrawing" xmlns:wp="http://schemas.openxmlformats.org/drawingml/2006/wordprocessingDrawing" xmlns:w10="urn:schemas-microsoft-com:office:word" xmlns:w="http://schemas.openxmlformats.org/wordprocessingml/2006/main" xmlns:w14="http://schemas.microsoft.com/office/word/2010/wordml" xmlns:w15="http://schemas.microsoft.com/office/word/2012/wordml" xmlns:w16cex="http://schemas.microsoft.com/office/word/2018/wordml/cex" xmlns:w16cid="http://schemas.microsoft.com/office/word/2016/wordml/cid" xmlns:w16="http://schemas.microsoft.com/office/word/2018/wordml" xmlns:w16se="http://schemas.microsoft.com/office/word/2015/wordml/symex" xmlns:wpg="http://schemas.microsoft.com/office/word/2010/wordprocessingGroup" xmlns:wpi="http://schemas.microsoft.com/office/word/2010/wordprocessingInk" xmlns:wne="http://schemas.microsoft.com/office/word/2006/wordml" xmlns:wps="http://schemas.microsoft.com/office/word/2010/wordprocessingShape" mc:Ignorable="w14 w15 w16se w16cid w16 w16cex wp14">
-  <w:abstractNum w:abstractNumId="0" w15:restartNumberingAfterBreak="0">
+<w:numbering xmlns:wpc="http://schemas.microsoft.com/office/word/2010/wordprocessingCanvas" xmlns:mo="http://schemas.microsoft.com/office/mac/office/2008/main" xmlns:mc="http://schemas.openxmlformats.org/markup-compatibility/2006" xmlns:mv="urn:schemas-microsoft-com:mac:vml" xmlns:o="urn:schemas-microsoft-com:office:office" xmlns:r="http://schemas.openxmlformats.org/officeDocument/2006/relationships" xmlns:m="http://schemas.openxmlformats.org/officeDocument/2006/math" xmlns:v="urn:schemas-microsoft-com:vml" xmlns:wp14="http://schemas.microsoft.com/office/word/2010/wordprocessingDrawing" xmlns:wp="http://schemas.openxmlformats.org/drawingml/2006/wordprocessingDrawing" xmlns:w10="urn:schemas-microsoft-com:office:word" xmlns:w="http://schemas.openxmlformats.org/wordprocessingml/2006/main" xmlns:w14="http://schemas.microsoft.com/office/word/2010/wordml" xmlns:w15="http://schemas.microsoft.com/office/word/2012/wordml" xmlns:wpg="http://schemas.microsoft.com/office/word/2010/wordprocessingGroup" xmlns:wpi="http://schemas.microsoft.com/office/word/2010/wordprocessingInk" xmlns:wne="http://schemas.microsoft.com/office/word/2006/wordml" xmlns:wps="http://schemas.microsoft.com/office/word/2010/wordprocessingShape" mc:Ignorable="w14 w15 wp14">
+  <w:abstractNum w:abstractNumId="0">
     <w:nsid w:val="02024511"/>
     <w:multiLevelType w:val="hybridMultilevel"/>
     <w:tmpl w:val="5AAE57E8"/>
@@ -5204,7 +4935,7 @@
       </w:pPr>
     </w:lvl>
   </w:abstractNum>
-  <w:abstractNum w:abstractNumId="1" w15:restartNumberingAfterBreak="0">
+  <w:abstractNum w:abstractNumId="1">
     <w:nsid w:val="07D3672F"/>
     <w:multiLevelType w:val="hybridMultilevel"/>
     <w:tmpl w:val="4B7064A8"/>
@@ -5317,7 +5048,7 @@
       </w:rPr>
     </w:lvl>
   </w:abstractNum>
-  <w:abstractNum w:abstractNumId="2" w15:restartNumberingAfterBreak="0">
+  <w:abstractNum w:abstractNumId="2">
     <w:nsid w:val="091D4806"/>
     <w:multiLevelType w:val="hybridMultilevel"/>
     <w:tmpl w:val="2D8A954A"/>
@@ -5430,7 +5161,7 @@
       </w:rPr>
     </w:lvl>
   </w:abstractNum>
-  <w:abstractNum w:abstractNumId="3" w15:restartNumberingAfterBreak="0">
+  <w:abstractNum w:abstractNumId="3">
     <w:nsid w:val="0D1E650F"/>
     <w:multiLevelType w:val="hybridMultilevel"/>
     <w:tmpl w:val="56B61774"/>
@@ -5543,7 +5274,7 @@
       </w:rPr>
     </w:lvl>
   </w:abstractNum>
-  <w:abstractNum w:abstractNumId="4" w15:restartNumberingAfterBreak="0">
+  <w:abstractNum w:abstractNumId="4">
     <w:nsid w:val="16DD4F43"/>
     <w:multiLevelType w:val="hybridMultilevel"/>
     <w:tmpl w:val="F3662122"/>
@@ -5629,7 +5360,7 @@
       </w:pPr>
     </w:lvl>
   </w:abstractNum>
-  <w:abstractNum w:abstractNumId="5" w15:restartNumberingAfterBreak="0">
+  <w:abstractNum w:abstractNumId="5">
     <w:nsid w:val="172807CF"/>
     <w:multiLevelType w:val="hybridMultilevel"/>
     <w:tmpl w:val="76A61DE2"/>
@@ -5742,7 +5473,7 @@
       </w:rPr>
     </w:lvl>
   </w:abstractNum>
-  <w:abstractNum w:abstractNumId="6" w15:restartNumberingAfterBreak="0">
+  <w:abstractNum w:abstractNumId="6">
     <w:nsid w:val="1C8726BD"/>
     <w:multiLevelType w:val="hybridMultilevel"/>
     <w:tmpl w:val="54F0D6F8"/>
@@ -5831,7 +5562,7 @@
       </w:pPr>
     </w:lvl>
   </w:abstractNum>
-  <w:abstractNum w:abstractNumId="7" w15:restartNumberingAfterBreak="0">
+  <w:abstractNum w:abstractNumId="7">
     <w:nsid w:val="1EAC55A4"/>
     <w:multiLevelType w:val="hybridMultilevel"/>
     <w:tmpl w:val="862A8DA0"/>
@@ -5944,7 +5675,7 @@
       </w:rPr>
     </w:lvl>
   </w:abstractNum>
-  <w:abstractNum w:abstractNumId="8" w15:restartNumberingAfterBreak="0">
+  <w:abstractNum w:abstractNumId="8">
     <w:nsid w:val="1F245202"/>
     <w:multiLevelType w:val="hybridMultilevel"/>
     <w:tmpl w:val="B40818AC"/>
@@ -6057,7 +5788,7 @@
       </w:rPr>
     </w:lvl>
   </w:abstractNum>
-  <w:abstractNum w:abstractNumId="9" w15:restartNumberingAfterBreak="0">
+  <w:abstractNum w:abstractNumId="9">
     <w:nsid w:val="1FFA7219"/>
     <w:multiLevelType w:val="hybridMultilevel"/>
     <w:tmpl w:val="E05A717C"/>
@@ -6143,7 +5874,7 @@
       </w:pPr>
     </w:lvl>
   </w:abstractNum>
-  <w:abstractNum w:abstractNumId="10" w15:restartNumberingAfterBreak="0">
+  <w:abstractNum w:abstractNumId="10">
     <w:nsid w:val="22F71B94"/>
     <w:multiLevelType w:val="hybridMultilevel"/>
     <w:tmpl w:val="43463140"/>
@@ -6229,7 +5960,7 @@
       </w:pPr>
     </w:lvl>
   </w:abstractNum>
-  <w:abstractNum w:abstractNumId="11" w15:restartNumberingAfterBreak="0">
+  <w:abstractNum w:abstractNumId="11">
     <w:nsid w:val="26BA62B3"/>
     <w:multiLevelType w:val="hybridMultilevel"/>
     <w:tmpl w:val="A9A46EAA"/>
@@ -6318,7 +6049,7 @@
       </w:pPr>
     </w:lvl>
   </w:abstractNum>
-  <w:abstractNum w:abstractNumId="12" w15:restartNumberingAfterBreak="0">
+  <w:abstractNum w:abstractNumId="12">
     <w:nsid w:val="2B3A7D72"/>
     <w:multiLevelType w:val="hybridMultilevel"/>
     <w:tmpl w:val="C08073EE"/>
@@ -6431,7 +6162,7 @@
       </w:rPr>
     </w:lvl>
   </w:abstractNum>
-  <w:abstractNum w:abstractNumId="13" w15:restartNumberingAfterBreak="0">
+  <w:abstractNum w:abstractNumId="13">
     <w:nsid w:val="2FDC4761"/>
     <w:multiLevelType w:val="hybridMultilevel"/>
     <w:tmpl w:val="42F29BC2"/>
@@ -6544,7 +6275,7 @@
       </w:rPr>
     </w:lvl>
   </w:abstractNum>
-  <w:abstractNum w:abstractNumId="14" w15:restartNumberingAfterBreak="0">
+  <w:abstractNum w:abstractNumId="14">
     <w:nsid w:val="3CA667CB"/>
     <w:multiLevelType w:val="hybridMultilevel"/>
     <w:tmpl w:val="D7686CBC"/>
@@ -6630,7 +6361,7 @@
       </w:pPr>
     </w:lvl>
   </w:abstractNum>
-  <w:abstractNum w:abstractNumId="15" w15:restartNumberingAfterBreak="0">
+  <w:abstractNum w:abstractNumId="15">
     <w:nsid w:val="3DA10641"/>
     <w:multiLevelType w:val="hybridMultilevel"/>
     <w:tmpl w:val="BE682380"/>
@@ -6743,7 +6474,7 @@
       </w:rPr>
     </w:lvl>
   </w:abstractNum>
-  <w:abstractNum w:abstractNumId="16" w15:restartNumberingAfterBreak="0">
+  <w:abstractNum w:abstractNumId="16">
     <w:nsid w:val="4181211A"/>
     <w:multiLevelType w:val="hybridMultilevel"/>
     <w:tmpl w:val="56EE397A"/>
@@ -6829,7 +6560,7 @@
       </w:pPr>
     </w:lvl>
   </w:abstractNum>
-  <w:abstractNum w:abstractNumId="17" w15:restartNumberingAfterBreak="0">
+  <w:abstractNum w:abstractNumId="17">
     <w:nsid w:val="47D16FD4"/>
     <w:multiLevelType w:val="hybridMultilevel"/>
     <w:tmpl w:val="F3662122"/>
@@ -6915,7 +6646,7 @@
       </w:pPr>
     </w:lvl>
   </w:abstractNum>
-  <w:abstractNum w:abstractNumId="18" w15:restartNumberingAfterBreak="0">
+  <w:abstractNum w:abstractNumId="18">
     <w:nsid w:val="496D133E"/>
     <w:multiLevelType w:val="hybridMultilevel"/>
     <w:tmpl w:val="D19AB9A4"/>
@@ -7028,7 +6759,7 @@
       </w:rPr>
     </w:lvl>
   </w:abstractNum>
-  <w:abstractNum w:abstractNumId="19" w15:restartNumberingAfterBreak="0">
+  <w:abstractNum w:abstractNumId="19">
     <w:nsid w:val="4AB96AB0"/>
     <w:multiLevelType w:val="hybridMultilevel"/>
     <w:tmpl w:val="45C29AB4"/>
@@ -7114,7 +6845,7 @@
       </w:pPr>
     </w:lvl>
   </w:abstractNum>
-  <w:abstractNum w:abstractNumId="20" w15:restartNumberingAfterBreak="0">
+  <w:abstractNum w:abstractNumId="20">
     <w:nsid w:val="4F77520D"/>
     <w:multiLevelType w:val="hybridMultilevel"/>
     <w:tmpl w:val="2C4269BC"/>
@@ -7200,7 +6931,7 @@
       </w:pPr>
     </w:lvl>
   </w:abstractNum>
-  <w:abstractNum w:abstractNumId="21" w15:restartNumberingAfterBreak="0">
+  <w:abstractNum w:abstractNumId="21">
     <w:nsid w:val="4FCB5DDB"/>
     <w:multiLevelType w:val="hybridMultilevel"/>
     <w:tmpl w:val="933C1320"/>
@@ -7313,7 +7044,7 @@
       </w:rPr>
     </w:lvl>
   </w:abstractNum>
-  <w:abstractNum w:abstractNumId="22" w15:restartNumberingAfterBreak="0">
+  <w:abstractNum w:abstractNumId="22">
     <w:nsid w:val="51D47AF2"/>
     <w:multiLevelType w:val="hybridMultilevel"/>
     <w:tmpl w:val="E68AEA44"/>
@@ -7426,7 +7157,7 @@
       </w:rPr>
     </w:lvl>
   </w:abstractNum>
-  <w:abstractNum w:abstractNumId="23" w15:restartNumberingAfterBreak="0">
+  <w:abstractNum w:abstractNumId="23">
     <w:nsid w:val="534E0F21"/>
     <w:multiLevelType w:val="multilevel"/>
     <w:tmpl w:val="7AF47CC0"/>
@@ -7547,7 +7278,7 @@
       </w:rPr>
     </w:lvl>
   </w:abstractNum>
-  <w:abstractNum w:abstractNumId="24" w15:restartNumberingAfterBreak="0">
+  <w:abstractNum w:abstractNumId="24">
     <w:nsid w:val="53C045EA"/>
     <w:multiLevelType w:val="hybridMultilevel"/>
     <w:tmpl w:val="DE529D58"/>
@@ -7660,7 +7391,7 @@
       </w:rPr>
     </w:lvl>
   </w:abstractNum>
-  <w:abstractNum w:abstractNumId="25" w15:restartNumberingAfterBreak="0">
+  <w:abstractNum w:abstractNumId="25">
     <w:nsid w:val="55D04929"/>
     <w:multiLevelType w:val="hybridMultilevel"/>
     <w:tmpl w:val="EF007B72"/>
@@ -7746,7 +7477,7 @@
       </w:pPr>
     </w:lvl>
   </w:abstractNum>
-  <w:abstractNum w:abstractNumId="26" w15:restartNumberingAfterBreak="0">
+  <w:abstractNum w:abstractNumId="26">
     <w:nsid w:val="56955BAC"/>
     <w:multiLevelType w:val="hybridMultilevel"/>
     <w:tmpl w:val="2250A7EE"/>
@@ -7859,7 +7590,7 @@
       </w:rPr>
     </w:lvl>
   </w:abstractNum>
-  <w:abstractNum w:abstractNumId="27" w15:restartNumberingAfterBreak="0">
+  <w:abstractNum w:abstractNumId="27">
     <w:nsid w:val="5C9F1C31"/>
     <w:multiLevelType w:val="hybridMultilevel"/>
     <w:tmpl w:val="5010C616"/>
@@ -7972,7 +7703,7 @@
       </w:rPr>
     </w:lvl>
   </w:abstractNum>
-  <w:abstractNum w:abstractNumId="28" w15:restartNumberingAfterBreak="0">
+  <w:abstractNum w:abstractNumId="28">
     <w:nsid w:val="5E8B5128"/>
     <w:multiLevelType w:val="hybridMultilevel"/>
     <w:tmpl w:val="4A4A4F70"/>
@@ -8085,7 +7816,7 @@
       </w:rPr>
     </w:lvl>
   </w:abstractNum>
-  <w:abstractNum w:abstractNumId="29" w15:restartNumberingAfterBreak="0">
+  <w:abstractNum w:abstractNumId="29">
     <w:nsid w:val="5F884092"/>
     <w:multiLevelType w:val="hybridMultilevel"/>
     <w:tmpl w:val="F3662122"/>
@@ -8171,7 +7902,7 @@
       </w:pPr>
     </w:lvl>
   </w:abstractNum>
-  <w:abstractNum w:abstractNumId="30" w15:restartNumberingAfterBreak="0">
+  <w:abstractNum w:abstractNumId="30">
     <w:nsid w:val="602B119A"/>
     <w:multiLevelType w:val="hybridMultilevel"/>
     <w:tmpl w:val="4660432C"/>
@@ -8260,7 +7991,7 @@
       </w:pPr>
     </w:lvl>
   </w:abstractNum>
-  <w:abstractNum w:abstractNumId="31" w15:restartNumberingAfterBreak="0">
+  <w:abstractNum w:abstractNumId="31">
     <w:nsid w:val="611779EE"/>
     <w:multiLevelType w:val="hybridMultilevel"/>
     <w:tmpl w:val="F3662122"/>
@@ -8346,7 +8077,7 @@
       </w:pPr>
     </w:lvl>
   </w:abstractNum>
-  <w:abstractNum w:abstractNumId="32" w15:restartNumberingAfterBreak="0">
+  <w:abstractNum w:abstractNumId="32">
     <w:nsid w:val="63B30B67"/>
     <w:multiLevelType w:val="hybridMultilevel"/>
     <w:tmpl w:val="19DEA062"/>
@@ -8432,7 +8163,7 @@
       </w:pPr>
     </w:lvl>
   </w:abstractNum>
-  <w:abstractNum w:abstractNumId="33" w15:restartNumberingAfterBreak="0">
+  <w:abstractNum w:abstractNumId="33">
     <w:nsid w:val="65C75590"/>
     <w:multiLevelType w:val="hybridMultilevel"/>
     <w:tmpl w:val="ABF20570"/>
@@ -8545,7 +8276,7 @@
       </w:rPr>
     </w:lvl>
   </w:abstractNum>
-  <w:abstractNum w:abstractNumId="34" w15:restartNumberingAfterBreak="0">
+  <w:abstractNum w:abstractNumId="34">
     <w:nsid w:val="65FD574A"/>
     <w:multiLevelType w:val="hybridMultilevel"/>
     <w:tmpl w:val="F594F360"/>
@@ -8631,7 +8362,7 @@
       </w:pPr>
     </w:lvl>
   </w:abstractNum>
-  <w:abstractNum w:abstractNumId="35" w15:restartNumberingAfterBreak="0">
+  <w:abstractNum w:abstractNumId="35">
     <w:nsid w:val="67904AD5"/>
     <w:multiLevelType w:val="hybridMultilevel"/>
     <w:tmpl w:val="F3662122"/>
@@ -8717,7 +8448,7 @@
       </w:pPr>
     </w:lvl>
   </w:abstractNum>
-  <w:abstractNum w:abstractNumId="36" w15:restartNumberingAfterBreak="0">
+  <w:abstractNum w:abstractNumId="36">
     <w:nsid w:val="6A7E2D89"/>
     <w:multiLevelType w:val="hybridMultilevel"/>
     <w:tmpl w:val="1848EC28"/>
@@ -8803,7 +8534,7 @@
       </w:pPr>
     </w:lvl>
   </w:abstractNum>
-  <w:abstractNum w:abstractNumId="37" w15:restartNumberingAfterBreak="0">
+  <w:abstractNum w:abstractNumId="37">
     <w:nsid w:val="6A8D6422"/>
     <w:multiLevelType w:val="hybridMultilevel"/>
     <w:tmpl w:val="F3662122"/>
@@ -8889,7 +8620,7 @@
       </w:pPr>
     </w:lvl>
   </w:abstractNum>
-  <w:abstractNum w:abstractNumId="38" w15:restartNumberingAfterBreak="0">
+  <w:abstractNum w:abstractNumId="38">
     <w:nsid w:val="6D750028"/>
     <w:multiLevelType w:val="hybridMultilevel"/>
     <w:tmpl w:val="B3FAFC9E"/>
@@ -9002,7 +8733,7 @@
       </w:rPr>
     </w:lvl>
   </w:abstractNum>
-  <w:abstractNum w:abstractNumId="39" w15:restartNumberingAfterBreak="0">
+  <w:abstractNum w:abstractNumId="39">
     <w:nsid w:val="700D03B5"/>
     <w:multiLevelType w:val="hybridMultilevel"/>
     <w:tmpl w:val="37ECB452"/>
@@ -9091,7 +8822,7 @@
       </w:pPr>
     </w:lvl>
   </w:abstractNum>
-  <w:abstractNum w:abstractNumId="40" w15:restartNumberingAfterBreak="0">
+  <w:abstractNum w:abstractNumId="40">
     <w:nsid w:val="73F97494"/>
     <w:multiLevelType w:val="hybridMultilevel"/>
     <w:tmpl w:val="C68A3A82"/>
@@ -9180,7 +8911,7 @@
       </w:pPr>
     </w:lvl>
   </w:abstractNum>
-  <w:abstractNum w:abstractNumId="41" w15:restartNumberingAfterBreak="0">
+  <w:abstractNum w:abstractNumId="41">
     <w:nsid w:val="77A67E4B"/>
     <w:multiLevelType w:val="hybridMultilevel"/>
     <w:tmpl w:val="78C0CD7C"/>
@@ -9293,7 +9024,7 @@
       </w:rPr>
     </w:lvl>
   </w:abstractNum>
-  <w:abstractNum w:abstractNumId="42" w15:restartNumberingAfterBreak="0">
+  <w:abstractNum w:abstractNumId="42">
     <w:nsid w:val="77C81651"/>
     <w:multiLevelType w:val="hybridMultilevel"/>
     <w:tmpl w:val="F3662122"/>
@@ -9379,7 +9110,7 @@
       </w:pPr>
     </w:lvl>
   </w:abstractNum>
-  <w:abstractNum w:abstractNumId="43" w15:restartNumberingAfterBreak="0">
+  <w:abstractNum w:abstractNumId="43">
     <w:nsid w:val="79450D4C"/>
     <w:multiLevelType w:val="hybridMultilevel"/>
     <w:tmpl w:val="0EDEBCB4"/>
@@ -9468,7 +9199,7 @@
       </w:pPr>
     </w:lvl>
   </w:abstractNum>
-  <w:abstractNum w:abstractNumId="44" w15:restartNumberingAfterBreak="0">
+  <w:abstractNum w:abstractNumId="44">
     <w:nsid w:val="7B3F6E36"/>
     <w:multiLevelType w:val="hybridMultilevel"/>
     <w:tmpl w:val="9502EC22"/>
@@ -9557,7 +9288,7 @@
       </w:pPr>
     </w:lvl>
   </w:abstractNum>
-  <w:abstractNum w:abstractNumId="45" w15:restartNumberingAfterBreak="0">
+  <w:abstractNum w:abstractNumId="45">
     <w:nsid w:val="7C593DD6"/>
     <w:multiLevelType w:val="hybridMultilevel"/>
     <w:tmpl w:val="F3662122"/>
@@ -9785,7 +9516,7 @@
 </file>
 
 <file path=word/styles.xml><?xml version="1.0" encoding="utf-8"?>
-<w:styles xmlns:mc="http://schemas.openxmlformats.org/markup-compatibility/2006" xmlns:r="http://schemas.openxmlformats.org/officeDocument/2006/relationships" xmlns:w="http://schemas.openxmlformats.org/wordprocessingml/2006/main" xmlns:w14="http://schemas.microsoft.com/office/word/2010/wordml" xmlns:w15="http://schemas.microsoft.com/office/word/2012/wordml" xmlns:w16cex="http://schemas.microsoft.com/office/word/2018/wordml/cex" xmlns:w16cid="http://schemas.microsoft.com/office/word/2016/wordml/cid" xmlns:w16="http://schemas.microsoft.com/office/word/2018/wordml" xmlns:w16se="http://schemas.microsoft.com/office/word/2015/wordml/symex" mc:Ignorable="w14 w15 w16se w16cid w16 w16cex">
+<w:styles xmlns:mc="http://schemas.openxmlformats.org/markup-compatibility/2006" xmlns:r="http://schemas.openxmlformats.org/officeDocument/2006/relationships" xmlns:w="http://schemas.openxmlformats.org/wordprocessingml/2006/main" xmlns:w14="http://schemas.microsoft.com/office/word/2010/wordml" xmlns:w15="http://schemas.microsoft.com/office/word/2012/wordml" mc:Ignorable="w14 w15">
   <w:docDefaults>
     <w:rPrDefault>
       <w:rPr>
@@ -9801,7 +9532,7 @@
       </w:pPr>
     </w:pPrDefault>
   </w:docDefaults>
-  <w:latentStyles w:defLockedState="0" w:defUIPriority="99" w:defSemiHidden="0" w:defUnhideWhenUsed="0" w:defQFormat="0" w:count="376">
+  <w:latentStyles w:defLockedState="0" w:defUIPriority="99" w:defSemiHidden="0" w:defUnhideWhenUsed="0" w:defQFormat="0" w:count="382">
     <w:lsdException w:name="Normal" w:uiPriority="0" w:qFormat="1"/>
     <w:lsdException w:name="heading 1" w:uiPriority="9" w:qFormat="1"/>
     <w:lsdException w:name="heading 2" w:semiHidden="1" w:uiPriority="9" w:unhideWhenUsed="1" w:qFormat="1"/>
@@ -10175,9 +9906,6 @@
     <w:lsdException w:name="List Table 7 Colorful Accent 6" w:uiPriority="52"/>
     <w:lsdException w:name="Mention" w:semiHidden="1" w:unhideWhenUsed="1"/>
     <w:lsdException w:name="Smart Hyperlink" w:semiHidden="1" w:unhideWhenUsed="1"/>
-    <w:lsdException w:name="Hashtag" w:semiHidden="1" w:unhideWhenUsed="1"/>
-    <w:lsdException w:name="Unresolved Mention" w:semiHidden="1" w:unhideWhenUsed="1"/>
-    <w:lsdException w:name="Smart Link" w:semiHidden="1" w:unhideWhenUsed="1"/>
   </w:latentStyles>
   <w:style w:type="paragraph" w:default="1" w:styleId="Normal">
     <w:name w:val="Normal"/>
@@ -10516,6 +10244,7 @@
       <w:spacing w:after="0" w:line="240" w:lineRule="auto"/>
     </w:pPr>
     <w:tblPr>
+      <w:tblInd w:w="0" w:type="dxa"/>
       <w:tblBorders>
         <w:top w:val="single" w:sz="4" w:space="0" w:color="auto"/>
         <w:left w:val="single" w:sz="4" w:space="0" w:color="auto"/>
@@ -10524,6 +10253,12 @@
         <w:insideH w:val="single" w:sz="4" w:space="0" w:color="auto"/>
         <w:insideV w:val="single" w:sz="4" w:space="0" w:color="auto"/>
       </w:tblBorders>
+      <w:tblCellMar>
+        <w:top w:w="0" w:type="dxa"/>
+        <w:left w:w="108" w:type="dxa"/>
+        <w:bottom w:w="0" w:type="dxa"/>
+        <w:right w:w="108" w:type="dxa"/>
+      </w:tblCellMar>
     </w:tblPr>
   </w:style>
   <w:style w:type="paragraph" w:styleId="HTMLconformatoprevio">
@@ -10847,7 +10582,7 @@
 </file>
 
 <file path=customXml/itemProps1.xml><?xml version="1.0" encoding="utf-8"?>
-<ds:datastoreItem xmlns:ds="http://schemas.openxmlformats.org/officeDocument/2006/customXml" ds:itemID="{516242D3-853B-4A47-A4DD-DECE01ED5013}">
+<ds:datastoreItem xmlns:ds="http://schemas.openxmlformats.org/officeDocument/2006/customXml" ds:itemID="{A5854833-14C3-E644-9345-0CD765AB4634}">
   <ds:schemaRefs>
     <ds:schemaRef ds:uri="http://schemas.openxmlformats.org/officeDocument/2006/bibliography"/>
   </ds:schemaRefs>

</xml_diff>

<commit_message>
Añadido el informe de pruebas.
</commit_message>
<xml_diff>
--- a/Docs/Test Plans/US398771-OrdenarGasolinerasPrecio-TestPlan.docx
+++ b/Docs/Test Plans/US398771-OrdenarGasolinerasPrecio-TestPlan.docx
@@ -2084,7 +2084,6 @@
         <w:jc w:val="both"/>
       </w:pPr>
       <w:r>
-        <w:lastRenderedPageBreak/>
         <w:t>UIT.1</w:t>
       </w:r>
       <w:r>
@@ -2412,19 +2411,15 @@
               <w:ind w:left="0"/>
               <w:jc w:val="both"/>
             </w:pPr>
-            <w:proofErr w:type="gramStart"/>
-            <w:r>
-              <w:t>La  primera</w:t>
-            </w:r>
-            <w:proofErr w:type="gramEnd"/>
+            <w:r>
+              <w:t>La primera</w:t>
+            </w:r>
             <w:r>
               <w:t xml:space="preserve"> gasolinera será más barata que la </w:t>
             </w:r>
-            <w:proofErr w:type="spellStart"/>
-            <w:r>
-              <w:t>segunda,y</w:t>
-            </w:r>
-            <w:proofErr w:type="spellEnd"/>
+            <w:r>
+              <w:t>segunda, y</w:t>
+            </w:r>
             <w:r>
               <w:t xml:space="preserve"> la segunda más </w:t>
             </w:r>
@@ -2540,11 +2535,9 @@
               <w:ind w:left="0"/>
               <w:jc w:val="both"/>
             </w:pPr>
-            <w:proofErr w:type="gramStart"/>
-            <w:r>
-              <w:t>La  primera</w:t>
-            </w:r>
-            <w:proofErr w:type="gramEnd"/>
+            <w:r>
+              <w:t>La primera</w:t>
+            </w:r>
             <w:r>
               <w:t xml:space="preserve"> gasolinera será más cara que la segunda, y la segunda más cara que la tercera</w:t>
             </w:r>
@@ -2794,7 +2787,6 @@
           <w:sz w:val="22"/>
           <w:szCs w:val="22"/>
         </w:rPr>
-        <w:lastRenderedPageBreak/>
         <w:t xml:space="preserve">PRUEBAS UNITARIAS </w:t>
       </w:r>
     </w:p>
@@ -3075,14 +3067,27 @@
       <w:r>
         <w:t xml:space="preserve">Tabla </w:t>
       </w:r>
-      <w:fldSimple w:instr=" SEQ Tabla \* ARABIC ">
-        <w:r>
-          <w:rPr>
-            <w:noProof/>
-          </w:rPr>
-          <w:t>3</w:t>
-        </w:r>
-      </w:fldSimple>
+      <w:r>
+        <w:fldChar w:fldCharType="begin"/>
+      </w:r>
+      <w:r>
+        <w:instrText xml:space="preserve"> SEQ Tabla \* ARABIC </w:instrText>
+      </w:r>
+      <w:r>
+        <w:fldChar w:fldCharType="separate"/>
+      </w:r>
+      <w:r>
+        <w:rPr>
+          <w:noProof/>
+        </w:rPr>
+        <w:t>3</w:t>
+      </w:r>
+      <w:r>
+        <w:rPr>
+          <w:noProof/>
+        </w:rPr>
+        <w:fldChar w:fldCharType="end"/>
+      </w:r>
       <w:r>
         <w:t xml:space="preserve">. Pruebas de </w:t>
       </w:r>
@@ -3218,20 +3223,16 @@
               <w:t>=</w:t>
             </w:r>
             <w:r>
-              <w:t>true/</w:t>
-            </w:r>
-            <w:proofErr w:type="spellStart"/>
-            <w:proofErr w:type="gramStart"/>
-            <w:r>
-              <w:t>false</w:t>
-            </w:r>
-            <w:r>
-              <w:t>,combustible</w:t>
-            </w:r>
-            <w:proofErr w:type="spellEnd"/>
-            <w:proofErr w:type="gramEnd"/>
-            <w:r>
-              <w:t>=</w:t>
+              <w:t>true/false</w:t>
+            </w:r>
+            <w:r>
+              <w:t>,</w:t>
+            </w:r>
+            <w:r>
+              <w:t xml:space="preserve"> </w:t>
+            </w:r>
+            <w:r>
+              <w:t>combustible=</w:t>
             </w:r>
             <w:proofErr w:type="spellStart"/>
             <w:r>
@@ -3256,14 +3257,12 @@
                 <w:u w:val="single"/>
               </w:rPr>
             </w:pPr>
-            <w:proofErr w:type="spellStart"/>
             <w:r>
               <w:rPr>
                 <w:u w:val="single"/>
               </w:rPr>
               <w:t>NullPointerException</w:t>
             </w:r>
-            <w:proofErr w:type="spellEnd"/>
           </w:p>
         </w:tc>
       </w:tr>
@@ -3306,20 +3305,24 @@
             </w:r>
             <w:proofErr w:type="spellEnd"/>
             <w:r>
-              <w:t>=</w:t>
-            </w:r>
-            <w:proofErr w:type="spellStart"/>
+              <w:t>=true,</w:t>
+            </w:r>
+            <w:r>
+              <w:t xml:space="preserve"> </w:t>
+            </w:r>
+            <w:r>
+              <w:t>combustible</w:t>
+            </w:r>
             <w:proofErr w:type="gramStart"/>
             <w:r>
-              <w:t>true,combustible</w:t>
-            </w:r>
-            <w:proofErr w:type="spellEnd"/>
+              <w:t>=”</w:t>
+            </w:r>
+            <w:r>
+              <w:t>Gasóleo</w:t>
+            </w:r>
             <w:proofErr w:type="gramEnd"/>
             <w:r>
-              <w:t>=”</w:t>
-            </w:r>
-            <w:r>
-              <w:t>Gasóleo A</w:t>
+              <w:t xml:space="preserve"> A</w:t>
             </w:r>
             <w:r>
               <w:t>”)</w:t>
@@ -3385,11 +3388,9 @@
             <w:r>
               <w:t>=</w:t>
             </w:r>
-            <w:proofErr w:type="gramStart"/>
-            <w:r>
-              <w:t>false ,combustible</w:t>
-            </w:r>
-            <w:proofErr w:type="gramEnd"/>
+            <w:r>
+              <w:t>false, combustible</w:t>
+            </w:r>
             <w:r>
               <w:t>=”</w:t>
             </w:r>
@@ -3466,20 +3467,24 @@
             </w:r>
             <w:proofErr w:type="spellEnd"/>
             <w:r>
-              <w:t>=</w:t>
-            </w:r>
-            <w:proofErr w:type="spellStart"/>
+              <w:t>=true,</w:t>
+            </w:r>
+            <w:r>
+              <w:t xml:space="preserve"> </w:t>
+            </w:r>
+            <w:r>
+              <w:t>combustible</w:t>
+            </w:r>
             <w:proofErr w:type="gramStart"/>
             <w:r>
-              <w:t>true,combustible</w:t>
-            </w:r>
-            <w:proofErr w:type="spellEnd"/>
+              <w:t>=”</w:t>
+            </w:r>
+            <w:r>
+              <w:t>Gasolina</w:t>
+            </w:r>
             <w:proofErr w:type="gramEnd"/>
             <w:r>
-              <w:t>=”</w:t>
-            </w:r>
-            <w:r>
-              <w:t>Gasolina 98</w:t>
+              <w:t xml:space="preserve"> 98</w:t>
             </w:r>
             <w:r>
               <w:t>”)</w:t>
@@ -3545,16 +3550,16 @@
             <w:r>
               <w:t>=</w:t>
             </w:r>
+            <w:r>
+              <w:t>false, combustible</w:t>
+            </w:r>
             <w:proofErr w:type="gramStart"/>
             <w:r>
-              <w:t>false ,combustible</w:t>
+              <w:t>=”Gasolina</w:t>
             </w:r>
             <w:proofErr w:type="gramEnd"/>
             <w:r>
-              <w:t>=”</w:t>
-            </w:r>
-            <w:r>
-              <w:t>Gasolina 98</w:t>
+              <w:t xml:space="preserve"> 98</w:t>
             </w:r>
             <w:r>
               <w:t>”)</w:t>
@@ -3623,20 +3628,24 @@
             </w:r>
             <w:proofErr w:type="spellEnd"/>
             <w:r>
-              <w:t>=</w:t>
-            </w:r>
-            <w:proofErr w:type="spellStart"/>
+              <w:t>=true,</w:t>
+            </w:r>
+            <w:r>
+              <w:t xml:space="preserve"> </w:t>
+            </w:r>
+            <w:r>
+              <w:t>combustible</w:t>
+            </w:r>
             <w:proofErr w:type="gramStart"/>
             <w:r>
-              <w:t>true,combustible</w:t>
-            </w:r>
-            <w:proofErr w:type="spellEnd"/>
+              <w:t>=”</w:t>
+            </w:r>
+            <w:r>
+              <w:t>Gasolina</w:t>
+            </w:r>
             <w:proofErr w:type="gramEnd"/>
             <w:r>
-              <w:t>=”</w:t>
-            </w:r>
-            <w:r>
-              <w:t>Gasolina 95</w:t>
+              <w:t xml:space="preserve"> 95</w:t>
             </w:r>
             <w:r>
               <w:t>”)</w:t>
@@ -3705,11 +3714,9 @@
             <w:r>
               <w:t>=</w:t>
             </w:r>
-            <w:proofErr w:type="gramStart"/>
-            <w:r>
-              <w:t>false ,combustible</w:t>
-            </w:r>
-            <w:proofErr w:type="gramEnd"/>
+            <w:r>
+              <w:t>false, combustible</w:t>
+            </w:r>
             <w:r>
               <w:t>=”</w:t>
             </w:r>
@@ -3786,21 +3793,22 @@
             </w:r>
             <w:proofErr w:type="spellEnd"/>
             <w:r>
-              <w:t>=</w:t>
-            </w:r>
-            <w:proofErr w:type="spellStart"/>
+              <w:t>=true,</w:t>
+            </w:r>
+            <w:r>
+              <w:t xml:space="preserve"> </w:t>
+            </w:r>
+            <w:r>
+              <w:t>combustible</w:t>
+            </w:r>
             <w:proofErr w:type="gramStart"/>
             <w:r>
-              <w:t>true,combustible</w:t>
-            </w:r>
-            <w:proofErr w:type="spellEnd"/>
+              <w:t>=”</w:t>
+            </w:r>
+            <w:r>
+              <w:t>Biodiésel</w:t>
+            </w:r>
             <w:proofErr w:type="gramEnd"/>
-            <w:r>
-              <w:t>=”</w:t>
-            </w:r>
-            <w:r>
-              <w:t>Biodiésel</w:t>
-            </w:r>
             <w:r>
               <w:t>”)</w:t>
             </w:r>
@@ -3868,11 +3876,9 @@
             <w:r>
               <w:t>=</w:t>
             </w:r>
-            <w:proofErr w:type="gramStart"/>
-            <w:r>
-              <w:t>false ,combustible</w:t>
-            </w:r>
-            <w:proofErr w:type="gramEnd"/>
+            <w:r>
+              <w:t>false, combustible</w:t>
+            </w:r>
             <w:r>
               <w:t>=”</w:t>
             </w:r>
@@ -3946,20 +3952,24 @@
             </w:r>
             <w:proofErr w:type="spellEnd"/>
             <w:r>
-              <w:t>=</w:t>
-            </w:r>
-            <w:proofErr w:type="spellStart"/>
+              <w:t>=true,</w:t>
+            </w:r>
+            <w:r>
+              <w:t xml:space="preserve"> </w:t>
+            </w:r>
+            <w:r>
+              <w:t>combustible</w:t>
+            </w:r>
             <w:proofErr w:type="gramStart"/>
             <w:r>
-              <w:t>true,combustible</w:t>
-            </w:r>
-            <w:proofErr w:type="spellEnd"/>
+              <w:t>=”</w:t>
+            </w:r>
+            <w:r>
+              <w:t>Gasóleo</w:t>
+            </w:r>
             <w:proofErr w:type="gramEnd"/>
             <w:r>
-              <w:t>=”</w:t>
-            </w:r>
-            <w:r>
-              <w:t>Gasóleo Premium</w:t>
+              <w:t xml:space="preserve"> Premium</w:t>
             </w:r>
             <w:r>
               <w:t>”)</w:t>
@@ -4025,16 +4035,19 @@
             <w:r>
               <w:t>=</w:t>
             </w:r>
+            <w:r>
+              <w:t>false, combustible</w:t>
+            </w:r>
             <w:proofErr w:type="gramStart"/>
             <w:r>
-              <w:t>false ,combustible</w:t>
+              <w:t>=”</w:t>
+            </w:r>
+            <w:r>
+              <w:t>Gasóleo</w:t>
             </w:r>
             <w:proofErr w:type="gramEnd"/>
             <w:r>
-              <w:t>=”</w:t>
-            </w:r>
-            <w:r>
-              <w:t xml:space="preserve"> Gasóleo Premium</w:t>
+              <w:t xml:space="preserve"> Premium</w:t>
             </w:r>
             <w:r>
               <w:t>”)</w:t>
@@ -4163,14 +4176,27 @@
       <w:r>
         <w:t xml:space="preserve">Tabla </w:t>
       </w:r>
-      <w:fldSimple w:instr=" SEQ Tabla \* ARABIC ">
-        <w:r>
-          <w:rPr>
-            <w:noProof/>
-          </w:rPr>
-          <w:t>4</w:t>
-        </w:r>
-      </w:fldSimple>
+      <w:r>
+        <w:fldChar w:fldCharType="begin"/>
+      </w:r>
+      <w:r>
+        <w:instrText xml:space="preserve"> SEQ Tabla \* ARABIC </w:instrText>
+      </w:r>
+      <w:r>
+        <w:fldChar w:fldCharType="separate"/>
+      </w:r>
+      <w:r>
+        <w:rPr>
+          <w:noProof/>
+        </w:rPr>
+        <w:t>4</w:t>
+      </w:r>
+      <w:r>
+        <w:rPr>
+          <w:noProof/>
+        </w:rPr>
+        <w:fldChar w:fldCharType="end"/>
+      </w:r>
       <w:r>
         <w:t xml:space="preserve">. Pruebas de </w:t>
       </w:r>
@@ -4265,7 +4291,6 @@
               <w:jc w:val="both"/>
             </w:pPr>
             <w:r>
-              <w:lastRenderedPageBreak/>
               <w:t>UT.</w:t>
             </w:r>
             <w:r>
@@ -4299,15 +4324,19 @@
               <w:t>=</w:t>
             </w:r>
             <w:proofErr w:type="spellStart"/>
-            <w:proofErr w:type="gramStart"/>
-            <w:r>
-              <w:t>null,</w:t>
+            <w:r>
+              <w:t>null</w:t>
+            </w:r>
+            <w:proofErr w:type="spellEnd"/>
+            <w:r>
+              <w:t>,</w:t>
+            </w:r>
+            <w:r>
+              <w:t xml:space="preserve"> </w:t>
             </w:r>
             <w:r>
               <w:t>gasolinera</w:t>
             </w:r>
-            <w:proofErr w:type="spellEnd"/>
-            <w:proofErr w:type="gramEnd"/>
             <w:r>
               <w:t>=</w:t>
             </w:r>
@@ -4334,14 +4363,12 @@
                 <w:u w:val="single"/>
               </w:rPr>
             </w:pPr>
-            <w:proofErr w:type="spellStart"/>
             <w:r>
               <w:rPr>
                 <w:u w:val="single"/>
               </w:rPr>
               <w:t>NullPointerException</w:t>
             </w:r>
-            <w:proofErr w:type="spellEnd"/>
           </w:p>
         </w:tc>
       </w:tr>

</xml_diff>

<commit_message>
Modificado el criterio de aceptación 05 del plan de pruebas
</commit_message>
<xml_diff>
--- a/Docs/Test Plans/US398771-OrdenarGasolinerasPrecio-TestPlan.docx
+++ b/Docs/Test Plans/US398771-OrdenarGasolinerasPrecio-TestPlan.docx
@@ -1,6 +1,6 @@
 
 <file path=word/document.xml><?xml version="1.0" encoding="utf-8"?>
-<w:document xmlns:wpc="http://schemas.microsoft.com/office/word/2010/wordprocessingCanvas" xmlns:mo="http://schemas.microsoft.com/office/mac/office/2008/main" xmlns:mc="http://schemas.openxmlformats.org/markup-compatibility/2006" xmlns:mv="urn:schemas-microsoft-com:mac:vml" xmlns:o="urn:schemas-microsoft-com:office:office" xmlns:r="http://schemas.openxmlformats.org/officeDocument/2006/relationships" xmlns:m="http://schemas.openxmlformats.org/officeDocument/2006/math" xmlns:v="urn:schemas-microsoft-com:vml" xmlns:wp14="http://schemas.microsoft.com/office/word/2010/wordprocessingDrawing" xmlns:wp="http://schemas.openxmlformats.org/drawingml/2006/wordprocessingDrawing" xmlns:w10="urn:schemas-microsoft-com:office:word" xmlns:w="http://schemas.openxmlformats.org/wordprocessingml/2006/main" xmlns:w14="http://schemas.microsoft.com/office/word/2010/wordml" xmlns:w15="http://schemas.microsoft.com/office/word/2012/wordml" xmlns:wpg="http://schemas.microsoft.com/office/word/2010/wordprocessingGroup" xmlns:wpi="http://schemas.microsoft.com/office/word/2010/wordprocessingInk" xmlns:wne="http://schemas.microsoft.com/office/word/2006/wordml" xmlns:wps="http://schemas.microsoft.com/office/word/2010/wordprocessingShape" mc:Ignorable="w14 w15 wp14">
+<w:document xmlns:wpc="http://schemas.microsoft.com/office/word/2010/wordprocessingCanvas" xmlns:cx="http://schemas.microsoft.com/office/drawing/2014/chartex" xmlns:cx1="http://schemas.microsoft.com/office/drawing/2015/9/8/chartex" xmlns:cx2="http://schemas.microsoft.com/office/drawing/2015/10/21/chartex" xmlns:cx3="http://schemas.microsoft.com/office/drawing/2016/5/9/chartex" xmlns:cx4="http://schemas.microsoft.com/office/drawing/2016/5/10/chartex" xmlns:cx5="http://schemas.microsoft.com/office/drawing/2016/5/11/chartex" xmlns:cx6="http://schemas.microsoft.com/office/drawing/2016/5/12/chartex" xmlns:cx7="http://schemas.microsoft.com/office/drawing/2016/5/13/chartex" xmlns:cx8="http://schemas.microsoft.com/office/drawing/2016/5/14/chartex" xmlns:mc="http://schemas.openxmlformats.org/markup-compatibility/2006" xmlns:aink="http://schemas.microsoft.com/office/drawing/2016/ink" xmlns:am3d="http://schemas.microsoft.com/office/drawing/2017/model3d" xmlns:o="urn:schemas-microsoft-com:office:office" xmlns:r="http://schemas.openxmlformats.org/officeDocument/2006/relationships" xmlns:m="http://schemas.openxmlformats.org/officeDocument/2006/math" xmlns:v="urn:schemas-microsoft-com:vml" xmlns:wp14="http://schemas.microsoft.com/office/word/2010/wordprocessingDrawing" xmlns:wp="http://schemas.openxmlformats.org/drawingml/2006/wordprocessingDrawing" xmlns:w10="urn:schemas-microsoft-com:office:word" xmlns:w="http://schemas.openxmlformats.org/wordprocessingml/2006/main" xmlns:w14="http://schemas.microsoft.com/office/word/2010/wordml" xmlns:w15="http://schemas.microsoft.com/office/word/2012/wordml" xmlns:w16cex="http://schemas.microsoft.com/office/word/2018/wordml/cex" xmlns:w16cid="http://schemas.microsoft.com/office/word/2016/wordml/cid" xmlns:w16="http://schemas.microsoft.com/office/word/2018/wordml" xmlns:w16se="http://schemas.microsoft.com/office/word/2015/wordml/symex" xmlns:wpg="http://schemas.microsoft.com/office/word/2010/wordprocessingGroup" xmlns:wpi="http://schemas.microsoft.com/office/word/2010/wordprocessingInk" xmlns:wne="http://schemas.microsoft.com/office/word/2006/wordml" xmlns:wps="http://schemas.microsoft.com/office/word/2010/wordprocessingShape" mc:Ignorable="w14 w15 w16se w16cid w16 w16cex wp14">
   <w:body>
     <w:p>
       <w:pPr>
@@ -1232,7 +1232,19 @@
           <w:szCs w:val="18"/>
           <w:lang w:eastAsia="es-ES"/>
         </w:rPr>
-        <w:t xml:space="preserve"> Precio de combustible Erróneo</w:t>
+        <w:t xml:space="preserve"> </w:t>
+      </w:r>
+      <w:r>
+        <w:rPr>
+          <w:rFonts w:ascii="Tahoma" w:eastAsia="Times New Roman" w:hAnsi="Tahoma" w:cs="Tahoma"/>
+          <w:b/>
+          <w:bCs/>
+          <w:color w:val="393939"/>
+          <w:sz w:val="18"/>
+          <w:szCs w:val="18"/>
+          <w:lang w:eastAsia="es-ES"/>
+        </w:rPr>
+        <w:t>Dato de gasolinera erróneo</w:t>
       </w:r>
     </w:p>
     <w:p>
@@ -1278,7 +1290,27 @@
           <w:szCs w:val="18"/>
           <w:lang w:eastAsia="es-ES"/>
         </w:rPr>
-        <w:t>2. El sistema detecta una o varias gasolineras con un precio erróneo, por ejemplo, un precio negativo.</w:t>
+        <w:t xml:space="preserve">2. El sistema detecta una o varias gasolineras con un </w:t>
+      </w:r>
+      <w:r>
+        <w:rPr>
+          <w:rFonts w:ascii="Tahoma" w:eastAsia="Times New Roman" w:hAnsi="Tahoma" w:cs="Tahoma"/>
+          <w:color w:val="393939"/>
+          <w:sz w:val="18"/>
+          <w:szCs w:val="18"/>
+          <w:lang w:eastAsia="es-ES"/>
+        </w:rPr>
+        <w:t>campo</w:t>
+      </w:r>
+      <w:r>
+        <w:rPr>
+          <w:rFonts w:ascii="Tahoma" w:eastAsia="Times New Roman" w:hAnsi="Tahoma" w:cs="Tahoma"/>
+          <w:color w:val="393939"/>
+          <w:sz w:val="18"/>
+          <w:szCs w:val="18"/>
+          <w:lang w:eastAsia="es-ES"/>
+        </w:rPr>
+        <w:t xml:space="preserve"> erróneo, por ejemplo, un precio negativo.</w:t>
       </w:r>
     </w:p>
     <w:p>
@@ -1880,14 +1912,27 @@
       <w:r>
         <w:t xml:space="preserve">Tabla </w:t>
       </w:r>
-      <w:fldSimple w:instr=" SEQ Tabla \* ARABIC ">
-        <w:r>
-          <w:rPr>
-            <w:noProof/>
-          </w:rPr>
-          <w:t>1</w:t>
-        </w:r>
-      </w:fldSimple>
+      <w:r>
+        <w:fldChar w:fldCharType="begin"/>
+      </w:r>
+      <w:r>
+        <w:instrText xml:space="preserve"> SEQ Tabla \* ARABIC </w:instrText>
+      </w:r>
+      <w:r>
+        <w:fldChar w:fldCharType="separate"/>
+      </w:r>
+      <w:r>
+        <w:rPr>
+          <w:noProof/>
+        </w:rPr>
+        <w:t>1</w:t>
+      </w:r>
+      <w:r>
+        <w:rPr>
+          <w:noProof/>
+        </w:rPr>
+        <w:fldChar w:fldCharType="end"/>
+      </w:r>
       <w:r>
         <w:t>. Casos de prueba de aceptación</w:t>
       </w:r>
@@ -2637,22 +2682,33 @@
       <w:r>
         <w:t xml:space="preserve">Tabla </w:t>
       </w:r>
-      <w:fldSimple w:instr=" SEQ Tabla \* ARABIC ">
-        <w:r>
-          <w:rPr>
-            <w:noProof/>
-          </w:rPr>
-          <w:t>2</w:t>
-        </w:r>
-      </w:fldSimple>
+      <w:r>
+        <w:fldChar w:fldCharType="begin"/>
+      </w:r>
+      <w:r>
+        <w:instrText xml:space="preserve"> SEQ Tabla \* ARABIC </w:instrText>
+      </w:r>
+      <w:r>
+        <w:fldChar w:fldCharType="separate"/>
+      </w:r>
+      <w:r>
+        <w:rPr>
+          <w:noProof/>
+        </w:rPr>
+        <w:t>2</w:t>
+      </w:r>
+      <w:r>
+        <w:rPr>
+          <w:noProof/>
+        </w:rPr>
+        <w:fldChar w:fldCharType="end"/>
+      </w:r>
       <w:r>
         <w:t>. Pruebas de interfaz</w:t>
       </w:r>
       <w:r>
         <w:t xml:space="preserve"> de usuario</w:t>
       </w:r>
-      <w:bookmarkStart w:id="0" w:name="_GoBack"/>
-      <w:bookmarkEnd w:id="0"/>
     </w:p>
     <w:p>
       <w:pPr>
@@ -3778,14 +3834,27 @@
       <w:r>
         <w:t xml:space="preserve">Tabla </w:t>
       </w:r>
-      <w:fldSimple w:instr=" SEQ Tabla \* ARABIC ">
-        <w:r>
-          <w:rPr>
-            <w:noProof/>
-          </w:rPr>
-          <w:t>3</w:t>
-        </w:r>
-      </w:fldSimple>
+      <w:r>
+        <w:fldChar w:fldCharType="begin"/>
+      </w:r>
+      <w:r>
+        <w:instrText xml:space="preserve"> SEQ Tabla \* ARABIC </w:instrText>
+      </w:r>
+      <w:r>
+        <w:fldChar w:fldCharType="separate"/>
+      </w:r>
+      <w:r>
+        <w:rPr>
+          <w:noProof/>
+        </w:rPr>
+        <w:t>3</w:t>
+      </w:r>
+      <w:r>
+        <w:rPr>
+          <w:noProof/>
+        </w:rPr>
+        <w:fldChar w:fldCharType="end"/>
+      </w:r>
       <w:r>
         <w:t>. Pruebas de ordenarGasolineras</w:t>
       </w:r>
@@ -4449,14 +4518,27 @@
       <w:r>
         <w:t xml:space="preserve">Tabla </w:t>
       </w:r>
-      <w:fldSimple w:instr=" SEQ Tabla \* ARABIC ">
-        <w:r>
-          <w:rPr>
-            <w:noProof/>
-          </w:rPr>
-          <w:t>4</w:t>
-        </w:r>
-      </w:fldSimple>
+      <w:r>
+        <w:fldChar w:fldCharType="begin"/>
+      </w:r>
+      <w:r>
+        <w:instrText xml:space="preserve"> SEQ Tabla \* ARABIC </w:instrText>
+      </w:r>
+      <w:r>
+        <w:fldChar w:fldCharType="separate"/>
+      </w:r>
+      <w:r>
+        <w:rPr>
+          <w:noProof/>
+        </w:rPr>
+        <w:t>4</w:t>
+      </w:r>
+      <w:r>
+        <w:rPr>
+          <w:noProof/>
+        </w:rPr>
+        <w:fldChar w:fldCharType="end"/>
+      </w:r>
       <w:r>
         <w:t>. Pruebas de getPrecioGasolinera()</w:t>
       </w:r>
@@ -4476,7 +4558,7 @@
 </file>
 
 <file path=word/endnotes.xml><?xml version="1.0" encoding="utf-8"?>
-<w:endnotes xmlns:wpc="http://schemas.microsoft.com/office/word/2010/wordprocessingCanvas" xmlns:mo="http://schemas.microsoft.com/office/mac/office/2008/main" xmlns:mc="http://schemas.openxmlformats.org/markup-compatibility/2006" xmlns:mv="urn:schemas-microsoft-com:mac:vml" xmlns:o="urn:schemas-microsoft-com:office:office" xmlns:r="http://schemas.openxmlformats.org/officeDocument/2006/relationships" xmlns:m="http://schemas.openxmlformats.org/officeDocument/2006/math" xmlns:v="urn:schemas-microsoft-com:vml" xmlns:wp14="http://schemas.microsoft.com/office/word/2010/wordprocessingDrawing" xmlns:wp="http://schemas.openxmlformats.org/drawingml/2006/wordprocessingDrawing" xmlns:w10="urn:schemas-microsoft-com:office:word" xmlns:w="http://schemas.openxmlformats.org/wordprocessingml/2006/main" xmlns:w14="http://schemas.microsoft.com/office/word/2010/wordml" xmlns:w15="http://schemas.microsoft.com/office/word/2012/wordml" xmlns:wpg="http://schemas.microsoft.com/office/word/2010/wordprocessingGroup" xmlns:wpi="http://schemas.microsoft.com/office/word/2010/wordprocessingInk" xmlns:wne="http://schemas.microsoft.com/office/word/2006/wordml" xmlns:wps="http://schemas.microsoft.com/office/word/2010/wordprocessingShape" mc:Ignorable="w14 w15 wp14">
+<w:endnotes xmlns:wpc="http://schemas.microsoft.com/office/word/2010/wordprocessingCanvas" xmlns:cx="http://schemas.microsoft.com/office/drawing/2014/chartex" xmlns:cx1="http://schemas.microsoft.com/office/drawing/2015/9/8/chartex" xmlns:cx2="http://schemas.microsoft.com/office/drawing/2015/10/21/chartex" xmlns:cx3="http://schemas.microsoft.com/office/drawing/2016/5/9/chartex" xmlns:cx4="http://schemas.microsoft.com/office/drawing/2016/5/10/chartex" xmlns:cx5="http://schemas.microsoft.com/office/drawing/2016/5/11/chartex" xmlns:cx6="http://schemas.microsoft.com/office/drawing/2016/5/12/chartex" xmlns:cx7="http://schemas.microsoft.com/office/drawing/2016/5/13/chartex" xmlns:cx8="http://schemas.microsoft.com/office/drawing/2016/5/14/chartex" xmlns:mc="http://schemas.openxmlformats.org/markup-compatibility/2006" xmlns:aink="http://schemas.microsoft.com/office/drawing/2016/ink" xmlns:am3d="http://schemas.microsoft.com/office/drawing/2017/model3d" xmlns:o="urn:schemas-microsoft-com:office:office" xmlns:r="http://schemas.openxmlformats.org/officeDocument/2006/relationships" xmlns:m="http://schemas.openxmlformats.org/officeDocument/2006/math" xmlns:v="urn:schemas-microsoft-com:vml" xmlns:wp14="http://schemas.microsoft.com/office/word/2010/wordprocessingDrawing" xmlns:wp="http://schemas.openxmlformats.org/drawingml/2006/wordprocessingDrawing" xmlns:w10="urn:schemas-microsoft-com:office:word" xmlns:w="http://schemas.openxmlformats.org/wordprocessingml/2006/main" xmlns:w14="http://schemas.microsoft.com/office/word/2010/wordml" xmlns:w15="http://schemas.microsoft.com/office/word/2012/wordml" xmlns:w16cex="http://schemas.microsoft.com/office/word/2018/wordml/cex" xmlns:w16cid="http://schemas.microsoft.com/office/word/2016/wordml/cid" xmlns:w16="http://schemas.microsoft.com/office/word/2018/wordml" xmlns:w16se="http://schemas.microsoft.com/office/word/2015/wordml/symex" xmlns:wpg="http://schemas.microsoft.com/office/word/2010/wordprocessingGroup" xmlns:wpi="http://schemas.microsoft.com/office/word/2010/wordprocessingInk" xmlns:wne="http://schemas.microsoft.com/office/word/2006/wordml" xmlns:wps="http://schemas.microsoft.com/office/word/2010/wordprocessingShape" mc:Ignorable="w14 w15 w16se w16cid w16 w16cex wp14">
   <w:endnote w:type="separator" w:id="-1">
     <w:p>
       <w:pPr>
@@ -4501,7 +4583,7 @@
 </file>
 
 <file path=word/footer1.xml><?xml version="1.0" encoding="utf-8"?>
-<w:ftr xmlns:wpc="http://schemas.microsoft.com/office/word/2010/wordprocessingCanvas" xmlns:mo="http://schemas.microsoft.com/office/mac/office/2008/main" xmlns:mc="http://schemas.openxmlformats.org/markup-compatibility/2006" xmlns:mv="urn:schemas-microsoft-com:mac:vml" xmlns:o="urn:schemas-microsoft-com:office:office" xmlns:r="http://schemas.openxmlformats.org/officeDocument/2006/relationships" xmlns:m="http://schemas.openxmlformats.org/officeDocument/2006/math" xmlns:v="urn:schemas-microsoft-com:vml" xmlns:wp14="http://schemas.microsoft.com/office/word/2010/wordprocessingDrawing" xmlns:wp="http://schemas.openxmlformats.org/drawingml/2006/wordprocessingDrawing" xmlns:w10="urn:schemas-microsoft-com:office:word" xmlns:w="http://schemas.openxmlformats.org/wordprocessingml/2006/main" xmlns:w14="http://schemas.microsoft.com/office/word/2010/wordml" xmlns:w15="http://schemas.microsoft.com/office/word/2012/wordml" xmlns:wpg="http://schemas.microsoft.com/office/word/2010/wordprocessingGroup" xmlns:wpi="http://schemas.microsoft.com/office/word/2010/wordprocessingInk" xmlns:wne="http://schemas.microsoft.com/office/word/2006/wordml" xmlns:wps="http://schemas.microsoft.com/office/word/2010/wordprocessingShape" mc:Ignorable="w14 w15 wp14">
+<w:ftr xmlns:wpc="http://schemas.microsoft.com/office/word/2010/wordprocessingCanvas" xmlns:cx="http://schemas.microsoft.com/office/drawing/2014/chartex" xmlns:cx1="http://schemas.microsoft.com/office/drawing/2015/9/8/chartex" xmlns:cx2="http://schemas.microsoft.com/office/drawing/2015/10/21/chartex" xmlns:cx3="http://schemas.microsoft.com/office/drawing/2016/5/9/chartex" xmlns:cx4="http://schemas.microsoft.com/office/drawing/2016/5/10/chartex" xmlns:cx5="http://schemas.microsoft.com/office/drawing/2016/5/11/chartex" xmlns:cx6="http://schemas.microsoft.com/office/drawing/2016/5/12/chartex" xmlns:cx7="http://schemas.microsoft.com/office/drawing/2016/5/13/chartex" xmlns:cx8="http://schemas.microsoft.com/office/drawing/2016/5/14/chartex" xmlns:mc="http://schemas.openxmlformats.org/markup-compatibility/2006" xmlns:aink="http://schemas.microsoft.com/office/drawing/2016/ink" xmlns:am3d="http://schemas.microsoft.com/office/drawing/2017/model3d" xmlns:o="urn:schemas-microsoft-com:office:office" xmlns:r="http://schemas.openxmlformats.org/officeDocument/2006/relationships" xmlns:m="http://schemas.openxmlformats.org/officeDocument/2006/math" xmlns:v="urn:schemas-microsoft-com:vml" xmlns:wp14="http://schemas.microsoft.com/office/word/2010/wordprocessingDrawing" xmlns:wp="http://schemas.openxmlformats.org/drawingml/2006/wordprocessingDrawing" xmlns:w10="urn:schemas-microsoft-com:office:word" xmlns:w="http://schemas.openxmlformats.org/wordprocessingml/2006/main" xmlns:w14="http://schemas.microsoft.com/office/word/2010/wordml" xmlns:w15="http://schemas.microsoft.com/office/word/2012/wordml" xmlns:w16cex="http://schemas.microsoft.com/office/word/2018/wordml/cex" xmlns:w16cid="http://schemas.microsoft.com/office/word/2016/wordml/cid" xmlns:w16="http://schemas.microsoft.com/office/word/2018/wordml" xmlns:w16se="http://schemas.microsoft.com/office/word/2015/wordml/symex" xmlns:wpg="http://schemas.microsoft.com/office/word/2010/wordprocessingGroup" xmlns:wpi="http://schemas.microsoft.com/office/word/2010/wordprocessingInk" xmlns:wne="http://schemas.microsoft.com/office/word/2006/wordml" xmlns:wps="http://schemas.microsoft.com/office/word/2010/wordprocessingShape" mc:Ignorable="w14 w15 w16se w16cid w16 w16cex wp14">
   <w:p>
     <w:pPr>
       <w:pStyle w:val="Piedepgina"/>
@@ -4557,7 +4639,7 @@
 </file>
 
 <file path=word/footer2.xml><?xml version="1.0" encoding="utf-8"?>
-<w:ftr xmlns:wpc="http://schemas.microsoft.com/office/word/2010/wordprocessingCanvas" xmlns:mo="http://schemas.microsoft.com/office/mac/office/2008/main" xmlns:mc="http://schemas.openxmlformats.org/markup-compatibility/2006" xmlns:mv="urn:schemas-microsoft-com:mac:vml" xmlns:o="urn:schemas-microsoft-com:office:office" xmlns:r="http://schemas.openxmlformats.org/officeDocument/2006/relationships" xmlns:m="http://schemas.openxmlformats.org/officeDocument/2006/math" xmlns:v="urn:schemas-microsoft-com:vml" xmlns:wp14="http://schemas.microsoft.com/office/word/2010/wordprocessingDrawing" xmlns:wp="http://schemas.openxmlformats.org/drawingml/2006/wordprocessingDrawing" xmlns:w10="urn:schemas-microsoft-com:office:word" xmlns:w="http://schemas.openxmlformats.org/wordprocessingml/2006/main" xmlns:w14="http://schemas.microsoft.com/office/word/2010/wordml" xmlns:w15="http://schemas.microsoft.com/office/word/2012/wordml" xmlns:wpg="http://schemas.microsoft.com/office/word/2010/wordprocessingGroup" xmlns:wpi="http://schemas.microsoft.com/office/word/2010/wordprocessingInk" xmlns:wne="http://schemas.microsoft.com/office/word/2006/wordml" xmlns:wps="http://schemas.microsoft.com/office/word/2010/wordprocessingShape" mc:Ignorable="w14 w15 wp14">
+<w:ftr xmlns:wpc="http://schemas.microsoft.com/office/word/2010/wordprocessingCanvas" xmlns:cx="http://schemas.microsoft.com/office/drawing/2014/chartex" xmlns:cx1="http://schemas.microsoft.com/office/drawing/2015/9/8/chartex" xmlns:cx2="http://schemas.microsoft.com/office/drawing/2015/10/21/chartex" xmlns:cx3="http://schemas.microsoft.com/office/drawing/2016/5/9/chartex" xmlns:cx4="http://schemas.microsoft.com/office/drawing/2016/5/10/chartex" xmlns:cx5="http://schemas.microsoft.com/office/drawing/2016/5/11/chartex" xmlns:cx6="http://schemas.microsoft.com/office/drawing/2016/5/12/chartex" xmlns:cx7="http://schemas.microsoft.com/office/drawing/2016/5/13/chartex" xmlns:cx8="http://schemas.microsoft.com/office/drawing/2016/5/14/chartex" xmlns:mc="http://schemas.openxmlformats.org/markup-compatibility/2006" xmlns:aink="http://schemas.microsoft.com/office/drawing/2016/ink" xmlns:am3d="http://schemas.microsoft.com/office/drawing/2017/model3d" xmlns:o="urn:schemas-microsoft-com:office:office" xmlns:r="http://schemas.openxmlformats.org/officeDocument/2006/relationships" xmlns:m="http://schemas.openxmlformats.org/officeDocument/2006/math" xmlns:v="urn:schemas-microsoft-com:vml" xmlns:wp14="http://schemas.microsoft.com/office/word/2010/wordprocessingDrawing" xmlns:wp="http://schemas.openxmlformats.org/drawingml/2006/wordprocessingDrawing" xmlns:w10="urn:schemas-microsoft-com:office:word" xmlns:w="http://schemas.openxmlformats.org/wordprocessingml/2006/main" xmlns:w14="http://schemas.microsoft.com/office/word/2010/wordml" xmlns:w15="http://schemas.microsoft.com/office/word/2012/wordml" xmlns:w16cex="http://schemas.microsoft.com/office/word/2018/wordml/cex" xmlns:w16cid="http://schemas.microsoft.com/office/word/2016/wordml/cid" xmlns:w16="http://schemas.microsoft.com/office/word/2018/wordml" xmlns:w16se="http://schemas.microsoft.com/office/word/2015/wordml/symex" xmlns:wpg="http://schemas.microsoft.com/office/word/2010/wordprocessingGroup" xmlns:wpi="http://schemas.microsoft.com/office/word/2010/wordprocessingInk" xmlns:wne="http://schemas.microsoft.com/office/word/2006/wordml" xmlns:wps="http://schemas.microsoft.com/office/word/2010/wordprocessingShape" mc:Ignorable="w14 w15 w16se w16cid w16 w16cex wp14">
   <w:p>
     <w:pPr>
       <w:pStyle w:val="Piedepgina"/>
@@ -4612,7 +4694,7 @@
 </file>
 
 <file path=word/footnotes.xml><?xml version="1.0" encoding="utf-8"?>
-<w:footnotes xmlns:wpc="http://schemas.microsoft.com/office/word/2010/wordprocessingCanvas" xmlns:mo="http://schemas.microsoft.com/office/mac/office/2008/main" xmlns:mc="http://schemas.openxmlformats.org/markup-compatibility/2006" xmlns:mv="urn:schemas-microsoft-com:mac:vml" xmlns:o="urn:schemas-microsoft-com:office:office" xmlns:r="http://schemas.openxmlformats.org/officeDocument/2006/relationships" xmlns:m="http://schemas.openxmlformats.org/officeDocument/2006/math" xmlns:v="urn:schemas-microsoft-com:vml" xmlns:wp14="http://schemas.microsoft.com/office/word/2010/wordprocessingDrawing" xmlns:wp="http://schemas.openxmlformats.org/drawingml/2006/wordprocessingDrawing" xmlns:w10="urn:schemas-microsoft-com:office:word" xmlns:w="http://schemas.openxmlformats.org/wordprocessingml/2006/main" xmlns:w14="http://schemas.microsoft.com/office/word/2010/wordml" xmlns:w15="http://schemas.microsoft.com/office/word/2012/wordml" xmlns:wpg="http://schemas.microsoft.com/office/word/2010/wordprocessingGroup" xmlns:wpi="http://schemas.microsoft.com/office/word/2010/wordprocessingInk" xmlns:wne="http://schemas.microsoft.com/office/word/2006/wordml" xmlns:wps="http://schemas.microsoft.com/office/word/2010/wordprocessingShape" mc:Ignorable="w14 w15 wp14">
+<w:footnotes xmlns:wpc="http://schemas.microsoft.com/office/word/2010/wordprocessingCanvas" xmlns:cx="http://schemas.microsoft.com/office/drawing/2014/chartex" xmlns:cx1="http://schemas.microsoft.com/office/drawing/2015/9/8/chartex" xmlns:cx2="http://schemas.microsoft.com/office/drawing/2015/10/21/chartex" xmlns:cx3="http://schemas.microsoft.com/office/drawing/2016/5/9/chartex" xmlns:cx4="http://schemas.microsoft.com/office/drawing/2016/5/10/chartex" xmlns:cx5="http://schemas.microsoft.com/office/drawing/2016/5/11/chartex" xmlns:cx6="http://schemas.microsoft.com/office/drawing/2016/5/12/chartex" xmlns:cx7="http://schemas.microsoft.com/office/drawing/2016/5/13/chartex" xmlns:cx8="http://schemas.microsoft.com/office/drawing/2016/5/14/chartex" xmlns:mc="http://schemas.openxmlformats.org/markup-compatibility/2006" xmlns:aink="http://schemas.microsoft.com/office/drawing/2016/ink" xmlns:am3d="http://schemas.microsoft.com/office/drawing/2017/model3d" xmlns:o="urn:schemas-microsoft-com:office:office" xmlns:r="http://schemas.openxmlformats.org/officeDocument/2006/relationships" xmlns:m="http://schemas.openxmlformats.org/officeDocument/2006/math" xmlns:v="urn:schemas-microsoft-com:vml" xmlns:wp14="http://schemas.microsoft.com/office/word/2010/wordprocessingDrawing" xmlns:wp="http://schemas.openxmlformats.org/drawingml/2006/wordprocessingDrawing" xmlns:w10="urn:schemas-microsoft-com:office:word" xmlns:w="http://schemas.openxmlformats.org/wordprocessingml/2006/main" xmlns:w14="http://schemas.microsoft.com/office/word/2010/wordml" xmlns:w15="http://schemas.microsoft.com/office/word/2012/wordml" xmlns:w16cex="http://schemas.microsoft.com/office/word/2018/wordml/cex" xmlns:w16cid="http://schemas.microsoft.com/office/word/2016/wordml/cid" xmlns:w16="http://schemas.microsoft.com/office/word/2018/wordml" xmlns:w16se="http://schemas.microsoft.com/office/word/2015/wordml/symex" xmlns:wpg="http://schemas.microsoft.com/office/word/2010/wordprocessingGroup" xmlns:wpi="http://schemas.microsoft.com/office/word/2010/wordprocessingInk" xmlns:wne="http://schemas.microsoft.com/office/word/2006/wordml" xmlns:wps="http://schemas.microsoft.com/office/word/2010/wordprocessingShape" mc:Ignorable="w14 w15 w16se w16cid w16 w16cex wp14">
   <w:footnote w:type="separator" w:id="-1">
     <w:p>
       <w:pPr>
@@ -4637,7 +4719,7 @@
 </file>
 
 <file path=word/header1.xml><?xml version="1.0" encoding="utf-8"?>
-<w:hdr xmlns:wpc="http://schemas.microsoft.com/office/word/2010/wordprocessingCanvas" xmlns:mo="http://schemas.microsoft.com/office/mac/office/2008/main" xmlns:mc="http://schemas.openxmlformats.org/markup-compatibility/2006" xmlns:mv="urn:schemas-microsoft-com:mac:vml" xmlns:o="urn:schemas-microsoft-com:office:office" xmlns:r="http://schemas.openxmlformats.org/officeDocument/2006/relationships" xmlns:m="http://schemas.openxmlformats.org/officeDocument/2006/math" xmlns:v="urn:schemas-microsoft-com:vml" xmlns:wp14="http://schemas.microsoft.com/office/word/2010/wordprocessingDrawing" xmlns:wp="http://schemas.openxmlformats.org/drawingml/2006/wordprocessingDrawing" xmlns:w10="urn:schemas-microsoft-com:office:word" xmlns:w="http://schemas.openxmlformats.org/wordprocessingml/2006/main" xmlns:w14="http://schemas.microsoft.com/office/word/2010/wordml" xmlns:w15="http://schemas.microsoft.com/office/word/2012/wordml" xmlns:wpg="http://schemas.microsoft.com/office/word/2010/wordprocessingGroup" xmlns:wpi="http://schemas.microsoft.com/office/word/2010/wordprocessingInk" xmlns:wne="http://schemas.microsoft.com/office/word/2006/wordml" xmlns:wps="http://schemas.microsoft.com/office/word/2010/wordprocessingShape" mc:Ignorable="w14 w15 wp14">
+<w:hdr xmlns:wpc="http://schemas.microsoft.com/office/word/2010/wordprocessingCanvas" xmlns:cx="http://schemas.microsoft.com/office/drawing/2014/chartex" xmlns:cx1="http://schemas.microsoft.com/office/drawing/2015/9/8/chartex" xmlns:cx2="http://schemas.microsoft.com/office/drawing/2015/10/21/chartex" xmlns:cx3="http://schemas.microsoft.com/office/drawing/2016/5/9/chartex" xmlns:cx4="http://schemas.microsoft.com/office/drawing/2016/5/10/chartex" xmlns:cx5="http://schemas.microsoft.com/office/drawing/2016/5/11/chartex" xmlns:cx6="http://schemas.microsoft.com/office/drawing/2016/5/12/chartex" xmlns:cx7="http://schemas.microsoft.com/office/drawing/2016/5/13/chartex" xmlns:cx8="http://schemas.microsoft.com/office/drawing/2016/5/14/chartex" xmlns:mc="http://schemas.openxmlformats.org/markup-compatibility/2006" xmlns:aink="http://schemas.microsoft.com/office/drawing/2016/ink" xmlns:am3d="http://schemas.microsoft.com/office/drawing/2017/model3d" xmlns:o="urn:schemas-microsoft-com:office:office" xmlns:r="http://schemas.openxmlformats.org/officeDocument/2006/relationships" xmlns:m="http://schemas.openxmlformats.org/officeDocument/2006/math" xmlns:v="urn:schemas-microsoft-com:vml" xmlns:wp14="http://schemas.microsoft.com/office/word/2010/wordprocessingDrawing" xmlns:wp="http://schemas.openxmlformats.org/drawingml/2006/wordprocessingDrawing" xmlns:w10="urn:schemas-microsoft-com:office:word" xmlns:w="http://schemas.openxmlformats.org/wordprocessingml/2006/main" xmlns:w14="http://schemas.microsoft.com/office/word/2010/wordml" xmlns:w15="http://schemas.microsoft.com/office/word/2012/wordml" xmlns:w16cex="http://schemas.microsoft.com/office/word/2018/wordml/cex" xmlns:w16cid="http://schemas.microsoft.com/office/word/2016/wordml/cid" xmlns:w16="http://schemas.microsoft.com/office/word/2018/wordml" xmlns:w16se="http://schemas.microsoft.com/office/word/2015/wordml/symex" xmlns:wpg="http://schemas.microsoft.com/office/word/2010/wordprocessingGroup" xmlns:wpi="http://schemas.microsoft.com/office/word/2010/wordprocessingInk" xmlns:wne="http://schemas.microsoft.com/office/word/2006/wordml" xmlns:wps="http://schemas.microsoft.com/office/word/2010/wordprocessingShape" mc:Ignorable="w14 w15 w16se w16cid w16 w16cex wp14">
   <w:p>
     <w:pPr>
       <w:pStyle w:val="Encabezado"/>
@@ -4653,7 +4735,7 @@
 </file>
 
 <file path=word/header2.xml><?xml version="1.0" encoding="utf-8"?>
-<w:hdr xmlns:wpc="http://schemas.microsoft.com/office/word/2010/wordprocessingCanvas" xmlns:mo="http://schemas.microsoft.com/office/mac/office/2008/main" xmlns:mc="http://schemas.openxmlformats.org/markup-compatibility/2006" xmlns:mv="urn:schemas-microsoft-com:mac:vml" xmlns:o="urn:schemas-microsoft-com:office:office" xmlns:r="http://schemas.openxmlformats.org/officeDocument/2006/relationships" xmlns:m="http://schemas.openxmlformats.org/officeDocument/2006/math" xmlns:v="urn:schemas-microsoft-com:vml" xmlns:wp14="http://schemas.microsoft.com/office/word/2010/wordprocessingDrawing" xmlns:wp="http://schemas.openxmlformats.org/drawingml/2006/wordprocessingDrawing" xmlns:w10="urn:schemas-microsoft-com:office:word" xmlns:w="http://schemas.openxmlformats.org/wordprocessingml/2006/main" xmlns:w14="http://schemas.microsoft.com/office/word/2010/wordml" xmlns:w15="http://schemas.microsoft.com/office/word/2012/wordml" xmlns:wpg="http://schemas.microsoft.com/office/word/2010/wordprocessingGroup" xmlns:wpi="http://schemas.microsoft.com/office/word/2010/wordprocessingInk" xmlns:wne="http://schemas.microsoft.com/office/word/2006/wordml" xmlns:wps="http://schemas.microsoft.com/office/word/2010/wordprocessingShape" mc:Ignorable="w14 w15 wp14">
+<w:hdr xmlns:wpc="http://schemas.microsoft.com/office/word/2010/wordprocessingCanvas" xmlns:cx="http://schemas.microsoft.com/office/drawing/2014/chartex" xmlns:cx1="http://schemas.microsoft.com/office/drawing/2015/9/8/chartex" xmlns:cx2="http://schemas.microsoft.com/office/drawing/2015/10/21/chartex" xmlns:cx3="http://schemas.microsoft.com/office/drawing/2016/5/9/chartex" xmlns:cx4="http://schemas.microsoft.com/office/drawing/2016/5/10/chartex" xmlns:cx5="http://schemas.microsoft.com/office/drawing/2016/5/11/chartex" xmlns:cx6="http://schemas.microsoft.com/office/drawing/2016/5/12/chartex" xmlns:cx7="http://schemas.microsoft.com/office/drawing/2016/5/13/chartex" xmlns:cx8="http://schemas.microsoft.com/office/drawing/2016/5/14/chartex" xmlns:mc="http://schemas.openxmlformats.org/markup-compatibility/2006" xmlns:aink="http://schemas.microsoft.com/office/drawing/2016/ink" xmlns:am3d="http://schemas.microsoft.com/office/drawing/2017/model3d" xmlns:o="urn:schemas-microsoft-com:office:office" xmlns:r="http://schemas.openxmlformats.org/officeDocument/2006/relationships" xmlns:m="http://schemas.openxmlformats.org/officeDocument/2006/math" xmlns:v="urn:schemas-microsoft-com:vml" xmlns:wp14="http://schemas.microsoft.com/office/word/2010/wordprocessingDrawing" xmlns:wp="http://schemas.openxmlformats.org/drawingml/2006/wordprocessingDrawing" xmlns:w10="urn:schemas-microsoft-com:office:word" xmlns:w="http://schemas.openxmlformats.org/wordprocessingml/2006/main" xmlns:w14="http://schemas.microsoft.com/office/word/2010/wordml" xmlns:w15="http://schemas.microsoft.com/office/word/2012/wordml" xmlns:w16cex="http://schemas.microsoft.com/office/word/2018/wordml/cex" xmlns:w16cid="http://schemas.microsoft.com/office/word/2016/wordml/cid" xmlns:w16="http://schemas.microsoft.com/office/word/2018/wordml" xmlns:w16se="http://schemas.microsoft.com/office/word/2015/wordml/symex" xmlns:wpg="http://schemas.microsoft.com/office/word/2010/wordprocessingGroup" xmlns:wpi="http://schemas.microsoft.com/office/word/2010/wordprocessingInk" xmlns:wne="http://schemas.microsoft.com/office/word/2006/wordml" xmlns:wps="http://schemas.microsoft.com/office/word/2010/wordprocessingShape" mc:Ignorable="w14 w15 w16se w16cid w16 w16cex wp14">
   <w:tbl>
     <w:tblPr>
       <w:tblW w:w="0" w:type="auto"/>
@@ -4845,8 +4927,8 @@
 </file>
 
 <file path=word/numbering.xml><?xml version="1.0" encoding="utf-8"?>
-<w:numbering xmlns:wpc="http://schemas.microsoft.com/office/word/2010/wordprocessingCanvas" xmlns:mo="http://schemas.microsoft.com/office/mac/office/2008/main" xmlns:mc="http://schemas.openxmlformats.org/markup-compatibility/2006" xmlns:mv="urn:schemas-microsoft-com:mac:vml" xmlns:o="urn:schemas-microsoft-com:office:office" xmlns:r="http://schemas.openxmlformats.org/officeDocument/2006/relationships" xmlns:m="http://schemas.openxmlformats.org/officeDocument/2006/math" xmlns:v="urn:schemas-microsoft-com:vml" xmlns:wp14="http://schemas.microsoft.com/office/word/2010/wordprocessingDrawing" xmlns:wp="http://schemas.openxmlformats.org/drawingml/2006/wordprocessingDrawing" xmlns:w10="urn:schemas-microsoft-com:office:word" xmlns:w="http://schemas.openxmlformats.org/wordprocessingml/2006/main" xmlns:w14="http://schemas.microsoft.com/office/word/2010/wordml" xmlns:w15="http://schemas.microsoft.com/office/word/2012/wordml" xmlns:wpg="http://schemas.microsoft.com/office/word/2010/wordprocessingGroup" xmlns:wpi="http://schemas.microsoft.com/office/word/2010/wordprocessingInk" xmlns:wne="http://schemas.microsoft.com/office/word/2006/wordml" xmlns:wps="http://schemas.microsoft.com/office/word/2010/wordprocessingShape" mc:Ignorable="w14 w15 wp14">
-  <w:abstractNum w:abstractNumId="0">
+<w:numbering xmlns:wpc="http://schemas.microsoft.com/office/word/2010/wordprocessingCanvas" xmlns:cx="http://schemas.microsoft.com/office/drawing/2014/chartex" xmlns:cx1="http://schemas.microsoft.com/office/drawing/2015/9/8/chartex" xmlns:cx2="http://schemas.microsoft.com/office/drawing/2015/10/21/chartex" xmlns:cx3="http://schemas.microsoft.com/office/drawing/2016/5/9/chartex" xmlns:cx4="http://schemas.microsoft.com/office/drawing/2016/5/10/chartex" xmlns:cx5="http://schemas.microsoft.com/office/drawing/2016/5/11/chartex" xmlns:cx6="http://schemas.microsoft.com/office/drawing/2016/5/12/chartex" xmlns:cx7="http://schemas.microsoft.com/office/drawing/2016/5/13/chartex" xmlns:cx8="http://schemas.microsoft.com/office/drawing/2016/5/14/chartex" xmlns:mc="http://schemas.openxmlformats.org/markup-compatibility/2006" xmlns:aink="http://schemas.microsoft.com/office/drawing/2016/ink" xmlns:am3d="http://schemas.microsoft.com/office/drawing/2017/model3d" xmlns:o="urn:schemas-microsoft-com:office:office" xmlns:r="http://schemas.openxmlformats.org/officeDocument/2006/relationships" xmlns:m="http://schemas.openxmlformats.org/officeDocument/2006/math" xmlns:v="urn:schemas-microsoft-com:vml" xmlns:wp14="http://schemas.microsoft.com/office/word/2010/wordprocessingDrawing" xmlns:wp="http://schemas.openxmlformats.org/drawingml/2006/wordprocessingDrawing" xmlns:w10="urn:schemas-microsoft-com:office:word" xmlns:w="http://schemas.openxmlformats.org/wordprocessingml/2006/main" xmlns:w14="http://schemas.microsoft.com/office/word/2010/wordml" xmlns:w15="http://schemas.microsoft.com/office/word/2012/wordml" xmlns:w16cex="http://schemas.microsoft.com/office/word/2018/wordml/cex" xmlns:w16cid="http://schemas.microsoft.com/office/word/2016/wordml/cid" xmlns:w16="http://schemas.microsoft.com/office/word/2018/wordml" xmlns:w16se="http://schemas.microsoft.com/office/word/2015/wordml/symex" xmlns:wpg="http://schemas.microsoft.com/office/word/2010/wordprocessingGroup" xmlns:wpi="http://schemas.microsoft.com/office/word/2010/wordprocessingInk" xmlns:wne="http://schemas.microsoft.com/office/word/2006/wordml" xmlns:wps="http://schemas.microsoft.com/office/word/2010/wordprocessingShape" mc:Ignorable="w14 w15 w16se w16cid w16 w16cex wp14">
+  <w:abstractNum w:abstractNumId="0" w15:restartNumberingAfterBreak="0">
     <w:nsid w:val="02024511"/>
     <w:multiLevelType w:val="hybridMultilevel"/>
     <w:tmpl w:val="5AAE57E8"/>
@@ -4935,7 +5017,7 @@
       </w:pPr>
     </w:lvl>
   </w:abstractNum>
-  <w:abstractNum w:abstractNumId="1">
+  <w:abstractNum w:abstractNumId="1" w15:restartNumberingAfterBreak="0">
     <w:nsid w:val="07D3672F"/>
     <w:multiLevelType w:val="hybridMultilevel"/>
     <w:tmpl w:val="4B7064A8"/>
@@ -5048,7 +5130,7 @@
       </w:rPr>
     </w:lvl>
   </w:abstractNum>
-  <w:abstractNum w:abstractNumId="2">
+  <w:abstractNum w:abstractNumId="2" w15:restartNumberingAfterBreak="0">
     <w:nsid w:val="091D4806"/>
     <w:multiLevelType w:val="hybridMultilevel"/>
     <w:tmpl w:val="2D8A954A"/>
@@ -5161,7 +5243,7 @@
       </w:rPr>
     </w:lvl>
   </w:abstractNum>
-  <w:abstractNum w:abstractNumId="3">
+  <w:abstractNum w:abstractNumId="3" w15:restartNumberingAfterBreak="0">
     <w:nsid w:val="0D1E650F"/>
     <w:multiLevelType w:val="hybridMultilevel"/>
     <w:tmpl w:val="56B61774"/>
@@ -5274,7 +5356,7 @@
       </w:rPr>
     </w:lvl>
   </w:abstractNum>
-  <w:abstractNum w:abstractNumId="4">
+  <w:abstractNum w:abstractNumId="4" w15:restartNumberingAfterBreak="0">
     <w:nsid w:val="16DD4F43"/>
     <w:multiLevelType w:val="hybridMultilevel"/>
     <w:tmpl w:val="F3662122"/>
@@ -5360,7 +5442,7 @@
       </w:pPr>
     </w:lvl>
   </w:abstractNum>
-  <w:abstractNum w:abstractNumId="5">
+  <w:abstractNum w:abstractNumId="5" w15:restartNumberingAfterBreak="0">
     <w:nsid w:val="172807CF"/>
     <w:multiLevelType w:val="hybridMultilevel"/>
     <w:tmpl w:val="76A61DE2"/>
@@ -5473,7 +5555,7 @@
       </w:rPr>
     </w:lvl>
   </w:abstractNum>
-  <w:abstractNum w:abstractNumId="6">
+  <w:abstractNum w:abstractNumId="6" w15:restartNumberingAfterBreak="0">
     <w:nsid w:val="1C8726BD"/>
     <w:multiLevelType w:val="hybridMultilevel"/>
     <w:tmpl w:val="54F0D6F8"/>
@@ -5562,7 +5644,7 @@
       </w:pPr>
     </w:lvl>
   </w:abstractNum>
-  <w:abstractNum w:abstractNumId="7">
+  <w:abstractNum w:abstractNumId="7" w15:restartNumberingAfterBreak="0">
     <w:nsid w:val="1EAC55A4"/>
     <w:multiLevelType w:val="hybridMultilevel"/>
     <w:tmpl w:val="862A8DA0"/>
@@ -5675,7 +5757,7 @@
       </w:rPr>
     </w:lvl>
   </w:abstractNum>
-  <w:abstractNum w:abstractNumId="8">
+  <w:abstractNum w:abstractNumId="8" w15:restartNumberingAfterBreak="0">
     <w:nsid w:val="1F245202"/>
     <w:multiLevelType w:val="hybridMultilevel"/>
     <w:tmpl w:val="B40818AC"/>
@@ -5788,7 +5870,7 @@
       </w:rPr>
     </w:lvl>
   </w:abstractNum>
-  <w:abstractNum w:abstractNumId="9">
+  <w:abstractNum w:abstractNumId="9" w15:restartNumberingAfterBreak="0">
     <w:nsid w:val="1FFA7219"/>
     <w:multiLevelType w:val="hybridMultilevel"/>
     <w:tmpl w:val="E05A717C"/>
@@ -5874,7 +5956,7 @@
       </w:pPr>
     </w:lvl>
   </w:abstractNum>
-  <w:abstractNum w:abstractNumId="10">
+  <w:abstractNum w:abstractNumId="10" w15:restartNumberingAfterBreak="0">
     <w:nsid w:val="22F71B94"/>
     <w:multiLevelType w:val="hybridMultilevel"/>
     <w:tmpl w:val="43463140"/>
@@ -5960,7 +6042,7 @@
       </w:pPr>
     </w:lvl>
   </w:abstractNum>
-  <w:abstractNum w:abstractNumId="11">
+  <w:abstractNum w:abstractNumId="11" w15:restartNumberingAfterBreak="0">
     <w:nsid w:val="26BA62B3"/>
     <w:multiLevelType w:val="hybridMultilevel"/>
     <w:tmpl w:val="A9A46EAA"/>
@@ -6049,7 +6131,7 @@
       </w:pPr>
     </w:lvl>
   </w:abstractNum>
-  <w:abstractNum w:abstractNumId="12">
+  <w:abstractNum w:abstractNumId="12" w15:restartNumberingAfterBreak="0">
     <w:nsid w:val="2B3A7D72"/>
     <w:multiLevelType w:val="hybridMultilevel"/>
     <w:tmpl w:val="C08073EE"/>
@@ -6162,7 +6244,7 @@
       </w:rPr>
     </w:lvl>
   </w:abstractNum>
-  <w:abstractNum w:abstractNumId="13">
+  <w:abstractNum w:abstractNumId="13" w15:restartNumberingAfterBreak="0">
     <w:nsid w:val="2FDC4761"/>
     <w:multiLevelType w:val="hybridMultilevel"/>
     <w:tmpl w:val="42F29BC2"/>
@@ -6275,7 +6357,7 @@
       </w:rPr>
     </w:lvl>
   </w:abstractNum>
-  <w:abstractNum w:abstractNumId="14">
+  <w:abstractNum w:abstractNumId="14" w15:restartNumberingAfterBreak="0">
     <w:nsid w:val="3CA667CB"/>
     <w:multiLevelType w:val="hybridMultilevel"/>
     <w:tmpl w:val="D7686CBC"/>
@@ -6361,7 +6443,7 @@
       </w:pPr>
     </w:lvl>
   </w:abstractNum>
-  <w:abstractNum w:abstractNumId="15">
+  <w:abstractNum w:abstractNumId="15" w15:restartNumberingAfterBreak="0">
     <w:nsid w:val="3DA10641"/>
     <w:multiLevelType w:val="hybridMultilevel"/>
     <w:tmpl w:val="BE682380"/>
@@ -6474,7 +6556,7 @@
       </w:rPr>
     </w:lvl>
   </w:abstractNum>
-  <w:abstractNum w:abstractNumId="16">
+  <w:abstractNum w:abstractNumId="16" w15:restartNumberingAfterBreak="0">
     <w:nsid w:val="4181211A"/>
     <w:multiLevelType w:val="hybridMultilevel"/>
     <w:tmpl w:val="56EE397A"/>
@@ -6560,7 +6642,7 @@
       </w:pPr>
     </w:lvl>
   </w:abstractNum>
-  <w:abstractNum w:abstractNumId="17">
+  <w:abstractNum w:abstractNumId="17" w15:restartNumberingAfterBreak="0">
     <w:nsid w:val="47D16FD4"/>
     <w:multiLevelType w:val="hybridMultilevel"/>
     <w:tmpl w:val="F3662122"/>
@@ -6646,7 +6728,7 @@
       </w:pPr>
     </w:lvl>
   </w:abstractNum>
-  <w:abstractNum w:abstractNumId="18">
+  <w:abstractNum w:abstractNumId="18" w15:restartNumberingAfterBreak="0">
     <w:nsid w:val="496D133E"/>
     <w:multiLevelType w:val="hybridMultilevel"/>
     <w:tmpl w:val="D19AB9A4"/>
@@ -6759,7 +6841,7 @@
       </w:rPr>
     </w:lvl>
   </w:abstractNum>
-  <w:abstractNum w:abstractNumId="19">
+  <w:abstractNum w:abstractNumId="19" w15:restartNumberingAfterBreak="0">
     <w:nsid w:val="4AB96AB0"/>
     <w:multiLevelType w:val="hybridMultilevel"/>
     <w:tmpl w:val="45C29AB4"/>
@@ -6845,7 +6927,7 @@
       </w:pPr>
     </w:lvl>
   </w:abstractNum>
-  <w:abstractNum w:abstractNumId="20">
+  <w:abstractNum w:abstractNumId="20" w15:restartNumberingAfterBreak="0">
     <w:nsid w:val="4F77520D"/>
     <w:multiLevelType w:val="hybridMultilevel"/>
     <w:tmpl w:val="2C4269BC"/>
@@ -6931,7 +7013,7 @@
       </w:pPr>
     </w:lvl>
   </w:abstractNum>
-  <w:abstractNum w:abstractNumId="21">
+  <w:abstractNum w:abstractNumId="21" w15:restartNumberingAfterBreak="0">
     <w:nsid w:val="4FCB5DDB"/>
     <w:multiLevelType w:val="hybridMultilevel"/>
     <w:tmpl w:val="933C1320"/>
@@ -7044,7 +7126,7 @@
       </w:rPr>
     </w:lvl>
   </w:abstractNum>
-  <w:abstractNum w:abstractNumId="22">
+  <w:abstractNum w:abstractNumId="22" w15:restartNumberingAfterBreak="0">
     <w:nsid w:val="51D47AF2"/>
     <w:multiLevelType w:val="hybridMultilevel"/>
     <w:tmpl w:val="E68AEA44"/>
@@ -7157,7 +7239,7 @@
       </w:rPr>
     </w:lvl>
   </w:abstractNum>
-  <w:abstractNum w:abstractNumId="23">
+  <w:abstractNum w:abstractNumId="23" w15:restartNumberingAfterBreak="0">
     <w:nsid w:val="534E0F21"/>
     <w:multiLevelType w:val="multilevel"/>
     <w:tmpl w:val="7AF47CC0"/>
@@ -7278,7 +7360,7 @@
       </w:rPr>
     </w:lvl>
   </w:abstractNum>
-  <w:abstractNum w:abstractNumId="24">
+  <w:abstractNum w:abstractNumId="24" w15:restartNumberingAfterBreak="0">
     <w:nsid w:val="53C045EA"/>
     <w:multiLevelType w:val="hybridMultilevel"/>
     <w:tmpl w:val="DE529D58"/>
@@ -7391,7 +7473,7 @@
       </w:rPr>
     </w:lvl>
   </w:abstractNum>
-  <w:abstractNum w:abstractNumId="25">
+  <w:abstractNum w:abstractNumId="25" w15:restartNumberingAfterBreak="0">
     <w:nsid w:val="55D04929"/>
     <w:multiLevelType w:val="hybridMultilevel"/>
     <w:tmpl w:val="EF007B72"/>
@@ -7477,7 +7559,7 @@
       </w:pPr>
     </w:lvl>
   </w:abstractNum>
-  <w:abstractNum w:abstractNumId="26">
+  <w:abstractNum w:abstractNumId="26" w15:restartNumberingAfterBreak="0">
     <w:nsid w:val="56955BAC"/>
     <w:multiLevelType w:val="hybridMultilevel"/>
     <w:tmpl w:val="2250A7EE"/>
@@ -7590,7 +7672,7 @@
       </w:rPr>
     </w:lvl>
   </w:abstractNum>
-  <w:abstractNum w:abstractNumId="27">
+  <w:abstractNum w:abstractNumId="27" w15:restartNumberingAfterBreak="0">
     <w:nsid w:val="5C9F1C31"/>
     <w:multiLevelType w:val="hybridMultilevel"/>
     <w:tmpl w:val="5010C616"/>
@@ -7703,7 +7785,7 @@
       </w:rPr>
     </w:lvl>
   </w:abstractNum>
-  <w:abstractNum w:abstractNumId="28">
+  <w:abstractNum w:abstractNumId="28" w15:restartNumberingAfterBreak="0">
     <w:nsid w:val="5E8B5128"/>
     <w:multiLevelType w:val="hybridMultilevel"/>
     <w:tmpl w:val="4A4A4F70"/>
@@ -7816,7 +7898,7 @@
       </w:rPr>
     </w:lvl>
   </w:abstractNum>
-  <w:abstractNum w:abstractNumId="29">
+  <w:abstractNum w:abstractNumId="29" w15:restartNumberingAfterBreak="0">
     <w:nsid w:val="5F884092"/>
     <w:multiLevelType w:val="hybridMultilevel"/>
     <w:tmpl w:val="F3662122"/>
@@ -7902,7 +7984,7 @@
       </w:pPr>
     </w:lvl>
   </w:abstractNum>
-  <w:abstractNum w:abstractNumId="30">
+  <w:abstractNum w:abstractNumId="30" w15:restartNumberingAfterBreak="0">
     <w:nsid w:val="602B119A"/>
     <w:multiLevelType w:val="hybridMultilevel"/>
     <w:tmpl w:val="4660432C"/>
@@ -7991,7 +8073,7 @@
       </w:pPr>
     </w:lvl>
   </w:abstractNum>
-  <w:abstractNum w:abstractNumId="31">
+  <w:abstractNum w:abstractNumId="31" w15:restartNumberingAfterBreak="0">
     <w:nsid w:val="611779EE"/>
     <w:multiLevelType w:val="hybridMultilevel"/>
     <w:tmpl w:val="F3662122"/>
@@ -8077,7 +8159,7 @@
       </w:pPr>
     </w:lvl>
   </w:abstractNum>
-  <w:abstractNum w:abstractNumId="32">
+  <w:abstractNum w:abstractNumId="32" w15:restartNumberingAfterBreak="0">
     <w:nsid w:val="63B30B67"/>
     <w:multiLevelType w:val="hybridMultilevel"/>
     <w:tmpl w:val="19DEA062"/>
@@ -8163,7 +8245,7 @@
       </w:pPr>
     </w:lvl>
   </w:abstractNum>
-  <w:abstractNum w:abstractNumId="33">
+  <w:abstractNum w:abstractNumId="33" w15:restartNumberingAfterBreak="0">
     <w:nsid w:val="65C75590"/>
     <w:multiLevelType w:val="hybridMultilevel"/>
     <w:tmpl w:val="ABF20570"/>
@@ -8276,7 +8358,7 @@
       </w:rPr>
     </w:lvl>
   </w:abstractNum>
-  <w:abstractNum w:abstractNumId="34">
+  <w:abstractNum w:abstractNumId="34" w15:restartNumberingAfterBreak="0">
     <w:nsid w:val="65FD574A"/>
     <w:multiLevelType w:val="hybridMultilevel"/>
     <w:tmpl w:val="F594F360"/>
@@ -8362,7 +8444,7 @@
       </w:pPr>
     </w:lvl>
   </w:abstractNum>
-  <w:abstractNum w:abstractNumId="35">
+  <w:abstractNum w:abstractNumId="35" w15:restartNumberingAfterBreak="0">
     <w:nsid w:val="67904AD5"/>
     <w:multiLevelType w:val="hybridMultilevel"/>
     <w:tmpl w:val="F3662122"/>
@@ -8448,7 +8530,7 @@
       </w:pPr>
     </w:lvl>
   </w:abstractNum>
-  <w:abstractNum w:abstractNumId="36">
+  <w:abstractNum w:abstractNumId="36" w15:restartNumberingAfterBreak="0">
     <w:nsid w:val="6A7E2D89"/>
     <w:multiLevelType w:val="hybridMultilevel"/>
     <w:tmpl w:val="1848EC28"/>
@@ -8534,7 +8616,7 @@
       </w:pPr>
     </w:lvl>
   </w:abstractNum>
-  <w:abstractNum w:abstractNumId="37">
+  <w:abstractNum w:abstractNumId="37" w15:restartNumberingAfterBreak="0">
     <w:nsid w:val="6A8D6422"/>
     <w:multiLevelType w:val="hybridMultilevel"/>
     <w:tmpl w:val="F3662122"/>
@@ -8620,7 +8702,7 @@
       </w:pPr>
     </w:lvl>
   </w:abstractNum>
-  <w:abstractNum w:abstractNumId="38">
+  <w:abstractNum w:abstractNumId="38" w15:restartNumberingAfterBreak="0">
     <w:nsid w:val="6D750028"/>
     <w:multiLevelType w:val="hybridMultilevel"/>
     <w:tmpl w:val="B3FAFC9E"/>
@@ -8733,7 +8815,7 @@
       </w:rPr>
     </w:lvl>
   </w:abstractNum>
-  <w:abstractNum w:abstractNumId="39">
+  <w:abstractNum w:abstractNumId="39" w15:restartNumberingAfterBreak="0">
     <w:nsid w:val="700D03B5"/>
     <w:multiLevelType w:val="hybridMultilevel"/>
     <w:tmpl w:val="37ECB452"/>
@@ -8822,7 +8904,7 @@
       </w:pPr>
     </w:lvl>
   </w:abstractNum>
-  <w:abstractNum w:abstractNumId="40">
+  <w:abstractNum w:abstractNumId="40" w15:restartNumberingAfterBreak="0">
     <w:nsid w:val="73F97494"/>
     <w:multiLevelType w:val="hybridMultilevel"/>
     <w:tmpl w:val="C68A3A82"/>
@@ -8911,7 +8993,7 @@
       </w:pPr>
     </w:lvl>
   </w:abstractNum>
-  <w:abstractNum w:abstractNumId="41">
+  <w:abstractNum w:abstractNumId="41" w15:restartNumberingAfterBreak="0">
     <w:nsid w:val="77A67E4B"/>
     <w:multiLevelType w:val="hybridMultilevel"/>
     <w:tmpl w:val="78C0CD7C"/>
@@ -9024,7 +9106,7 @@
       </w:rPr>
     </w:lvl>
   </w:abstractNum>
-  <w:abstractNum w:abstractNumId="42">
+  <w:abstractNum w:abstractNumId="42" w15:restartNumberingAfterBreak="0">
     <w:nsid w:val="77C81651"/>
     <w:multiLevelType w:val="hybridMultilevel"/>
     <w:tmpl w:val="F3662122"/>
@@ -9110,7 +9192,7 @@
       </w:pPr>
     </w:lvl>
   </w:abstractNum>
-  <w:abstractNum w:abstractNumId="43">
+  <w:abstractNum w:abstractNumId="43" w15:restartNumberingAfterBreak="0">
     <w:nsid w:val="79450D4C"/>
     <w:multiLevelType w:val="hybridMultilevel"/>
     <w:tmpl w:val="0EDEBCB4"/>
@@ -9199,7 +9281,7 @@
       </w:pPr>
     </w:lvl>
   </w:abstractNum>
-  <w:abstractNum w:abstractNumId="44">
+  <w:abstractNum w:abstractNumId="44" w15:restartNumberingAfterBreak="0">
     <w:nsid w:val="7B3F6E36"/>
     <w:multiLevelType w:val="hybridMultilevel"/>
     <w:tmpl w:val="9502EC22"/>
@@ -9288,7 +9370,7 @@
       </w:pPr>
     </w:lvl>
   </w:abstractNum>
-  <w:abstractNum w:abstractNumId="45">
+  <w:abstractNum w:abstractNumId="45" w15:restartNumberingAfterBreak="0">
     <w:nsid w:val="7C593DD6"/>
     <w:multiLevelType w:val="hybridMultilevel"/>
     <w:tmpl w:val="F3662122"/>
@@ -9516,7 +9598,7 @@
 </file>
 
 <file path=word/styles.xml><?xml version="1.0" encoding="utf-8"?>
-<w:styles xmlns:mc="http://schemas.openxmlformats.org/markup-compatibility/2006" xmlns:r="http://schemas.openxmlformats.org/officeDocument/2006/relationships" xmlns:w="http://schemas.openxmlformats.org/wordprocessingml/2006/main" xmlns:w14="http://schemas.microsoft.com/office/word/2010/wordml" xmlns:w15="http://schemas.microsoft.com/office/word/2012/wordml" mc:Ignorable="w14 w15">
+<w:styles xmlns:mc="http://schemas.openxmlformats.org/markup-compatibility/2006" xmlns:r="http://schemas.openxmlformats.org/officeDocument/2006/relationships" xmlns:w="http://schemas.openxmlformats.org/wordprocessingml/2006/main" xmlns:w14="http://schemas.microsoft.com/office/word/2010/wordml" xmlns:w15="http://schemas.microsoft.com/office/word/2012/wordml" xmlns:w16cex="http://schemas.microsoft.com/office/word/2018/wordml/cex" xmlns:w16cid="http://schemas.microsoft.com/office/word/2016/wordml/cid" xmlns:w16="http://schemas.microsoft.com/office/word/2018/wordml" xmlns:w16se="http://schemas.microsoft.com/office/word/2015/wordml/symex" mc:Ignorable="w14 w15 w16se w16cid w16 w16cex">
   <w:docDefaults>
     <w:rPrDefault>
       <w:rPr>
@@ -9532,7 +9614,7 @@
       </w:pPr>
     </w:pPrDefault>
   </w:docDefaults>
-  <w:latentStyles w:defLockedState="0" w:defUIPriority="99" w:defSemiHidden="0" w:defUnhideWhenUsed="0" w:defQFormat="0" w:count="382">
+  <w:latentStyles w:defLockedState="0" w:defUIPriority="99" w:defSemiHidden="0" w:defUnhideWhenUsed="0" w:defQFormat="0" w:count="376">
     <w:lsdException w:name="Normal" w:uiPriority="0" w:qFormat="1"/>
     <w:lsdException w:name="heading 1" w:uiPriority="9" w:qFormat="1"/>
     <w:lsdException w:name="heading 2" w:semiHidden="1" w:uiPriority="9" w:unhideWhenUsed="1" w:qFormat="1"/>
@@ -10244,7 +10326,6 @@
       <w:spacing w:after="0" w:line="240" w:lineRule="auto"/>
     </w:pPr>
     <w:tblPr>
-      <w:tblInd w:w="0" w:type="dxa"/>
       <w:tblBorders>
         <w:top w:val="single" w:sz="4" w:space="0" w:color="auto"/>
         <w:left w:val="single" w:sz="4" w:space="0" w:color="auto"/>
@@ -10253,12 +10334,6 @@
         <w:insideH w:val="single" w:sz="4" w:space="0" w:color="auto"/>
         <w:insideV w:val="single" w:sz="4" w:space="0" w:color="auto"/>
       </w:tblBorders>
-      <w:tblCellMar>
-        <w:top w:w="0" w:type="dxa"/>
-        <w:left w:w="108" w:type="dxa"/>
-        <w:bottom w:w="0" w:type="dxa"/>
-        <w:right w:w="108" w:type="dxa"/>
-      </w:tblCellMar>
     </w:tblPr>
   </w:style>
   <w:style w:type="paragraph" w:styleId="HTMLconformatoprevio">

</xml_diff>